<commit_message>
augmented and splitted data
</commit_message>
<xml_diff>
--- a/LICENCJAT/Etrych(1).docx
+++ b/LICENCJAT/Etrych(1).docx
@@ -3694,14 +3694,7 @@
           <w:szCs w:val="24"/>
           <w:lang w:eastAsia="pl-PL"/>
         </w:rPr>
-        <w:t xml:space="preserve"> </w:t>
-      </w:r>
-      <w:r>
-        <w:rPr>
-          <w:szCs w:val="24"/>
-          <w:lang w:eastAsia="pl-PL"/>
-        </w:rPr>
-        <w:t>dzięki takim możliwościom</w:t>
+        <w:t xml:space="preserve"> dzięki takim możliwościom</w:t>
       </w:r>
       <w:r>
         <w:rPr>
@@ -4260,14 +4253,7 @@
           <w:szCs w:val="24"/>
           <w:lang w:eastAsia="pl-PL"/>
         </w:rPr>
-        <w:t xml:space="preserve"> </w:t>
-      </w:r>
-      <w:r>
-        <w:rPr>
-          <w:szCs w:val="24"/>
-          <w:lang w:eastAsia="pl-PL"/>
-        </w:rPr>
-        <w:t xml:space="preserve">w sieci neuronowej </w:t>
+        <w:t xml:space="preserve"> w sieci neuronowej </w:t>
       </w:r>
       <w:r>
         <w:rPr>
@@ -5318,10 +5304,7 @@
         <w:t>W</w:t>
       </w:r>
       <w:r>
-        <w:t xml:space="preserve"> </w:t>
-      </w:r>
-      <w:r>
-        <w:t>przeprowadzonym</w:t>
+        <w:t xml:space="preserve"> przeprowadzonym</w:t>
       </w:r>
       <w:r>
         <w:t xml:space="preserve"> badaniu s</w:t>
@@ -8125,20 +8108,71 @@
       <w:pPr>
         <w:rPr>
           <w:rFonts w:ascii="CMR12" w:hAnsi="CMR12" w:cs="CMR12"/>
-        </w:rPr>
-      </w:pPr>
+          <w:lang w:val="en-US"/>
+        </w:rPr>
+      </w:pPr>
+      <w:proofErr w:type="spellStart"/>
+      <w:r>
+        <w:rPr>
+          <w:rFonts w:ascii="CMR12" w:hAnsi="CMR12" w:cs="CMR12"/>
+          <w:lang w:val="en-US"/>
+        </w:rPr>
+        <w:t>Augmentacja</w:t>
+      </w:r>
+      <w:proofErr w:type="spellEnd"/>
+      <w:r>
+        <w:rPr>
+          <w:rFonts w:ascii="CMR12" w:hAnsi="CMR12" w:cs="CMR12"/>
+          <w:lang w:val="en-US"/>
+        </w:rPr>
+        <w:t>: rotate, zoom, shift, s</w:t>
+      </w:r>
+      <w:r>
+        <w:rPr>
+          <w:rFonts w:ascii="CMR12" w:hAnsi="CMR12" w:cs="CMR12"/>
+          <w:lang w:val="en-US"/>
+        </w:rPr>
+        <w:t>hear</w:t>
+      </w:r>
     </w:p>
     <w:p>
       <w:pPr>
+        <w:rPr>
+          <w:rFonts w:ascii="CMR12" w:hAnsi="CMR12" w:cs="CMR12"/>
+          <w:lang w:val="en-US"/>
+        </w:rPr>
+      </w:pPr>
+      <w:hyperlink r:id="rId14" w:history="1">
+        <w:r>
+          <w:rPr>
+            <w:rStyle w:val="Hipercze"/>
+            <w:rFonts w:ascii="CMR12" w:hAnsi="CMR12" w:cs="CMR12"/>
+            <w:lang w:val="en-US"/>
+          </w:rPr>
+          <w:t>https://medium.com/the-data-science-publication/how-to-augment-the-mnist-dataset-using-tensorflow-4fbf113e99a0</w:t>
+        </w:r>
+      </w:hyperlink>
+      <w:r>
+        <w:rPr>
+          <w:rFonts w:ascii="CMR12" w:hAnsi="CMR12" w:cs="CMR12"/>
+          <w:lang w:val="en-US"/>
+        </w:rPr>
+        <w:t xml:space="preserve"> </w:t>
+      </w:r>
+    </w:p>
+    <w:p>
+      <w:pPr>
         <w:spacing w:line="259" w:lineRule="auto"/>
         <w:jc w:val="left"/>
         <w:rPr>
           <w:szCs w:val="24"/>
-        </w:rPr>
-      </w:pPr>
-      <w:r>
-        <w:rPr>
-          <w:szCs w:val="24"/>
+          <w:lang w:val="en-US"/>
+        </w:rPr>
+      </w:pPr>
+      <w:r>
+        <w:rPr>
+          <w:szCs w:val="24"/>
+          <w:lang w:val="en-US"/>
         </w:rPr>
         <w:br w:type="page"/>
       </w:r>
@@ -9107,7 +9141,7 @@
       <w:r>
         <w:t xml:space="preserve">2021, url: </w:t>
       </w:r>
-      <w:hyperlink r:id="rId14" w:history="1">
+      <w:hyperlink r:id="rId15" w:history="1">
         <w:r>
           <w:rPr>
             <w:rStyle w:val="Hipercze"/>

</xml_diff>

<commit_message>
w - image representation
</commit_message>
<xml_diff>
--- a/LICENCJAT/Etrych(1).docx
+++ b/LICENCJAT/Etrych(1).docx
@@ -4168,23 +4168,170 @@
     <w:p>
       <w:pPr>
         <w:ind w:firstLine="709"/>
+      </w:pPr>
+      <w:r>
+        <w:lastRenderedPageBreak/>
+        <w:t xml:space="preserve">Kontrast odgrywa ważną rolę w reprezentacji i rozpoznawaniu obrazów, ponieważ wpływa on na </w:t>
+      </w:r>
+      <w:r>
+        <w:t>percepcj</w:t>
+      </w:r>
+      <w:r>
+        <w:t>ę.</w:t>
+      </w:r>
+      <w:r>
+        <w:t xml:space="preserve"> R</w:t>
+      </w:r>
+      <w:r>
+        <w:t>eprezentowany</w:t>
+      </w:r>
+      <w:r>
+        <w:t xml:space="preserve"> jest</w:t>
+      </w:r>
+      <w:r>
+        <w:t xml:space="preserve"> jako różnica pomiędzy najjaśniejszym </w:t>
+      </w:r>
+      <w:r>
+        <w:t>obszarem</w:t>
+      </w:r>
+      <w:r>
+        <w:t xml:space="preserve"> </w:t>
+      </w:r>
+      <w:r>
+        <w:t>a</w:t>
+      </w:r>
+      <w:r>
+        <w:t xml:space="preserve"> najciemniejszym</w:t>
+      </w:r>
+      <w:r>
+        <w:t>,</w:t>
+      </w:r>
+      <w:r>
+        <w:t xml:space="preserve"> pozwala </w:t>
+      </w:r>
+      <w:r>
+        <w:t>na wyraźne odróżnienie obiektu od tła</w:t>
+      </w:r>
+      <w:r>
+        <w:t>.</w:t>
+      </w:r>
+      <w:r>
+        <w:t xml:space="preserve"> Wysoki</w:t>
+      </w:r>
+      <w:r>
+        <w:t xml:space="preserve"> kontrast ułatwia rozpoznawanie kształtów</w:t>
+      </w:r>
+      <w:r>
+        <w:t xml:space="preserve"> </w:t>
+      </w:r>
+      <w:r>
+        <w:t>oraz</w:t>
+      </w:r>
+      <w:r>
+        <w:t xml:space="preserve"> detal</w:t>
+      </w:r>
+      <w:r>
+        <w:t>i</w:t>
+      </w:r>
+      <w:r>
+        <w:t>, co jest istotne w</w:t>
+      </w:r>
+      <w:r>
+        <w:t xml:space="preserve"> </w:t>
+      </w:r>
+      <w:r>
+        <w:t>uczeniu maszynowym.</w:t>
+      </w:r>
+      <w:r>
+        <w:t xml:space="preserve"> </w:t>
+      </w:r>
+      <w:r>
+        <w:t xml:space="preserve">Dzięki </w:t>
+      </w:r>
+      <w:r>
+        <w:t xml:space="preserve">wyraźnym obrazom modele uczenia maszynowego </w:t>
+      </w:r>
+      <w:r>
+        <w:t xml:space="preserve">mogą </w:t>
+      </w:r>
+      <w:r>
+        <w:t>lepiej rozpoznawać wzorce</w:t>
+      </w:r>
+      <w:r>
+        <w:t xml:space="preserve">, co przekłada się na </w:t>
+      </w:r>
+      <w:r>
+        <w:t xml:space="preserve">lepszą skuteczność </w:t>
+      </w:r>
+      <w:r>
+        <w:t>ich działania.</w:t>
+      </w:r>
+      <w:r>
+        <w:t xml:space="preserve"> </w:t>
+      </w:r>
+      <w:r>
+        <w:t xml:space="preserve">W przypadku niskiego kontrastu </w:t>
+      </w:r>
+      <w:r>
+        <w:t xml:space="preserve">kontury </w:t>
+      </w:r>
+      <w:r>
+        <w:t>dwóch elementów</w:t>
+      </w:r>
+      <w:r>
+        <w:t xml:space="preserve"> </w:t>
+      </w:r>
+      <w:r>
+        <w:t>są zbliżonego koloru</w:t>
+      </w:r>
+      <w:r>
+        <w:t xml:space="preserve">, co </w:t>
+      </w:r>
+      <w:r>
+        <w:t xml:space="preserve">może </w:t>
+      </w:r>
+      <w:r>
+        <w:t>prowadzi</w:t>
+      </w:r>
+      <w:r>
+        <w:t>ć</w:t>
+      </w:r>
+      <w:r>
+        <w:t xml:space="preserve"> do</w:t>
+      </w:r>
+      <w:r>
+        <w:t xml:space="preserve"> błędnego</w:t>
+      </w:r>
+      <w:r>
+        <w:t xml:space="preserve"> </w:t>
+      </w:r>
+      <w:r>
+        <w:t>rozpoznania dwóch elementów jako jednego</w:t>
+      </w:r>
+      <w:r>
+        <w:t xml:space="preserve"> </w:t>
+      </w:r>
+      <w:r>
+        <w:t>[</w:t>
+      </w:r>
+      <w:r>
+        <w:t>16</w:t>
+      </w:r>
+      <w:r>
+        <w:t>].</w:t>
+      </w:r>
+    </w:p>
+    <w:p>
+      <w:pPr>
+        <w:ind w:firstLine="709"/>
+      </w:pPr>
+    </w:p>
+    <w:p>
+      <w:pPr>
         <w:rPr>
           <w:ins w:id="9" w:author="Beata Basiura" w:date="2023-04-25T21:23:00Z"/>
         </w:rPr>
       </w:pPr>
-      <w:r>
-        <w:rPr>
-          <w:highlight w:val="yellow"/>
-        </w:rPr>
-        <w:lastRenderedPageBreak/>
-        <w:t>UWAGA :</w:t>
-      </w:r>
-      <w:r>
-        <w:t xml:space="preserve"> </w:t>
-      </w:r>
-      <w:r>
-        <w:t xml:space="preserve">W reprezentacji i rozpoznawaniu obrazów dużą rolę pełni kontrast. (tutaj kilka słów o  kolorach i zaburzeniach i reprezentacji kontrastu)! </w:t>
-      </w:r>
       <w:ins w:id="10" w:author="Beata Basiura" w:date="2023-04-25T21:58:00Z">
         <w:r>
           <w:t>Kilka słów też o rozmiarach i kodowaniu danych ich reprezentacji !</w:t>
@@ -4847,6 +4994,7 @@
           <w:szCs w:val="24"/>
           <w:lang w:eastAsia="pl-PL"/>
         </w:rPr>
+        <w:lastRenderedPageBreak/>
         <w:t>Wielowarstwowy perceptron</w:t>
       </w:r>
       <w:r>
@@ -5099,7 +5247,6 @@
           <w:szCs w:val="24"/>
           <w:lang w:eastAsia="pl-PL"/>
         </w:rPr>
-        <w:lastRenderedPageBreak/>
         <w:t>W k</w:t>
       </w:r>
       <w:r>
@@ -5911,7 +6058,11 @@
         <w:t xml:space="preserve"> badaniu s</w:t>
       </w:r>
       <w:r>
-        <w:t>prawdzono wpływ liczby warstw, rozmiar</w:t>
+        <w:t xml:space="preserve">prawdzono wpływ liczby </w:t>
+      </w:r>
+      <w:r>
+        <w:lastRenderedPageBreak/>
+        <w:t>warstw, rozmiar</w:t>
       </w:r>
       <w:r>
         <w:t>u</w:t>
@@ -6095,7 +6246,6 @@
       </w:pPr>
       <w:bookmarkStart w:id="28" w:name="_Toc134193507"/>
       <w:r>
-        <w:lastRenderedPageBreak/>
         <w:t>Obróbka obrazów z cyframi</w:t>
       </w:r>
       <w:bookmarkEnd w:id="28"/>
@@ -6473,37 +6623,15 @@
           <w:rPr>
             <w:szCs w:val="24"/>
           </w:rPr>
-          <w:t xml:space="preserve"> W ten sposób oczywiście plik i </w:t>
-        </w:r>
-        <w:proofErr w:type="spellStart"/>
-        <w:r>
-          <w:rPr>
-            <w:szCs w:val="24"/>
-          </w:rPr>
-          <w:t>oróbka</w:t>
-        </w:r>
-        <w:proofErr w:type="spellEnd"/>
-        <w:r>
-          <w:rPr>
-            <w:szCs w:val="24"/>
-          </w:rPr>
-          <w:t xml:space="preserve"> danych się </w:t>
+          <w:t xml:space="preserve"> W ten sposób oczywiście plik i oróbka danych się </w:t>
         </w:r>
       </w:ins>
-      <w:proofErr w:type="spellStart"/>
       <w:ins w:id="34" w:author="Beata Basiura" w:date="2023-04-26T11:21:00Z">
         <w:r>
           <w:rPr>
             <w:szCs w:val="24"/>
           </w:rPr>
-          <w:t>upraszacza</w:t>
-        </w:r>
-        <w:proofErr w:type="spellEnd"/>
-        <w:r>
-          <w:rPr>
-            <w:szCs w:val="24"/>
-          </w:rPr>
-          <w:t xml:space="preserve"> ale czy nie spada efektywność rozpoznawania ?? Jedna gubimy tutaj jakieś dane ?</w:t>
+          <w:t>upraszacza ale czy nie spada efektywność rozpoznawania ?? Jedna gubimy tutaj jakieś dane ?</w:t>
         </w:r>
       </w:ins>
     </w:p>
@@ -6517,6 +6645,7 @@
       </w:pPr>
       <w:bookmarkStart w:id="35" w:name="_Toc134193509"/>
       <w:r>
+        <w:lastRenderedPageBreak/>
         <w:t>Augmentacja</w:t>
       </w:r>
       <w:bookmarkEnd w:id="35"/>
@@ -6757,14 +6886,7 @@
         <w:rPr>
           <w:szCs w:val="24"/>
         </w:rPr>
-        <w:t xml:space="preserve">Augmentacja jest </w:t>
-      </w:r>
-      <w:r>
-        <w:rPr>
-          <w:szCs w:val="24"/>
-        </w:rPr>
-        <w:lastRenderedPageBreak/>
-        <w:t xml:space="preserve">łatwym sposobem na zwiększenie różnorodności danych trenujących i </w:t>
+        <w:t xml:space="preserve">Augmentacja jest łatwym sposobem na zwiększenie różnorodności danych trenujących i </w:t>
       </w:r>
       <w:r>
         <w:rPr>
@@ -7166,6 +7288,7 @@
       </w:pPr>
       <w:bookmarkStart w:id="39" w:name="_Toc134193510"/>
       <w:r>
+        <w:lastRenderedPageBreak/>
         <w:t>Weryfikacja modelu do rozpoznawania cyfr</w:t>
       </w:r>
       <w:bookmarkEnd w:id="39"/>
@@ -7308,7 +7431,6 @@
         <w:rPr>
           <w:szCs w:val="24"/>
         </w:rPr>
-        <w:lastRenderedPageBreak/>
         <w:t xml:space="preserve">Problem niedouczenia polega na tym, że hipotezy modelu są </w:t>
       </w:r>
       <w:r>
@@ -7458,21 +7580,7 @@
           <w:rPr>
             <w:szCs w:val="24"/>
           </w:rPr>
-          <w:t xml:space="preserve">Dopasowanie modelu do specyficznych </w:t>
-        </w:r>
-        <w:proofErr w:type="spellStart"/>
-        <w:r>
-          <w:rPr>
-            <w:szCs w:val="24"/>
-          </w:rPr>
-          <w:t>zachowań</w:t>
-        </w:r>
-        <w:proofErr w:type="spellEnd"/>
-        <w:r>
-          <w:rPr>
-            <w:szCs w:val="24"/>
-          </w:rPr>
-          <w:t xml:space="preserve"> zawartych w danych treningowych nie pozwala uogólnić wyników na nowe przypadki danych.</w:t>
+          <w:t>Dopasowanie modelu do specyficznych zachowań zawartych w danych treningowych nie pozwala uogólnić wyników na nowe przypadki danych.</w:t>
         </w:r>
       </w:ins>
       <w:ins w:id="46" w:author="Beata Basiura" w:date="2023-04-26T12:01:00Z">
@@ -7998,6 +8106,7 @@
         <w:rPr>
           <w:noProof/>
         </w:rPr>
+        <w:lastRenderedPageBreak/>
         <w:drawing>
           <wp:inline distT="0" distB="0" distL="0" distR="0" wp14:anchorId="1D509F9B" wp14:editId="446C31E8">
             <wp:extent cx="5277311" cy="2028825"/>
@@ -8228,7 +8337,6 @@
         <w:ind w:firstLine="708"/>
       </w:pPr>
       <w:r>
-        <w:lastRenderedPageBreak/>
         <w:t>Czułość</w:t>
       </w:r>
       <w:r>
@@ -8403,14 +8511,9 @@
       </w:ins>
       <w:ins w:id="52" w:author="Beata Basiura" w:date="2023-04-28T11:59:00Z">
         <w:r>
-          <w:t xml:space="preserve">klasyfikacja jest </w:t>
-        </w:r>
-        <w:proofErr w:type="spellStart"/>
-        <w:r>
-          <w:t>wielo</w:t>
+          <w:t>klasyfikacja jest wielo</w:t>
         </w:r>
       </w:ins>
-      <w:proofErr w:type="spellEnd"/>
       <w:ins w:id="53" w:author="Beata Basiura" w:date="2023-04-28T12:00:00Z">
         <w:r>
           <w:t>-</w:t>
@@ -8535,14 +8638,13 @@
         <w:pStyle w:val="Bezodstpw"/>
         <w:jc w:val="left"/>
         <w:rPr>
-          <w:ins w:id="64" w:author="Beata Basiura" w:date="2023-04-28T12:25:00Z"/>
           <w:rFonts w:ascii="Times New Roman" w:hAnsi="Times New Roman"/>
           <w:sz w:val="24"/>
           <w:szCs w:val="24"/>
           <w:lang w:eastAsia="pl-PL"/>
         </w:rPr>
       </w:pPr>
-      <w:ins w:id="65" w:author="Beata Basiura" w:date="2023-04-28T12:04:00Z">
+      <w:ins w:id="64" w:author="Beata Basiura" w:date="2023-04-28T12:04:00Z">
         <w:r>
           <w:rPr>
             <w:rFonts w:ascii="Times New Roman" w:hAnsi="Times New Roman"/>
@@ -8553,7 +8655,7 @@
           <w:t xml:space="preserve">Pisze Pani bardzo ładnie – styl bardzo dobry </w:t>
         </w:r>
       </w:ins>
-      <w:ins w:id="66" w:author="Beata Basiura" w:date="2023-04-28T12:24:00Z">
+      <w:ins w:id="65" w:author="Beata Basiura" w:date="2023-04-28T12:24:00Z">
         <w:r>
           <w:rPr>
             <w:rFonts w:ascii="Times New Roman" w:hAnsi="Times New Roman"/>
@@ -8564,7 +8666,7 @@
           <w:t xml:space="preserve">, ale pisze Pani bardzo ogólnie. Trzeba to trochę rozwinąć pod kątem tematu pracy (może Pani to rozwinąć później jak będzie </w:t>
         </w:r>
       </w:ins>
-      <w:ins w:id="67" w:author="Beata Basiura" w:date="2023-04-28T12:25:00Z">
+      <w:ins w:id="66" w:author="Beata Basiura" w:date="2023-04-28T12:25:00Z">
         <w:r>
           <w:rPr>
             <w:rFonts w:ascii="Times New Roman" w:hAnsi="Times New Roman"/>
@@ -8578,29 +8680,6 @@
     </w:p>
     <w:p>
       <w:pPr>
-        <w:pStyle w:val="Bezodstpw"/>
-        <w:jc w:val="left"/>
-        <w:rPr>
-          <w:ins w:id="68" w:author="Beata Basiura" w:date="2023-04-28T12:04:00Z"/>
-          <w:rFonts w:ascii="Times New Roman" w:hAnsi="Times New Roman"/>
-          <w:sz w:val="24"/>
-          <w:szCs w:val="24"/>
-          <w:lang w:eastAsia="pl-PL"/>
-        </w:rPr>
-      </w:pPr>
-    </w:p>
-    <w:p>
-      <w:pPr>
-        <w:pStyle w:val="Bezodstpw"/>
-        <w:jc w:val="left"/>
-        <w:rPr>
-          <w:rFonts w:ascii="Times New Roman" w:hAnsi="Times New Roman"/>
-          <w:lang w:eastAsia="pl-PL"/>
-        </w:rPr>
-      </w:pPr>
-    </w:p>
-    <w:p>
-      <w:pPr>
         <w:spacing w:line="259" w:lineRule="auto"/>
         <w:jc w:val="left"/>
       </w:pPr>
@@ -8620,14 +8699,14 @@
         </w:tabs>
         <w:ind w:left="720" w:hanging="360"/>
       </w:pPr>
-      <w:bookmarkStart w:id="69" w:name="_Toc133153760"/>
-      <w:bookmarkStart w:id="70" w:name="_Toc134193511"/>
+      <w:bookmarkStart w:id="67" w:name="_Toc133153760"/>
+      <w:bookmarkStart w:id="68" w:name="_Toc134193511"/>
       <w:r>
         <w:lastRenderedPageBreak/>
         <w:t>Model aplikacji do nauki uczenia matematyki</w:t>
       </w:r>
-      <w:bookmarkEnd w:id="69"/>
-      <w:bookmarkEnd w:id="70"/>
+      <w:bookmarkEnd w:id="67"/>
+      <w:bookmarkEnd w:id="68"/>
     </w:p>
     <w:p>
       <w:pPr>
@@ -8650,13 +8729,13 @@
         </w:tabs>
         <w:ind w:left="1440" w:hanging="360"/>
       </w:pPr>
-      <w:bookmarkStart w:id="71" w:name="_Toc133153761"/>
-      <w:bookmarkStart w:id="72" w:name="_Toc134193512"/>
+      <w:bookmarkStart w:id="69" w:name="_Toc133153761"/>
+      <w:bookmarkStart w:id="70" w:name="_Toc134193512"/>
       <w:r>
         <w:t>Założenia modelu aplikacji</w:t>
       </w:r>
-      <w:bookmarkEnd w:id="71"/>
-      <w:bookmarkEnd w:id="72"/>
+      <w:bookmarkEnd w:id="69"/>
+      <w:bookmarkEnd w:id="70"/>
     </w:p>
     <w:p>
       <w:pPr>
@@ -8670,13 +8749,13 @@
         </w:tabs>
         <w:ind w:left="2160" w:hanging="360"/>
       </w:pPr>
-      <w:bookmarkStart w:id="73" w:name="_Toc133153762"/>
-      <w:bookmarkStart w:id="74" w:name="_Toc134193513"/>
+      <w:bookmarkStart w:id="71" w:name="_Toc133153762"/>
+      <w:bookmarkStart w:id="72" w:name="_Toc134193513"/>
       <w:r>
         <w:t>Wymagania</w:t>
       </w:r>
-      <w:bookmarkEnd w:id="73"/>
-      <w:bookmarkEnd w:id="74"/>
+      <w:bookmarkEnd w:id="71"/>
+      <w:bookmarkEnd w:id="72"/>
     </w:p>
     <w:p>
       <w:pPr>
@@ -8727,8 +8806,8 @@
           <w:szCs w:val="22"/>
         </w:rPr>
       </w:pPr>
-      <w:bookmarkStart w:id="75" w:name="_Toc133154084"/>
-      <w:bookmarkStart w:id="76" w:name="_Toc134193495"/>
+      <w:bookmarkStart w:id="73" w:name="_Toc133154084"/>
+      <w:bookmarkStart w:id="74" w:name="_Toc134193495"/>
       <w:r>
         <w:rPr>
           <w:sz w:val="22"/>
@@ -8822,8 +8901,8 @@
         </w:rPr>
         <w:t xml:space="preserve"> Działania</w:t>
       </w:r>
-      <w:bookmarkEnd w:id="75"/>
-      <w:bookmarkEnd w:id="76"/>
+      <w:bookmarkEnd w:id="73"/>
+      <w:bookmarkEnd w:id="74"/>
     </w:p>
     <w:p>
       <w:pPr>
@@ -8920,8 +8999,8 @@
           <w:szCs w:val="22"/>
         </w:rPr>
       </w:pPr>
-      <w:bookmarkStart w:id="77" w:name="_Toc133154085"/>
-      <w:bookmarkStart w:id="78" w:name="_Toc134193496"/>
+      <w:bookmarkStart w:id="75" w:name="_Toc133154085"/>
+      <w:bookmarkStart w:id="76" w:name="_Toc134193496"/>
       <w:r>
         <w:rPr>
           <w:sz w:val="22"/>
@@ -9016,8 +9095,8 @@
         </w:rPr>
         <w:t xml:space="preserve"> Zadania tekstowe</w:t>
       </w:r>
-      <w:bookmarkEnd w:id="77"/>
-      <w:bookmarkEnd w:id="78"/>
+      <w:bookmarkEnd w:id="75"/>
+      <w:bookmarkEnd w:id="76"/>
     </w:p>
     <w:p>
       <w:pPr>
@@ -9132,90 +9211,42 @@
         </w:tabs>
         <w:ind w:left="2160" w:hanging="360"/>
       </w:pPr>
-      <w:bookmarkStart w:id="79" w:name="_Toc133153763"/>
-      <w:bookmarkStart w:id="80" w:name="_Toc134193514"/>
+      <w:bookmarkStart w:id="77" w:name="_Toc133153763"/>
+      <w:bookmarkStart w:id="78" w:name="_Toc134193514"/>
       <w:r>
         <w:t>Architektura aplikacji</w:t>
       </w:r>
-      <w:bookmarkEnd w:id="79"/>
-      <w:bookmarkEnd w:id="80"/>
+      <w:bookmarkEnd w:id="77"/>
+      <w:bookmarkEnd w:id="78"/>
     </w:p>
     <w:p>
       <w:pPr>
         <w:ind w:firstLine="708"/>
       </w:pPr>
       <w:r>
-        <w:t xml:space="preserve">W aplikacji można wymienić podstawowy podział na klasy związane z wyświetlanymi ekranami takie jak: MainActivity, MenuActivity, </w:t>
-      </w:r>
-      <w:proofErr w:type="spellStart"/>
-      <w:r>
-        <w:t>ModeMenuActivity</w:t>
-      </w:r>
-      <w:proofErr w:type="spellEnd"/>
-      <w:r>
-        <w:t xml:space="preserve">, </w:t>
-      </w:r>
-      <w:proofErr w:type="spellStart"/>
-      <w:r>
-        <w:t>SettingsActivity</w:t>
-      </w:r>
-      <w:proofErr w:type="spellEnd"/>
-      <w:r>
-        <w:t xml:space="preserve">, </w:t>
-      </w:r>
-      <w:proofErr w:type="spellStart"/>
-      <w:r>
-        <w:t>SettingsFragment</w:t>
-      </w:r>
-      <w:proofErr w:type="spellEnd"/>
-      <w:r>
-        <w:t>,</w:t>
+        <w:t>W aplikacji można wymienić podstawowy podział na klasy związane z wyświetlanymi ekranami takie jak: MainActivity, MenuActivity, ModeMenuActivity, SettingsActivity, SettingsFragment,</w:t>
       </w:r>
       <w:r>
         <w:t xml:space="preserve"> </w:t>
       </w:r>
       <w:r>
-        <w:t xml:space="preserve">PaintView oraz te niezwiązane z ekranami to jest: </w:t>
-      </w:r>
-      <w:proofErr w:type="spellStart"/>
-      <w:r>
-        <w:t>NumberResult</w:t>
-      </w:r>
-      <w:proofErr w:type="spellEnd"/>
-      <w:r>
-        <w:t xml:space="preserve">, </w:t>
-      </w:r>
-      <w:proofErr w:type="spellStart"/>
-      <w:r>
-        <w:t>Task</w:t>
-      </w:r>
-      <w:proofErr w:type="spellEnd"/>
-      <w:r>
-        <w:t xml:space="preserve">, </w:t>
-      </w:r>
-      <w:proofErr w:type="spellStart"/>
-      <w:r>
-        <w:t>Tasks</w:t>
-      </w:r>
-      <w:proofErr w:type="spellEnd"/>
-      <w:r>
-        <w:t>.</w:t>
+        <w:t>PaintView oraz te niezwiązane z ekranami to jest: NumberResult, Task, Tasks.</w:t>
       </w:r>
     </w:p>
     <w:p>
       <w:r>
         <w:t>[</w:t>
       </w:r>
-      <w:commentRangeStart w:id="81"/>
+      <w:commentRangeStart w:id="79"/>
       <w:r>
         <w:t>RYSUNEK</w:t>
       </w:r>
-      <w:commentRangeEnd w:id="81"/>
+      <w:commentRangeEnd w:id="79"/>
       <w:r>
         <w:rPr>
           <w:rStyle w:val="Odwoaniedokomentarza"/>
         </w:rPr>
-        <w:commentReference w:id="81"/>
+        <w:commentReference w:id="79"/>
       </w:r>
       <w:r>
         <w:t>]</w:t>
@@ -9248,27 +9279,32 @@
         </w:tabs>
         <w:ind w:left="1440" w:hanging="360"/>
       </w:pPr>
-      <w:bookmarkStart w:id="82" w:name="_Toc133153764"/>
-      <w:bookmarkStart w:id="83" w:name="_Toc134193515"/>
+      <w:bookmarkStart w:id="80" w:name="_Toc133153764"/>
+      <w:bookmarkStart w:id="81" w:name="_Toc134193515"/>
       <w:r>
         <w:lastRenderedPageBreak/>
         <w:t>Wybrane technologie zastosowane do budowy aplikacji</w:t>
       </w:r>
-      <w:bookmarkEnd w:id="82"/>
-      <w:bookmarkEnd w:id="83"/>
+      <w:bookmarkEnd w:id="80"/>
+      <w:bookmarkEnd w:id="81"/>
     </w:p>
     <w:p>
       <w:pPr>
         <w:ind w:left="708"/>
-        <w:rPr>
-          <w:rFonts w:asciiTheme="majorHAnsi" w:eastAsiaTheme="majorEastAsia" w:hAnsiTheme="majorHAnsi" w:cstheme="majorBidi"/>
-          <w:color w:val="2F5496" w:themeColor="accent1" w:themeShade="BF"/>
-          <w:sz w:val="26"/>
-          <w:szCs w:val="26"/>
-        </w:rPr>
       </w:pPr>
       <w:r>
         <w:t>Do stworzenia aplikacji użyto języka programowania Java.</w:t>
+      </w:r>
+    </w:p>
+    <w:p>
+      <w:pPr>
+        <w:ind w:left="708"/>
+      </w:pPr>
+      <w:r>
+        <w:t>Flask, python, tenserflow</w:t>
+      </w:r>
+      <w:r>
+        <w:t>, biblioteki, narzędzia</w:t>
       </w:r>
       <w:r>
         <w:br w:type="page"/>
@@ -9286,14 +9322,14 @@
         </w:tabs>
         <w:ind w:left="1440" w:hanging="360"/>
       </w:pPr>
-      <w:bookmarkStart w:id="84" w:name="_Toc133153765"/>
-      <w:bookmarkStart w:id="85" w:name="_Toc134193516"/>
+      <w:bookmarkStart w:id="82" w:name="_Toc133153765"/>
+      <w:bookmarkStart w:id="83" w:name="_Toc134193516"/>
       <w:r>
         <w:lastRenderedPageBreak/>
         <w:t>Wybrane metody uczenia maszynowego zastosowane w aplikacji</w:t>
       </w:r>
-      <w:bookmarkEnd w:id="84"/>
-      <w:bookmarkEnd w:id="85"/>
+      <w:bookmarkEnd w:id="82"/>
+      <w:bookmarkEnd w:id="83"/>
     </w:p>
     <w:p>
       <w:pPr>
@@ -9302,19 +9338,9 @@
       <w:r>
         <w:t xml:space="preserve">Model został wytrenowany na zestawie danych MNIST, który zawiera obrazy cyfr ręcznie pisanych przez uczniów oraz pracowników </w:t>
       </w:r>
-      <w:proofErr w:type="spellStart"/>
-      <w:r>
-        <w:t>Bureau</w:t>
-      </w:r>
-      <w:proofErr w:type="spellEnd"/>
-      <w:r>
-        <w:t xml:space="preserve"> of the </w:t>
-      </w:r>
-      <w:proofErr w:type="spellStart"/>
-      <w:r>
-        <w:t>Census</w:t>
-      </w:r>
-      <w:proofErr w:type="spellEnd"/>
+      <w:r>
+        <w:t>Bureau of the Census</w:t>
+      </w:r>
       <w:r>
         <w:rPr>
           <w:b/>
@@ -9336,35 +9362,19 @@
       <w:r>
         <w:t xml:space="preserve">Zestaw danych nie jest </w:t>
       </w:r>
-      <w:commentRangeStart w:id="86"/>
+      <w:commentRangeStart w:id="84"/>
       <w:r>
         <w:t>zbalansowany</w:t>
       </w:r>
-      <w:commentRangeEnd w:id="86"/>
+      <w:commentRangeEnd w:id="84"/>
       <w:r>
         <w:rPr>
           <w:rStyle w:val="Odwoaniedokomentarza"/>
         </w:rPr>
-        <w:commentReference w:id="86"/>
-      </w:r>
-      <w:r>
-        <w:t>, różnica między liczbą wystąpień „1” i „5” wynosi około 2000. Po wykonaniu testu chi-kwadrat p-</w:t>
-      </w:r>
-      <w:proofErr w:type="spellStart"/>
-      <w:r>
-        <w:t>value</w:t>
-      </w:r>
-      <w:proofErr w:type="spellEnd"/>
-      <w:r>
-        <w:t xml:space="preserve"> wyszło znacznie mniejsze niż 0.05, więc odrzuciłam H0, </w:t>
-      </w:r>
-      <w:proofErr w:type="spellStart"/>
-      <w:r>
-        <w:t>stwierdziałam</w:t>
-      </w:r>
-      <w:proofErr w:type="spellEnd"/>
-      <w:r>
-        <w:t>, że dane są nie zbilansowane. Jednak to chyba nie ma wpływu na zestaw danych, bo jest wiele innych klas.</w:t>
+        <w:commentReference w:id="84"/>
+      </w:r>
+      <w:r>
+        <w:t>, różnica między liczbą wystąpień „1” i „5” wynosi około 2000. Po wykonaniu testu chi-kwadrat p-value wyszło znacznie mniejsze niż 0.05, więc odrzuciłam H0, stwierdziałam, że dane są nie zbilansowane. Jednak to chyba nie ma wpływu na zestaw danych, bo jest wiele innych klas.</w:t>
       </w:r>
     </w:p>
     <w:p>
@@ -9382,8 +9392,8 @@
           <w:szCs w:val="22"/>
         </w:rPr>
       </w:pPr>
-      <w:bookmarkStart w:id="87" w:name="_Toc133154086"/>
-      <w:bookmarkStart w:id="88" w:name="_Toc134193497"/>
+      <w:bookmarkStart w:id="85" w:name="_Toc133154086"/>
+      <w:bookmarkStart w:id="86" w:name="_Toc134193497"/>
       <w:r>
         <w:rPr>
           <w:sz w:val="22"/>
@@ -9484,7 +9494,7 @@
         </w:rPr>
         <w:t xml:space="preserve">Rozkład cyfr w </w:t>
       </w:r>
-      <w:commentRangeStart w:id="89"/>
+      <w:commentRangeStart w:id="87"/>
       <w:r>
         <w:rPr>
           <w:sz w:val="22"/>
@@ -9492,7 +9502,7 @@
         </w:rPr>
         <w:t>MNIST</w:t>
       </w:r>
-      <w:commentRangeEnd w:id="89"/>
+      <w:commentRangeEnd w:id="87"/>
       <w:r>
         <w:rPr>
           <w:rStyle w:val="Odwoaniedokomentarza"/>
@@ -9500,10 +9510,10 @@
           <w:iCs w:val="0"/>
           <w:color w:val="auto"/>
         </w:rPr>
-        <w:commentReference w:id="89"/>
-      </w:r>
-      <w:bookmarkEnd w:id="87"/>
-      <w:bookmarkEnd w:id="88"/>
+        <w:commentReference w:id="87"/>
+      </w:r>
+      <w:bookmarkEnd w:id="85"/>
+      <w:bookmarkEnd w:id="86"/>
     </w:p>
     <w:p>
       <w:pPr>
@@ -9591,16 +9601,16 @@
         <w:tab/>
         <w:t xml:space="preserve">Obrazy trafiające do modelu klasyfikującego cyfry zawierają liczby. Program rozdziela liczby na cyfry (rys. 2.4), które kolejno przechodzą etap wstępnego przygotowania. Obrazy </w:t>
       </w:r>
-      <w:commentRangeStart w:id="90"/>
+      <w:commentRangeStart w:id="88"/>
       <w:r>
         <w:t>są</w:t>
       </w:r>
-      <w:commentRangeEnd w:id="90"/>
+      <w:commentRangeEnd w:id="88"/>
       <w:r>
         <w:rPr>
           <w:rStyle w:val="Odwoaniedokomentarza"/>
         </w:rPr>
-        <w:commentReference w:id="90"/>
+        <w:commentReference w:id="88"/>
       </w:r>
       <w:r>
         <w:t xml:space="preserve">: </w:t>
@@ -9616,8 +9626,8 @@
           <w:szCs w:val="22"/>
         </w:rPr>
       </w:pPr>
-      <w:bookmarkStart w:id="91" w:name="_Toc133154087"/>
-      <w:bookmarkStart w:id="92" w:name="_Toc134193498"/>
+      <w:bookmarkStart w:id="89" w:name="_Toc133154087"/>
+      <w:bookmarkStart w:id="90" w:name="_Toc134193498"/>
       <w:r>
         <w:rPr>
           <w:sz w:val="22"/>
@@ -9719,8 +9729,8 @@
         </w:rPr>
         <w:t>Podział liczby na cyfry</w:t>
       </w:r>
-      <w:bookmarkEnd w:id="91"/>
-      <w:bookmarkEnd w:id="92"/>
+      <w:bookmarkEnd w:id="89"/>
+      <w:bookmarkEnd w:id="90"/>
     </w:p>
     <w:p>
       <w:pPr>
@@ -9823,8 +9833,8 @@
           <w:szCs w:val="22"/>
         </w:rPr>
       </w:pPr>
-      <w:bookmarkStart w:id="93" w:name="_Toc133154088"/>
-      <w:bookmarkStart w:id="94" w:name="_Toc134193499"/>
+      <w:bookmarkStart w:id="91" w:name="_Toc133154088"/>
+      <w:bookmarkStart w:id="92" w:name="_Toc134193499"/>
       <w:r>
         <w:rPr>
           <w:sz w:val="22"/>
@@ -9925,8 +9935,8 @@
         </w:rPr>
         <w:t>Liczba po obróbce</w:t>
       </w:r>
-      <w:bookmarkEnd w:id="93"/>
-      <w:bookmarkEnd w:id="94"/>
+      <w:bookmarkEnd w:id="91"/>
+      <w:bookmarkEnd w:id="92"/>
     </w:p>
     <w:p>
       <w:pPr>
@@ -10108,33 +10118,11 @@
           <w:rFonts w:ascii="CMR12" w:hAnsi="CMR12" w:cs="CMR12"/>
         </w:rPr>
       </w:pPr>
-      <w:proofErr w:type="spellStart"/>
       <w:r>
         <w:rPr>
           <w:rFonts w:ascii="CMR12" w:hAnsi="CMR12" w:cs="CMR12"/>
         </w:rPr>
-        <w:t>Confiusion</w:t>
-      </w:r>
-      <w:proofErr w:type="spellEnd"/>
-      <w:r>
-        <w:rPr>
-          <w:rFonts w:ascii="CMR12" w:hAnsi="CMR12" w:cs="CMR12"/>
-        </w:rPr>
-        <w:t xml:space="preserve"> matrix, </w:t>
-      </w:r>
-      <w:proofErr w:type="spellStart"/>
-      <w:r>
-        <w:rPr>
-          <w:rFonts w:ascii="CMR12" w:hAnsi="CMR12" w:cs="CMR12"/>
-        </w:rPr>
-        <w:t>accuracy</w:t>
-      </w:r>
-      <w:proofErr w:type="spellEnd"/>
-      <w:r>
-        <w:rPr>
-          <w:rFonts w:ascii="CMR12" w:hAnsi="CMR12" w:cs="CMR12"/>
-        </w:rPr>
-        <w:t>, czułość, specyficzność, precyzja</w:t>
+        <w:t>Confiusion matrix, accuracy, czułość, specyficzność, precyzja</w:t>
       </w:r>
     </w:p>
     <w:p>
@@ -10458,44 +10446,8 @@
         <w:rPr>
           <w:rFonts w:ascii="CMR12" w:hAnsi="CMR12" w:cs="CMR12"/>
         </w:rPr>
-        <w:t xml:space="preserve">Augmentacja: </w:t>
-      </w:r>
-      <w:proofErr w:type="spellStart"/>
-      <w:r>
-        <w:rPr>
-          <w:rFonts w:ascii="CMR12" w:hAnsi="CMR12" w:cs="CMR12"/>
-        </w:rPr>
-        <w:t>rotate</w:t>
-      </w:r>
-      <w:proofErr w:type="spellEnd"/>
-      <w:r>
-        <w:rPr>
-          <w:rFonts w:ascii="CMR12" w:hAnsi="CMR12" w:cs="CMR12"/>
-        </w:rPr>
-        <w:t xml:space="preserve">, zoom, </w:t>
-      </w:r>
-      <w:proofErr w:type="spellStart"/>
-      <w:r>
-        <w:rPr>
-          <w:rFonts w:ascii="CMR12" w:hAnsi="CMR12" w:cs="CMR12"/>
-        </w:rPr>
-        <w:t>shift</w:t>
-      </w:r>
-      <w:proofErr w:type="spellEnd"/>
-      <w:r>
-        <w:rPr>
-          <w:rFonts w:ascii="CMR12" w:hAnsi="CMR12" w:cs="CMR12"/>
-        </w:rPr>
-        <w:t xml:space="preserve">, </w:t>
-      </w:r>
-      <w:proofErr w:type="spellStart"/>
-      <w:r>
-        <w:rPr>
-          <w:rFonts w:ascii="CMR12" w:hAnsi="CMR12" w:cs="CMR12"/>
-        </w:rPr>
-        <w:t>shear</w:t>
-      </w:r>
-      <w:proofErr w:type="spellEnd"/>
+        <w:t>Augmentacja: rotate, zoom, shift, shear</w:t>
+      </w:r>
     </w:p>
     <w:p>
       <w:pPr>
@@ -10616,24 +10568,96 @@
         </w:tabs>
         <w:ind w:left="1440" w:hanging="360"/>
       </w:pPr>
-      <w:bookmarkStart w:id="95" w:name="_Toc133153766"/>
-      <w:bookmarkStart w:id="96" w:name="_Toc134193517"/>
+      <w:bookmarkStart w:id="93" w:name="_Toc133153766"/>
+      <w:bookmarkStart w:id="94" w:name="_Toc134193517"/>
       <w:r>
         <w:lastRenderedPageBreak/>
         <w:t>Korzystanie z modelu ML poprzez API </w:t>
       </w:r>
-      <w:r>
-        <w:t>http</w:t>
-      </w:r>
-      <w:bookmarkEnd w:id="95"/>
-      <w:bookmarkEnd w:id="96"/>
+      <w:bookmarkEnd w:id="93"/>
+      <w:bookmarkEnd w:id="94"/>
+      <w:r>
+        <w:t>HTTP</w:t>
+      </w:r>
     </w:p>
     <w:p>
       <w:pPr>
         <w:ind w:left="708" w:firstLine="708"/>
       </w:pPr>
       <w:r>
-        <w:t>Aplikacja wykorzystuje komunikację z serwerem aby rozpoznać liczby napisane przez użytkownika. Klient wysyła żądanie HTTP do API -  serwera Heroku zawierające obraz do rozpoznania oraz informację o potrzebie jego zaklasyfikowania. Korzysta z metody protokołu HTTP: POST do wysyłania danych. Flask otrzymuje żądanie i przekazuje obraz modelowi ML. Następnie model zwraca rozpoznaną liczbę. Flask wysyła liczbę do aplikacji w formacie JSON (rys. 2.3).</w:t>
+        <w:t xml:space="preserve">Aplikacja wykorzystuje komunikację z serwerem aby rozpoznać liczby napisane przez użytkownika. Klient wysyła żądanie HTTP </w:t>
+      </w:r>
+      <w:r>
+        <w:t xml:space="preserve">zawierające obraz </w:t>
+      </w:r>
+      <w:r>
+        <w:t>do rozpoznania</w:t>
+      </w:r>
+      <w:r>
+        <w:t xml:space="preserve"> </w:t>
+      </w:r>
+      <w:r>
+        <w:t>oraz informację o potrzebie jego zaklasyfikowania</w:t>
+      </w:r>
+      <w:r>
+        <w:t xml:space="preserve"> </w:t>
+      </w:r>
+      <w:r>
+        <w:t xml:space="preserve">do API </w:t>
+      </w:r>
+      <w:r>
+        <w:t>udostępnionego</w:t>
+      </w:r>
+      <w:r>
+        <w:t xml:space="preserve"> na platformie </w:t>
+      </w:r>
+      <w:r>
+        <w:t>Heroku. Korzysta z metody POST</w:t>
+      </w:r>
+      <w:r>
+        <w:t xml:space="preserve"> protokołu HTTP</w:t>
+      </w:r>
+      <w:r>
+        <w:t xml:space="preserve"> do wysyłania danych. </w:t>
+      </w:r>
+      <w:r>
+        <w:t>API</w:t>
+      </w:r>
+      <w:r>
+        <w:t xml:space="preserve"> (Flask)</w:t>
+      </w:r>
+      <w:r>
+        <w:t xml:space="preserve"> </w:t>
+      </w:r>
+      <w:r>
+        <w:t xml:space="preserve">otrzymuje żądanie i przekazuje obraz modelowi ML. Następnie model zwraca rozpoznaną liczbę. </w:t>
+      </w:r>
+      <w:r>
+        <w:t>API</w:t>
+      </w:r>
+      <w:r>
+        <w:t xml:space="preserve"> </w:t>
+      </w:r>
+      <w:r>
+        <w:t>odpowiada na żądanie</w:t>
+      </w:r>
+      <w:r>
+        <w:t xml:space="preserve"> aplikacji </w:t>
+      </w:r>
+      <w:r>
+        <w:t>przesyłając</w:t>
+      </w:r>
+      <w:r>
+        <w:t xml:space="preserve"> </w:t>
+      </w:r>
+      <w:r>
+        <w:t xml:space="preserve">liczbę </w:t>
+      </w:r>
+      <w:r>
+        <w:t xml:space="preserve">w </w:t>
+      </w:r>
+      <w:r>
+        <w:t>formacie JSON (rys. 2.3).</w:t>
       </w:r>
     </w:p>
     <w:p>
@@ -10642,311 +10666,122 @@
       </w:pPr>
     </w:p>
     <w:p>
+      <w:pPr>
+        <w:pStyle w:val="Legenda"/>
+        <w:keepNext/>
+        <w:jc w:val="center"/>
+        <w:rPr>
+          <w:sz w:val="22"/>
+          <w:szCs w:val="22"/>
+        </w:rPr>
+      </w:pPr>
+      <w:r>
+        <w:rPr>
+          <w:sz w:val="22"/>
+          <w:szCs w:val="22"/>
+        </w:rPr>
+        <w:t xml:space="preserve">Rysunek </w:t>
+      </w:r>
+      <w:r>
+        <w:rPr>
+          <w:sz w:val="22"/>
+          <w:szCs w:val="22"/>
+        </w:rPr>
+        <w:fldChar w:fldCharType="begin"/>
+      </w:r>
+      <w:r>
+        <w:rPr>
+          <w:sz w:val="22"/>
+          <w:szCs w:val="22"/>
+        </w:rPr>
+        <w:instrText xml:space="preserve"> STYLEREF 1 \s </w:instrText>
+      </w:r>
+      <w:r>
+        <w:rPr>
+          <w:sz w:val="22"/>
+          <w:szCs w:val="22"/>
+        </w:rPr>
+        <w:fldChar w:fldCharType="separate"/>
+      </w:r>
       <w:r>
         <w:rPr>
           <w:noProof/>
-        </w:rPr>
-        <mc:AlternateContent>
-          <mc:Choice Requires="wps">
-            <w:drawing>
-              <wp:anchor distT="0" distB="0" distL="114300" distR="114300" simplePos="0" relativeHeight="251660288" behindDoc="0" locked="0" layoutInCell="1" allowOverlap="1" wp14:anchorId="0D1B39FB" wp14:editId="688C1BD6">
-                <wp:simplePos x="0" y="0"/>
-                <wp:positionH relativeFrom="column">
-                  <wp:posOffset>33655</wp:posOffset>
-                </wp:positionH>
-                <wp:positionV relativeFrom="paragraph">
-                  <wp:posOffset>-89535</wp:posOffset>
-                </wp:positionV>
-                <wp:extent cx="6296660" cy="457200"/>
-                <wp:effectExtent l="0" t="0" r="8890" b="0"/>
-                <wp:wrapTopAndBottom/>
-                <wp:docPr id="137854448" name="Pole tekstowe 1"/>
-                <wp:cNvGraphicFramePr/>
-                <a:graphic xmlns:a="http://schemas.openxmlformats.org/drawingml/2006/main">
-                  <a:graphicData uri="http://schemas.microsoft.com/office/word/2010/wordprocessingShape">
-                    <wps:wsp>
-                      <wps:cNvSpPr txBox="1"/>
-                      <wps:spPr>
-                        <a:xfrm>
-                          <a:off x="0" y="0"/>
-                          <a:ext cx="6296660" cy="457200"/>
-                        </a:xfrm>
-                        <a:prstGeom prst="rect">
-                          <a:avLst/>
-                        </a:prstGeom>
-                        <a:solidFill>
-                          <a:prstClr val="white"/>
-                        </a:solidFill>
-                        <a:ln>
-                          <a:noFill/>
-                        </a:ln>
-                      </wps:spPr>
-                      <wps:txbx>
-                        <w:txbxContent>
-                          <w:p>
-                            <w:pPr>
-                              <w:pStyle w:val="Legenda"/>
-                              <w:jc w:val="center"/>
-                              <w:rPr>
-                                <w:noProof/>
-                                <w:sz w:val="32"/>
-                                <w:szCs w:val="22"/>
-                              </w:rPr>
-                            </w:pPr>
-                            <w:bookmarkStart w:id="97" w:name="_Toc133154089"/>
-                            <w:bookmarkStart w:id="98" w:name="_Toc134193500"/>
-                            <w:r>
-                              <w:rPr>
-                                <w:sz w:val="22"/>
-                                <w:szCs w:val="22"/>
-                              </w:rPr>
-                              <w:t xml:space="preserve">Rysunek </w:t>
-                            </w:r>
-                            <w:r>
-                              <w:rPr>
-                                <w:sz w:val="22"/>
-                                <w:szCs w:val="22"/>
-                              </w:rPr>
-                              <w:fldChar w:fldCharType="begin"/>
-                            </w:r>
-                            <w:r>
-                              <w:rPr>
-                                <w:sz w:val="22"/>
-                                <w:szCs w:val="22"/>
-                              </w:rPr>
-                              <w:instrText xml:space="preserve"> STYLEREF 1 \s </w:instrText>
-                            </w:r>
-                            <w:r>
-                              <w:rPr>
-                                <w:sz w:val="22"/>
-                                <w:szCs w:val="22"/>
-                              </w:rPr>
-                              <w:fldChar w:fldCharType="separate"/>
-                            </w:r>
-                            <w:r>
-                              <w:rPr>
-                                <w:noProof/>
-                                <w:sz w:val="22"/>
-                                <w:szCs w:val="22"/>
-                              </w:rPr>
-                              <w:t>2</w:t>
-                            </w:r>
-                            <w:r>
-                              <w:rPr>
-                                <w:sz w:val="22"/>
-                                <w:szCs w:val="22"/>
-                              </w:rPr>
-                              <w:fldChar w:fldCharType="end"/>
-                            </w:r>
-                            <w:r>
-                              <w:rPr>
-                                <w:sz w:val="22"/>
-                                <w:szCs w:val="22"/>
-                              </w:rPr>
-                              <w:t>.</w:t>
-                            </w:r>
-                            <w:r>
-                              <w:rPr>
-                                <w:sz w:val="22"/>
-                                <w:szCs w:val="22"/>
-                              </w:rPr>
-                              <w:fldChar w:fldCharType="begin"/>
-                            </w:r>
-                            <w:r>
-                              <w:rPr>
-                                <w:sz w:val="22"/>
-                                <w:szCs w:val="22"/>
-                              </w:rPr>
-                              <w:instrText xml:space="preserve"> SEQ Rysunek \* ARABIC \s 1 </w:instrText>
-                            </w:r>
-                            <w:r>
-                              <w:rPr>
-                                <w:sz w:val="22"/>
-                                <w:szCs w:val="22"/>
-                              </w:rPr>
-                              <w:fldChar w:fldCharType="separate"/>
-                            </w:r>
-                            <w:r>
-                              <w:rPr>
-                                <w:noProof/>
-                                <w:sz w:val="22"/>
-                                <w:szCs w:val="22"/>
-                              </w:rPr>
-                              <w:t>6</w:t>
-                            </w:r>
-                            <w:r>
-                              <w:rPr>
-                                <w:sz w:val="22"/>
-                                <w:szCs w:val="22"/>
-                              </w:rPr>
-                              <w:fldChar w:fldCharType="end"/>
-                            </w:r>
-                            <w:r>
-                              <w:rPr>
-                                <w:sz w:val="22"/>
-                                <w:szCs w:val="22"/>
-                              </w:rPr>
-                              <w:t xml:space="preserve"> Schemat architektury aplikacji z modelem ML</w:t>
-                            </w:r>
-                            <w:bookmarkEnd w:id="97"/>
-                            <w:bookmarkEnd w:id="98"/>
-                          </w:p>
-                        </w:txbxContent>
-                      </wps:txbx>
-                      <wps:bodyPr rot="0" spcFirstLastPara="0" vertOverflow="overflow" horzOverflow="overflow" vert="horz" wrap="square" lIns="0" tIns="0" rIns="0" bIns="0" numCol="1" spcCol="0" rtlCol="0" fromWordArt="0" anchor="t" anchorCtr="0" forceAA="0" compatLnSpc="1">
-                        <a:prstTxWarp prst="textNoShape">
-                          <a:avLst/>
-                        </a:prstTxWarp>
-                        <a:noAutofit/>
-                      </wps:bodyPr>
-                    </wps:wsp>
-                  </a:graphicData>
-                </a:graphic>
-              </wp:anchor>
-            </w:drawing>
-          </mc:Choice>
-          <mc:Fallback>
-            <w:pict>
-              <v:shapetype w14:anchorId="0D1B39FB" id="_x0000_t202" coordsize="21600,21600" o:spt="202" path="m,l,21600r21600,l21600,xe">
-                <v:stroke joinstyle="miter"/>
-                <v:path gradientshapeok="t" o:connecttype="rect"/>
-              </v:shapetype>
-              <v:shape id="Pole tekstowe 1" o:spid="_x0000_s1026" type="#_x0000_t202" style="position:absolute;left:0;text-align:left;margin-left:2.65pt;margin-top:-7.05pt;width:495.8pt;height:36pt;z-index:251660288;visibility:visible;mso-wrap-style:square;mso-wrap-distance-left:9pt;mso-wrap-distance-top:0;mso-wrap-distance-right:9pt;mso-wrap-distance-bottom:0;mso-position-horizontal:absolute;mso-position-horizontal-relative:text;mso-position-vertical:absolute;mso-position-vertical-relative:text;v-text-anchor:top" o:gfxdata="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" stroked="f">
-                <v:textbox inset="0,0,0,0">
-                  <w:txbxContent>
-                    <w:p>
-                      <w:pPr>
-                        <w:pStyle w:val="Legenda"/>
-                        <w:jc w:val="center"/>
-                        <w:rPr>
-                          <w:noProof/>
-                          <w:sz w:val="32"/>
-                          <w:szCs w:val="22"/>
-                        </w:rPr>
-                      </w:pPr>
-                      <w:bookmarkStart w:id="99" w:name="_Toc133154089"/>
-                      <w:bookmarkStart w:id="100" w:name="_Toc134193500"/>
-                      <w:r>
-                        <w:rPr>
-                          <w:sz w:val="22"/>
-                          <w:szCs w:val="22"/>
-                        </w:rPr>
-                        <w:t xml:space="preserve">Rysunek </w:t>
-                      </w:r>
-                      <w:r>
-                        <w:rPr>
-                          <w:sz w:val="22"/>
-                          <w:szCs w:val="22"/>
-                        </w:rPr>
-                        <w:fldChar w:fldCharType="begin"/>
-                      </w:r>
-                      <w:r>
-                        <w:rPr>
-                          <w:sz w:val="22"/>
-                          <w:szCs w:val="22"/>
-                        </w:rPr>
-                        <w:instrText xml:space="preserve"> STYLEREF 1 \s </w:instrText>
-                      </w:r>
-                      <w:r>
-                        <w:rPr>
-                          <w:sz w:val="22"/>
-                          <w:szCs w:val="22"/>
-                        </w:rPr>
-                        <w:fldChar w:fldCharType="separate"/>
-                      </w:r>
-                      <w:r>
-                        <w:rPr>
-                          <w:noProof/>
-                          <w:sz w:val="22"/>
-                          <w:szCs w:val="22"/>
-                        </w:rPr>
-                        <w:t>2</w:t>
-                      </w:r>
-                      <w:r>
-                        <w:rPr>
-                          <w:sz w:val="22"/>
-                          <w:szCs w:val="22"/>
-                        </w:rPr>
-                        <w:fldChar w:fldCharType="end"/>
-                      </w:r>
-                      <w:r>
-                        <w:rPr>
-                          <w:sz w:val="22"/>
-                          <w:szCs w:val="22"/>
-                        </w:rPr>
-                        <w:t>.</w:t>
-                      </w:r>
-                      <w:r>
-                        <w:rPr>
-                          <w:sz w:val="22"/>
-                          <w:szCs w:val="22"/>
-                        </w:rPr>
-                        <w:fldChar w:fldCharType="begin"/>
-                      </w:r>
-                      <w:r>
-                        <w:rPr>
-                          <w:sz w:val="22"/>
-                          <w:szCs w:val="22"/>
-                        </w:rPr>
-                        <w:instrText xml:space="preserve"> SEQ Rysunek \* ARABIC \s 1 </w:instrText>
-                      </w:r>
-                      <w:r>
-                        <w:rPr>
-                          <w:sz w:val="22"/>
-                          <w:szCs w:val="22"/>
-                        </w:rPr>
-                        <w:fldChar w:fldCharType="separate"/>
-                      </w:r>
-                      <w:r>
-                        <w:rPr>
-                          <w:noProof/>
-                          <w:sz w:val="22"/>
-                          <w:szCs w:val="22"/>
-                        </w:rPr>
-                        <w:t>6</w:t>
-                      </w:r>
-                      <w:r>
-                        <w:rPr>
-                          <w:sz w:val="22"/>
-                          <w:szCs w:val="22"/>
-                        </w:rPr>
-                        <w:fldChar w:fldCharType="end"/>
-                      </w:r>
-                      <w:r>
-                        <w:rPr>
-                          <w:sz w:val="22"/>
-                          <w:szCs w:val="22"/>
-                        </w:rPr>
-                        <w:t xml:space="preserve"> Schemat architektury aplikacji z modelem ML</w:t>
-                      </w:r>
-                      <w:bookmarkEnd w:id="99"/>
-                      <w:bookmarkEnd w:id="100"/>
-                    </w:p>
-                  </w:txbxContent>
-                </v:textbox>
-                <w10:wrap type="topAndBottom"/>
-              </v:shape>
-            </w:pict>
-          </mc:Fallback>
-        </mc:AlternateContent>
+          <w:sz w:val="22"/>
+          <w:szCs w:val="22"/>
+        </w:rPr>
+        <w:t>2</w:t>
+      </w:r>
+      <w:r>
+        <w:rPr>
+          <w:sz w:val="22"/>
+          <w:szCs w:val="22"/>
+        </w:rPr>
+        <w:fldChar w:fldCharType="end"/>
+      </w:r>
+      <w:r>
+        <w:rPr>
+          <w:sz w:val="22"/>
+          <w:szCs w:val="22"/>
+        </w:rPr>
+        <w:t>.</w:t>
+      </w:r>
+      <w:r>
+        <w:rPr>
+          <w:sz w:val="22"/>
+          <w:szCs w:val="22"/>
+        </w:rPr>
+        <w:fldChar w:fldCharType="begin"/>
+      </w:r>
+      <w:r>
+        <w:rPr>
+          <w:sz w:val="22"/>
+          <w:szCs w:val="22"/>
+        </w:rPr>
+        <w:instrText xml:space="preserve"> SEQ Rysunek \* ARABIC \s 1 </w:instrText>
+      </w:r>
+      <w:r>
+        <w:rPr>
+          <w:sz w:val="22"/>
+          <w:szCs w:val="22"/>
+        </w:rPr>
+        <w:fldChar w:fldCharType="separate"/>
       </w:r>
       <w:r>
         <w:rPr>
           <w:noProof/>
+          <w:sz w:val="22"/>
+          <w:szCs w:val="22"/>
+        </w:rPr>
+        <w:t>6</w:t>
+      </w:r>
+      <w:r>
+        <w:rPr>
+          <w:sz w:val="22"/>
+          <w:szCs w:val="22"/>
+        </w:rPr>
+        <w:fldChar w:fldCharType="end"/>
+      </w:r>
+      <w:r>
+        <w:rPr>
+          <w:sz w:val="22"/>
+          <w:szCs w:val="22"/>
+        </w:rPr>
+        <w:t xml:space="preserve"> Schemat architektury aplikacji z modelem ML</w:t>
+      </w:r>
+    </w:p>
+    <w:p>
+      <w:pPr>
+        <w:jc w:val="center"/>
+      </w:pPr>
+      <w:r>
+        <w:rPr>
+          <w:noProof/>
         </w:rPr>
         <w:drawing>
-          <wp:anchor distT="0" distB="0" distL="114300" distR="114300" simplePos="0" relativeHeight="251659264" behindDoc="0" locked="0" layoutInCell="1" allowOverlap="1" wp14:anchorId="6214CFC9" wp14:editId="53743333">
-            <wp:simplePos x="0" y="0"/>
-            <wp:positionH relativeFrom="column">
-              <wp:posOffset>33655</wp:posOffset>
-            </wp:positionH>
-            <wp:positionV relativeFrom="paragraph">
-              <wp:posOffset>367665</wp:posOffset>
-            </wp:positionV>
-            <wp:extent cx="6296660" cy="751840"/>
-            <wp:effectExtent l="0" t="0" r="8890" b="0"/>
-            <wp:wrapTopAndBottom/>
-            <wp:docPr id="1001137836" name="Obraz 4"/>
+          <wp:inline distT="0" distB="0" distL="0" distR="0" wp14:anchorId="2D40B6B1" wp14:editId="537B20B5">
+            <wp:extent cx="5762625" cy="655320"/>
+            <wp:effectExtent l="0" t="0" r="9525" b="0"/>
+            <wp:docPr id="742391931" name="Obraz 2"/>
             <wp:cNvGraphicFramePr>
               <a:graphicFrameLocks xmlns:a="http://schemas.openxmlformats.org/drawingml/2006/main" noChangeAspect="1"/>
             </wp:cNvGraphicFramePr>
@@ -10954,12 +10789,12 @@
               <a:graphicData uri="http://schemas.openxmlformats.org/drawingml/2006/picture">
                 <pic:pic xmlns:pic="http://schemas.openxmlformats.org/drawingml/2006/picture">
                   <pic:nvPicPr>
-                    <pic:cNvPr id="0" name="Picture 4"/>
+                    <pic:cNvPr id="0" name="Picture 2"/>
                     <pic:cNvPicPr>
                       <a:picLocks noChangeAspect="1" noChangeArrowheads="1"/>
                     </pic:cNvPicPr>
                   </pic:nvPicPr>
-                  <pic:blipFill rotWithShape="1">
+                  <pic:blipFill>
                     <a:blip r:embed="rId25">
                       <a:extLst>
                         <a:ext uri="{28A0092B-C50C-407E-A947-70E740481C1C}">
@@ -10967,13 +10802,15 @@
                         </a:ext>
                       </a:extLst>
                     </a:blip>
-                    <a:srcRect l="156"/>
-                    <a:stretch/>
+                    <a:srcRect/>
+                    <a:stretch>
+                      <a:fillRect/>
+                    </a:stretch>
                   </pic:blipFill>
                   <pic:spPr bwMode="auto">
                     <a:xfrm>
                       <a:off x="0" y="0"/>
-                      <a:ext cx="6296660" cy="751840"/>
+                      <a:ext cx="5762625" cy="655320"/>
                     </a:xfrm>
                     <a:prstGeom prst="rect">
                       <a:avLst/>
@@ -10982,16 +10819,11 @@
                     <a:ln>
                       <a:noFill/>
                     </a:ln>
-                    <a:extLst>
-                      <a:ext uri="{53640926-AAD7-44D8-BBD7-CCE9431645EC}">
-                        <a14:shadowObscured xmlns:a14="http://schemas.microsoft.com/office/drawing/2010/main"/>
-                      </a:ext>
-                    </a:extLst>
                   </pic:spPr>
                 </pic:pic>
               </a:graphicData>
             </a:graphic>
-          </wp:anchor>
+          </wp:inline>
         </w:drawing>
       </w:r>
     </w:p>
@@ -11054,12 +10886,12 @@
           <w:numId w:val="6"/>
         </w:numPr>
       </w:pPr>
-      <w:bookmarkStart w:id="101" w:name="_Toc134193518"/>
+      <w:bookmarkStart w:id="95" w:name="_Toc134193518"/>
       <w:r>
         <w:lastRenderedPageBreak/>
         <w:t>Opis implementacji i działania aplikacji</w:t>
       </w:r>
-      <w:bookmarkEnd w:id="101"/>
+      <w:bookmarkEnd w:id="95"/>
     </w:p>
     <w:p>
       <w:pPr>
@@ -11073,11 +10905,11 @@
           <w:szCs w:val="32"/>
         </w:rPr>
       </w:pPr>
-      <w:bookmarkStart w:id="102" w:name="_Toc134193519"/>
+      <w:bookmarkStart w:id="96" w:name="_Toc134193519"/>
       <w:r>
         <w:t>Ekran startowy i podstawowe funkcjonalności</w:t>
       </w:r>
-      <w:bookmarkEnd w:id="102"/>
+      <w:bookmarkEnd w:id="96"/>
     </w:p>
     <w:p>
       <w:pPr>
@@ -11085,15 +10917,7 @@
         <w:ind w:left="384"/>
       </w:pPr>
       <w:r>
-        <w:t xml:space="preserve">Tryby </w:t>
-      </w:r>
-      <w:proofErr w:type="spellStart"/>
-      <w:r>
-        <w:t>areas</w:t>
-      </w:r>
-      <w:proofErr w:type="spellEnd"/>
-      <w:r>
-        <w:t xml:space="preserve"> itp.</w:t>
+        <w:t>Tryby areas itp.</w:t>
       </w:r>
     </w:p>
     <w:p>
@@ -11130,12 +10954,12 @@
           <w:szCs w:val="32"/>
         </w:rPr>
       </w:pPr>
-      <w:bookmarkStart w:id="103" w:name="_Toc134193520"/>
+      <w:bookmarkStart w:id="97" w:name="_Toc134193520"/>
       <w:r>
         <w:lastRenderedPageBreak/>
         <w:t>Schematy, opisy poszczególnych funkcjonalności, opis kodów</w:t>
       </w:r>
-      <w:bookmarkEnd w:id="103"/>
+      <w:bookmarkEnd w:id="97"/>
     </w:p>
     <w:p/>
     <w:p/>
@@ -11165,12 +10989,12 @@
           <w:szCs w:val="32"/>
         </w:rPr>
       </w:pPr>
-      <w:bookmarkStart w:id="104" w:name="_Toc134193521"/>
+      <w:bookmarkStart w:id="98" w:name="_Toc134193521"/>
       <w:r>
         <w:lastRenderedPageBreak/>
         <w:t>Przykłady zastosowania aplikacji w konkretnych zadaniach</w:t>
       </w:r>
-      <w:bookmarkEnd w:id="104"/>
+      <w:bookmarkEnd w:id="98"/>
     </w:p>
     <w:p/>
     <w:p/>
@@ -11185,12 +11009,12 @@
       <w:pPr>
         <w:pStyle w:val="Nagwek1"/>
       </w:pPr>
-      <w:bookmarkStart w:id="105" w:name="_Toc134193522"/>
+      <w:bookmarkStart w:id="99" w:name="_Toc134193522"/>
       <w:r>
         <w:lastRenderedPageBreak/>
         <w:t>Zakończenie</w:t>
       </w:r>
-      <w:bookmarkEnd w:id="105"/>
+      <w:bookmarkEnd w:id="99"/>
     </w:p>
     <w:p>
       <w:r>
@@ -11249,8 +11073,7 @@
           <w:lang w:val="en-US"/>
         </w:rPr>
       </w:pPr>
-      <w:bookmarkStart w:id="106" w:name="_Toc134193523"/>
-      <w:proofErr w:type="spellStart"/>
+      <w:bookmarkStart w:id="100" w:name="_Toc134193523"/>
       <w:r>
         <w:rPr>
           <w:lang w:val="en-US"/>
@@ -11258,8 +11081,7 @@
         <w:lastRenderedPageBreak/>
         <w:t>Bibliografia</w:t>
       </w:r>
-      <w:bookmarkEnd w:id="106"/>
-      <w:proofErr w:type="spellEnd"/>
+      <w:bookmarkEnd w:id="100"/>
     </w:p>
     <w:p>
       <w:pPr>
@@ -11291,7 +11113,7 @@
       <w:r>
         <w:rPr>
           <w:lang w:val="en-US"/>
-          <w:rPrChange w:id="107" w:author="Beata Basiura" w:date="2023-04-25T21:18:00Z">
+          <w:rPrChange w:id="101" w:author="Beata Basiura" w:date="2023-04-25T21:18:00Z">
             <w:rPr/>
           </w:rPrChange>
         </w:rPr>
@@ -11340,7 +11162,7 @@
       <w:r>
         <w:rPr>
           <w:lang w:val="en-US"/>
-          <w:rPrChange w:id="108" w:author="Beata Basiura" w:date="2023-04-25T21:18:00Z">
+          <w:rPrChange w:id="102" w:author="Beata Basiura" w:date="2023-04-25T21:18:00Z">
             <w:rPr/>
           </w:rPrChange>
         </w:rPr>
@@ -11409,7 +11231,7 @@
       <w:r>
         <w:rPr>
           <w:lang w:val="en-US"/>
-          <w:rPrChange w:id="109" w:author="Beata Basiura" w:date="2023-04-25T21:18:00Z">
+          <w:rPrChange w:id="103" w:author="Beata Basiura" w:date="2023-04-25T21:18:00Z">
             <w:rPr/>
           </w:rPrChange>
         </w:rPr>
@@ -11520,29 +11342,41 @@
           <w:rFonts w:cs="Times New Roman"/>
           <w:lang w:val="en-US"/>
         </w:rPr>
-        <w:t xml:space="preserve"> </w:t>
-      </w:r>
-      <w:proofErr w:type="spellStart"/>
+        <w:t xml:space="preserve"> Sarker, M</w:t>
+      </w:r>
       <w:r>
         <w:rPr>
           <w:rFonts w:cs="Times New Roman"/>
           <w:lang w:val="en-US"/>
         </w:rPr>
-        <w:t>Sarker</w:t>
-      </w:r>
-      <w:proofErr w:type="spellEnd"/>
+        <w:t>.</w:t>
+      </w:r>
       <w:r>
         <w:rPr>
           <w:rFonts w:cs="Times New Roman"/>
           <w:lang w:val="en-US"/>
         </w:rPr>
-        <w:t>, M</w:t>
+        <w:t xml:space="preserve"> Rana, </w:t>
       </w:r>
       <w:r>
         <w:rPr>
           <w:rFonts w:cs="Times New Roman"/>
           <w:lang w:val="en-US"/>
         </w:rPr>
+        <w:t>A.</w:t>
+      </w:r>
+      <w:r>
+        <w:rPr>
+          <w:rFonts w:cs="Times New Roman"/>
+          <w:lang w:val="en-US"/>
+        </w:rPr>
+        <w:t xml:space="preserve"> A</w:t>
+      </w:r>
+      <w:r>
+        <w:rPr>
+          <w:rFonts w:cs="Times New Roman"/>
+          <w:lang w:val="en-US"/>
+        </w:rPr>
         <w:t>.</w:t>
       </w:r>
       <w:r>
@@ -11550,51 +11384,7 @@
           <w:rFonts w:cs="Times New Roman"/>
           <w:lang w:val="en-US"/>
         </w:rPr>
-        <w:t xml:space="preserve"> Rana, </w:t>
-      </w:r>
-      <w:r>
-        <w:rPr>
-          <w:rFonts w:cs="Times New Roman"/>
-          <w:lang w:val="en-US"/>
-        </w:rPr>
-        <w:t>A.</w:t>
-      </w:r>
-      <w:r>
-        <w:rPr>
-          <w:rFonts w:cs="Times New Roman"/>
-          <w:lang w:val="en-US"/>
-        </w:rPr>
-        <w:t xml:space="preserve"> A</w:t>
-      </w:r>
-      <w:r>
-        <w:rPr>
-          <w:rFonts w:cs="Times New Roman"/>
-          <w:lang w:val="en-US"/>
-        </w:rPr>
-        <w:t>.</w:t>
-      </w:r>
-      <w:r>
-        <w:rPr>
-          <w:rFonts w:cs="Times New Roman"/>
-          <w:lang w:val="en-US"/>
-        </w:rPr>
-        <w:t xml:space="preserve"> </w:t>
-      </w:r>
-      <w:proofErr w:type="spellStart"/>
-      <w:r>
-        <w:rPr>
-          <w:rFonts w:cs="Times New Roman"/>
-          <w:lang w:val="en-US"/>
-        </w:rPr>
-        <w:t>Jobair</w:t>
-      </w:r>
-      <w:proofErr w:type="spellEnd"/>
-      <w:r>
-        <w:rPr>
-          <w:rFonts w:cs="Times New Roman"/>
-          <w:lang w:val="en-US"/>
-        </w:rPr>
-        <w:t xml:space="preserve">, 2018, </w:t>
+        <w:t xml:space="preserve"> Jobair, 2018, </w:t>
       </w:r>
       <w:r>
         <w:rPr>
@@ -11639,39 +11429,7 @@
           <w:rFonts w:cs="Times New Roman"/>
           <w:lang w:val="en-US"/>
         </w:rPr>
-        <w:t xml:space="preserve">] R. Dixit, R. </w:t>
-      </w:r>
-      <w:proofErr w:type="spellStart"/>
-      <w:r>
-        <w:rPr>
-          <w:rFonts w:cs="Times New Roman"/>
-          <w:lang w:val="en-US"/>
-        </w:rPr>
-        <w:t>Kushwah</w:t>
-      </w:r>
-      <w:proofErr w:type="spellEnd"/>
-      <w:r>
-        <w:rPr>
-          <w:rFonts w:cs="Times New Roman"/>
-          <w:lang w:val="en-US"/>
-        </w:rPr>
-        <w:t xml:space="preserve">, S. </w:t>
-      </w:r>
-      <w:proofErr w:type="spellStart"/>
-      <w:r>
-        <w:rPr>
-          <w:rFonts w:cs="Times New Roman"/>
-          <w:lang w:val="en-US"/>
-        </w:rPr>
-        <w:t>Pashine</w:t>
-      </w:r>
-      <w:proofErr w:type="spellEnd"/>
-      <w:r>
-        <w:rPr>
-          <w:rFonts w:cs="Times New Roman"/>
-          <w:lang w:val="en-US"/>
-        </w:rPr>
-        <w:t xml:space="preserve">, </w:t>
+        <w:t xml:space="preserve">] R. Dixit, R. Kushwah, S. Pashine, </w:t>
       </w:r>
       <w:r>
         <w:rPr>
@@ -11692,45 +11450,27 @@
         <w:br/>
         <w:t xml:space="preserve">Deep Learning Algorithms, </w:t>
       </w:r>
-      <w:proofErr w:type="spellStart"/>
       <w:r>
         <w:rPr>
           <w:rFonts w:cs="Times New Roman"/>
           <w:lang w:val="en-US"/>
         </w:rPr>
-        <w:t>Artykuł</w:t>
-      </w:r>
-      <w:proofErr w:type="spellEnd"/>
+        <w:t>Artykuł Naukowy</w:t>
+      </w:r>
       <w:r>
         <w:rPr>
           <w:rFonts w:cs="Times New Roman"/>
           <w:lang w:val="en-US"/>
         </w:rPr>
-        <w:t xml:space="preserve"> </w:t>
-      </w:r>
-      <w:proofErr w:type="spellStart"/>
-      <w:r>
-        <w:rPr>
-          <w:rFonts w:cs="Times New Roman"/>
+        <w:t xml:space="preserve"> 2021, url: </w:t>
+      </w:r>
+      <w:r>
+        <w:fldChar w:fldCharType="begin"/>
+      </w:r>
+      <w:r>
+        <w:rPr>
           <w:lang w:val="en-US"/>
-        </w:rPr>
-        <w:t>Naukowy</w:t>
-      </w:r>
-      <w:proofErr w:type="spellEnd"/>
-      <w:r>
-        <w:rPr>
-          <w:rFonts w:cs="Times New Roman"/>
-          <w:lang w:val="en-US"/>
-        </w:rPr>
-        <w:t xml:space="preserve"> 2021, url: </w:t>
-      </w:r>
-      <w:r>
-        <w:fldChar w:fldCharType="begin"/>
-      </w:r>
-      <w:r>
-        <w:rPr>
-          <w:lang w:val="en-US"/>
-          <w:rPrChange w:id="110" w:author="Beata Basiura" w:date="2023-04-25T21:18:00Z">
+          <w:rPrChange w:id="104" w:author="Beata Basiura" w:date="2023-04-25T21:18:00Z">
             <w:rPr/>
           </w:rPrChange>
         </w:rPr>
@@ -11801,7 +11541,7 @@
       <w:r>
         <w:rPr>
           <w:lang w:val="en-US"/>
-          <w:rPrChange w:id="111" w:author="Beata Basiura" w:date="2023-04-25T21:18:00Z">
+          <w:rPrChange w:id="105" w:author="Beata Basiura" w:date="2023-04-25T21:18:00Z">
             <w:rPr/>
           </w:rPrChange>
         </w:rPr>
@@ -11890,7 +11630,7 @@
       <w:r>
         <w:rPr>
           <w:lang w:val="en-US"/>
-          <w:rPrChange w:id="112" w:author="Beata Basiura" w:date="2023-04-25T21:18:00Z">
+          <w:rPrChange w:id="106" w:author="Beata Basiura" w:date="2023-04-25T21:18:00Z">
             <w:rPr/>
           </w:rPrChange>
         </w:rPr>
@@ -11956,44 +11696,26 @@
           <w:iCs/>
           <w:lang w:val="en-US"/>
         </w:rPr>
-        <w:t xml:space="preserve">Develop Deep Learning Models on Theano and TensorFlow Using </w:t>
-      </w:r>
-      <w:proofErr w:type="spellStart"/>
+        <w:t xml:space="preserve">Develop Deep Learning Models on Theano and TensorFlow Using Keras, </w:t>
+      </w:r>
+      <w:r>
+        <w:rPr>
+          <w:lang w:val="en-US"/>
+        </w:rPr>
+        <w:t>2016, str: 37-42</w:t>
+      </w:r>
       <w:r>
         <w:rPr>
           <w:i/>
           <w:iCs/>
           <w:lang w:val="en-US"/>
         </w:rPr>
-        <w:t>Keras</w:t>
-      </w:r>
-      <w:proofErr w:type="spellEnd"/>
-      <w:r>
-        <w:rPr>
-          <w:i/>
-          <w:iCs/>
+        <w:t xml:space="preserve">, </w:t>
+      </w:r>
+      <w:r>
+        <w:rPr>
           <w:lang w:val="en-US"/>
         </w:rPr>
-        <w:t xml:space="preserve">, </w:t>
-      </w:r>
-      <w:r>
-        <w:rPr>
-          <w:lang w:val="en-US"/>
-        </w:rPr>
-        <w:t>2016, str: 37-42</w:t>
-      </w:r>
-      <w:r>
-        <w:rPr>
-          <w:i/>
-          <w:iCs/>
-          <w:lang w:val="en-US"/>
-        </w:rPr>
-        <w:t xml:space="preserve">, </w:t>
-      </w:r>
-      <w:r>
-        <w:rPr>
-          <w:lang w:val="en-US"/>
-        </w:rPr>
         <w:t>116 – 134</w:t>
       </w:r>
     </w:p>
@@ -12002,21 +11724,7 @@
         <w:rPr>
           <w:lang w:eastAsia="pl-PL"/>
         </w:rPr>
-        <w:t xml:space="preserve">[7] M. </w:t>
-      </w:r>
-      <w:proofErr w:type="spellStart"/>
-      <w:r>
-        <w:rPr>
-          <w:lang w:eastAsia="pl-PL"/>
-        </w:rPr>
-        <w:t>Mamczur</w:t>
-      </w:r>
-      <w:proofErr w:type="spellEnd"/>
-      <w:r>
-        <w:rPr>
-          <w:lang w:eastAsia="pl-PL"/>
-        </w:rPr>
-        <w:t xml:space="preserve">, </w:t>
+        <w:t xml:space="preserve">[7] M. Mamczur, </w:t>
       </w:r>
       <w:r>
         <w:rPr>
@@ -12076,21 +11784,7 @@
         <w:rPr>
           <w:lang w:val="en-US"/>
         </w:rPr>
-        <w:t xml:space="preserve">] D.C. </w:t>
-      </w:r>
-      <w:proofErr w:type="spellStart"/>
-      <w:r>
-        <w:rPr>
-          <w:lang w:val="en-US"/>
-        </w:rPr>
-        <w:t>Ciresan</w:t>
-      </w:r>
-      <w:proofErr w:type="spellEnd"/>
-      <w:r>
-        <w:rPr>
-          <w:lang w:val="en-US"/>
-        </w:rPr>
-        <w:t>, U. Meier</w:t>
+        <w:t>] D.C. Ciresan, U. Meier</w:t>
       </w:r>
       <w:r>
         <w:rPr>
@@ -12103,21 +11797,7 @@
         <w:rPr>
           <w:lang w:val="en-US"/>
         </w:rPr>
-        <w:t xml:space="preserve">L. M. Gambardella, J. </w:t>
-      </w:r>
-      <w:proofErr w:type="spellStart"/>
-      <w:r>
-        <w:rPr>
-          <w:lang w:val="en-US"/>
-        </w:rPr>
-        <w:t>Schmidhuber</w:t>
-      </w:r>
-      <w:proofErr w:type="spellEnd"/>
-      <w:r>
-        <w:rPr>
-          <w:lang w:val="en-US"/>
-        </w:rPr>
-        <w:t xml:space="preserve">, </w:t>
+        <w:t xml:space="preserve">L. M. Gambardella, J. Schmidhuber, </w:t>
       </w:r>
       <w:r>
         <w:rPr>
@@ -12125,45 +11805,54 @@
           <w:iCs/>
           <w:lang w:val="en-US"/>
         </w:rPr>
-        <w:t xml:space="preserve">Deep Big Multilayer </w:t>
-      </w:r>
-      <w:proofErr w:type="spellStart"/>
+        <w:t xml:space="preserve">Deep Big Multilayer Perceptrons For Digit Recognition, </w:t>
+      </w:r>
+      <w:r>
+        <w:rPr>
+          <w:lang w:val="en-US"/>
+        </w:rPr>
+        <w:t xml:space="preserve">2012, w: G. Montavon, G.B. Orr, KR. Müller, </w:t>
+      </w:r>
       <w:r>
         <w:rPr>
           <w:i/>
           <w:iCs/>
           <w:lang w:val="en-US"/>
         </w:rPr>
-        <w:t>Perceptrons</w:t>
-      </w:r>
-      <w:proofErr w:type="spellEnd"/>
-      <w:r>
+        <w:t>Neural Networks: Tricks of the Trade. Lecture Notes in Computer Science</w:t>
+      </w:r>
+      <w:r>
+        <w:rPr>
+          <w:lang w:val="en-US"/>
+        </w:rPr>
+        <w:t>, vol 7700, str: 581-598, Springer, Berlin, Heidelberg</w:t>
+      </w:r>
+    </w:p>
+    <w:p>
+      <w:pPr>
         <w:rPr>
           <w:i/>
           <w:iCs/>
           <w:lang w:val="en-US"/>
         </w:rPr>
-        <w:t xml:space="preserve"> For Digit Recognition, </w:t>
-      </w:r>
+      </w:pPr>
       <w:r>
         <w:rPr>
           <w:lang w:val="en-US"/>
         </w:rPr>
-        <w:t xml:space="preserve">2012, w: G. </w:t>
-      </w:r>
-      <w:proofErr w:type="spellStart"/>
+        <w:t>[</w:t>
+      </w:r>
       <w:r>
         <w:rPr>
           <w:lang w:val="en-US"/>
         </w:rPr>
-        <w:t>Montavon</w:t>
-      </w:r>
-      <w:proofErr w:type="spellEnd"/>
+        <w:t>9</w:t>
+      </w:r>
       <w:r>
         <w:rPr>
           <w:lang w:val="en-US"/>
         </w:rPr>
-        <w:t xml:space="preserve">, G.B. Orr, KR. Müller, </w:t>
+        <w:t>] S. Ahlawat, A. Choudhary, A. Nayyar, S. Singh, B. Yoon, 2020,</w:t>
       </w:r>
       <w:r>
         <w:rPr>
@@ -12171,40 +11860,101 @@
           <w:iCs/>
           <w:lang w:val="en-US"/>
         </w:rPr>
-        <w:t>Neural Networks: Tricks of the Trade. Lecture Notes in Computer Science</w:t>
-      </w:r>
-      <w:r>
+        <w:t xml:space="preserve"> Improved Handwritten Digit Recognition Using Convolutional Neural Networks (CNN)</w:t>
+      </w:r>
+    </w:p>
+    <w:p>
+      <w:pPr>
         <w:rPr>
           <w:lang w:val="en-US"/>
         </w:rPr>
-        <w:t>, vol 7700, str: 581-598, Springer, Berlin, Heidelberg</w:t>
-      </w:r>
-    </w:p>
-    <w:p>
-      <w:pPr>
+      </w:pPr>
+      <w:r>
+        <w:rPr>
+          <w:lang w:val="en-US"/>
+        </w:rPr>
+        <w:t>[</w:t>
+      </w:r>
+      <w:r>
+        <w:rPr>
+          <w:lang w:val="en-US"/>
+        </w:rPr>
+        <w:t>10</w:t>
+      </w:r>
+      <w:r>
+        <w:rPr>
+          <w:lang w:val="en-US"/>
+        </w:rPr>
+        <w:t>] J. Nelson</w:t>
+      </w:r>
+      <w:r>
         <w:rPr>
           <w:i/>
           <w:iCs/>
           <w:lang w:val="en-US"/>
         </w:rPr>
-      </w:pPr>
+        <w:t xml:space="preserve">, What is Image Preprocessing and Augmentation?, </w:t>
+      </w:r>
       <w:r>
         <w:rPr>
           <w:lang w:val="en-US"/>
         </w:rPr>
-        <w:t>[</w:t>
+        <w:t xml:space="preserve">Roboflow, 2020, url:  </w:t>
+      </w:r>
+      <w:r>
+        <w:fldChar w:fldCharType="begin"/>
       </w:r>
       <w:r>
         <w:rPr>
           <w:lang w:val="en-US"/>
-        </w:rPr>
-        <w:t>9</w:t>
-      </w:r>
-      <w:r>
-        <w:rPr>
+          <w:rPrChange w:id="107" w:author="Beata Basiura" w:date="2023-04-25T21:18:00Z">
+            <w:rPr/>
+          </w:rPrChange>
+        </w:rPr>
+        <w:instrText>HYPERLINK "https://blog.roboflow.com/why-preprocess-augment/"</w:instrText>
+      </w:r>
+      <w:r>
+        <w:fldChar w:fldCharType="separate"/>
+      </w:r>
+      <w:r>
+        <w:rPr>
+          <w:rStyle w:val="Hipercze"/>
           <w:lang w:val="en-US"/>
         </w:rPr>
-        <w:t>] S. Ahlawat, A. Choudhary, A. Nayyar, S. Singh, B. Yoon, 2020,</w:t>
+        <w:t>https://blog.roboflow.com/why-preprocess-augment/</w:t>
+      </w:r>
+      <w:r>
+        <w:rPr>
+          <w:rStyle w:val="Hipercze"/>
+          <w:lang w:val="en-US"/>
+        </w:rPr>
+        <w:fldChar w:fldCharType="end"/>
+      </w:r>
+      <w:r>
+        <w:rPr>
+          <w:lang w:val="en-US"/>
+        </w:rPr>
+        <w:t>, dostęp: 28.02.2023</w:t>
+      </w:r>
+    </w:p>
+    <w:p>
+      <w:pPr>
+        <w:rPr>
+          <w:lang w:val="en-US"/>
+        </w:rPr>
+      </w:pPr>
+      <w:r>
+        <w:rPr>
+          <w:lang w:val="en-US"/>
+        </w:rPr>
+        <w:lastRenderedPageBreak/>
+        <w:t xml:space="preserve">[11] </w:t>
+      </w:r>
+      <w:r>
+        <w:rPr>
+          <w:lang w:val="en-US"/>
+        </w:rPr>
+        <w:t xml:space="preserve">N. Bressler, </w:t>
       </w:r>
       <w:r>
         <w:rPr>
@@ -12212,32 +11962,7 @@
           <w:iCs/>
           <w:lang w:val="en-US"/>
         </w:rPr>
-        <w:t xml:space="preserve"> Improved Handwritten Digit Recognition Using Convolutional Neural Networks (CNN)</w:t>
-      </w:r>
-    </w:p>
-    <w:p>
-      <w:pPr>
-        <w:rPr>
-          <w:lang w:val="en-US"/>
-        </w:rPr>
-      </w:pPr>
-      <w:r>
-        <w:rPr>
-          <w:lang w:val="en-US"/>
-        </w:rPr>
-        <w:t>[</w:t>
-      </w:r>
-      <w:r>
-        <w:rPr>
-          <w:lang w:val="en-US"/>
-        </w:rPr>
-        <w:t>10</w:t>
-      </w:r>
-      <w:r>
-        <w:rPr>
-          <w:lang w:val="en-US"/>
-        </w:rPr>
-        <w:t>] J. Nelson</w:t>
+        <w:t>How to Check the Accuracy of Your Machine Learning Model</w:t>
       </w:r>
       <w:r>
         <w:rPr>
@@ -12245,33 +11970,25 @@
           <w:iCs/>
           <w:lang w:val="en-US"/>
         </w:rPr>
-        <w:t xml:space="preserve">, What is Image Preprocessing and Augmentation?, </w:t>
-      </w:r>
-      <w:proofErr w:type="spellStart"/>
+        <w:t xml:space="preserve">, </w:t>
+      </w:r>
       <w:r>
         <w:rPr>
           <w:lang w:val="en-US"/>
         </w:rPr>
-        <w:t>Roboflow</w:t>
-      </w:r>
-      <w:proofErr w:type="spellEnd"/>
+        <w:t xml:space="preserve">2022, url: </w:t>
+      </w:r>
+      <w:r>
+        <w:fldChar w:fldCharType="begin"/>
+      </w:r>
       <w:r>
         <w:rPr>
           <w:lang w:val="en-US"/>
-        </w:rPr>
-        <w:t xml:space="preserve">, 2020, url:  </w:t>
-      </w:r>
-      <w:r>
-        <w:fldChar w:fldCharType="begin"/>
-      </w:r>
-      <w:r>
-        <w:rPr>
-          <w:lang w:val="en-US"/>
-          <w:rPrChange w:id="113" w:author="Beata Basiura" w:date="2023-04-25T21:18:00Z">
+          <w:rPrChange w:id="108" w:author="Beata Basiura" w:date="2023-04-25T21:18:00Z">
             <w:rPr/>
           </w:rPrChange>
         </w:rPr>
-        <w:instrText>HYPERLINK "https://blog.roboflow.com/why-preprocess-augment/"</w:instrText>
+        <w:instrText>HYPERLINK "https://deepchecks.com/how-to-check-the-accuracy-of-your-machine-learning-model/"</w:instrText>
       </w:r>
       <w:r>
         <w:fldChar w:fldCharType="separate"/>
@@ -12281,7 +11998,7 @@
           <w:rStyle w:val="Hipercze"/>
           <w:lang w:val="en-US"/>
         </w:rPr>
-        <w:t>https://blog.roboflow.com/why-preprocess-augment/</w:t>
+        <w:t>https://deepchecks.com/how-to-check-the-accuracy-of-your-machine-learning-model/</w:t>
       </w:r>
       <w:r>
         <w:rPr>
@@ -12294,35 +12011,34 @@
         <w:rPr>
           <w:lang w:val="en-US"/>
         </w:rPr>
-        <w:t>, dostęp: 28.02.2023</w:t>
-      </w:r>
-    </w:p>
-    <w:p>
-      <w:pPr>
-        <w:rPr>
-          <w:lang w:val="en-US"/>
-        </w:rPr>
-      </w:pPr>
-      <w:r>
-        <w:rPr>
-          <w:lang w:val="en-US"/>
-        </w:rPr>
-        <w:lastRenderedPageBreak/>
-        <w:t xml:space="preserve">[11] </w:t>
-      </w:r>
-      <w:r>
-        <w:rPr>
-          <w:lang w:val="en-US"/>
-        </w:rPr>
-        <w:t xml:space="preserve">N. Bressler, </w:t>
-      </w:r>
-      <w:r>
+        <w:t>, dostęp: 23.03.2023</w:t>
+      </w:r>
+    </w:p>
+    <w:p>
+      <w:pPr>
         <w:rPr>
           <w:i/>
           <w:iCs/>
           <w:lang w:val="en-US"/>
         </w:rPr>
-        <w:t>How to Check the Accuracy of Your Machine Learning Model</w:t>
+      </w:pPr>
+      <w:r>
+        <w:rPr>
+          <w:lang w:val="en-US" w:eastAsia="pl-PL"/>
+        </w:rPr>
+        <w:t>[</w:t>
+      </w:r>
+      <w:r>
+        <w:rPr>
+          <w:lang w:val="en-US" w:eastAsia="pl-PL"/>
+        </w:rPr>
+        <w:t>12</w:t>
+      </w:r>
+      <w:r>
+        <w:rPr>
+          <w:lang w:val="en-US" w:eastAsia="pl-PL"/>
+        </w:rPr>
+        <w:t xml:space="preserve">] D. Nikolaiev </w:t>
       </w:r>
       <w:r>
         <w:rPr>
@@ -12330,125 +12046,35 @@
           <w:iCs/>
           <w:lang w:val="en-US"/>
         </w:rPr>
-        <w:t xml:space="preserve">, </w:t>
+        <w:t xml:space="preserve">Overfitting and Underfitting Principles, </w:t>
       </w:r>
       <w:r>
         <w:rPr>
           <w:lang w:val="en-US"/>
         </w:rPr>
-        <w:t xml:space="preserve">2022, url: </w:t>
-      </w:r>
-      <w:r>
-        <w:fldChar w:fldCharType="begin"/>
-      </w:r>
-      <w:r>
-        <w:rPr>
-          <w:lang w:val="en-US"/>
-          <w:rPrChange w:id="114" w:author="Beata Basiura" w:date="2023-04-25T21:18:00Z">
-            <w:rPr/>
-          </w:rPrChange>
-        </w:rPr>
-        <w:instrText>HYPERLINK "https://deepchecks.com/how-to-check-the-accuracy-of-your-machine-learning-model/"</w:instrText>
-      </w:r>
-      <w:r>
-        <w:fldChar w:fldCharType="separate"/>
-      </w:r>
-      <w:r>
-        <w:rPr>
-          <w:rStyle w:val="Hipercze"/>
-          <w:lang w:val="en-US"/>
-        </w:rPr>
-        <w:t>https://deepchecks.com/how-to-check-the-accuracy-of-your-machine-learning-model/</w:t>
-      </w:r>
-      <w:r>
-        <w:rPr>
-          <w:rStyle w:val="Hipercze"/>
-          <w:lang w:val="en-US"/>
-        </w:rPr>
-        <w:fldChar w:fldCharType="end"/>
-      </w:r>
-      <w:r>
-        <w:rPr>
-          <w:lang w:val="en-US"/>
-        </w:rPr>
-        <w:t>, dostęp: 23.03.2023</w:t>
-      </w:r>
-    </w:p>
-    <w:p>
-      <w:pPr>
+        <w:t>2021,</w:t>
+      </w:r>
+      <w:r>
         <w:rPr>
           <w:i/>
           <w:iCs/>
           <w:lang w:val="en-US"/>
         </w:rPr>
-      </w:pPr>
-      <w:r>
-        <w:rPr>
-          <w:lang w:val="en-US" w:eastAsia="pl-PL"/>
-        </w:rPr>
-        <w:t>[</w:t>
-      </w:r>
-      <w:r>
-        <w:rPr>
-          <w:lang w:val="en-US" w:eastAsia="pl-PL"/>
-        </w:rPr>
-        <w:t>12</w:t>
-      </w:r>
-      <w:r>
-        <w:rPr>
-          <w:lang w:val="en-US" w:eastAsia="pl-PL"/>
-        </w:rPr>
-        <w:t xml:space="preserve">] D. </w:t>
-      </w:r>
-      <w:proofErr w:type="spellStart"/>
-      <w:r>
-        <w:rPr>
-          <w:lang w:val="en-US" w:eastAsia="pl-PL"/>
-        </w:rPr>
-        <w:t>Nikolaiev</w:t>
-      </w:r>
-      <w:proofErr w:type="spellEnd"/>
-      <w:r>
-        <w:rPr>
-          <w:lang w:val="en-US" w:eastAsia="pl-PL"/>
-        </w:rPr>
         <w:t xml:space="preserve"> </w:t>
       </w:r>
       <w:r>
         <w:rPr>
-          <w:i/>
-          <w:iCs/>
           <w:lang w:val="en-US"/>
         </w:rPr>
-        <w:t xml:space="preserve">Overfitting and Underfitting Principles, </w:t>
+        <w:t xml:space="preserve">url: </w:t>
+      </w:r>
+      <w:r>
+        <w:fldChar w:fldCharType="begin"/>
       </w:r>
       <w:r>
         <w:rPr>
           <w:lang w:val="en-US"/>
-        </w:rPr>
-        <w:t>2021,</w:t>
-      </w:r>
-      <w:r>
-        <w:rPr>
-          <w:i/>
-          <w:iCs/>
-          <w:lang w:val="en-US"/>
-        </w:rPr>
-        <w:t xml:space="preserve"> </w:t>
-      </w:r>
-      <w:r>
-        <w:rPr>
-          <w:lang w:val="en-US"/>
-        </w:rPr>
-        <w:t xml:space="preserve">url: </w:t>
-      </w:r>
-      <w:r>
-        <w:fldChar w:fldCharType="begin"/>
-      </w:r>
-      <w:r>
-        <w:rPr>
-          <w:lang w:val="en-US"/>
-          <w:rPrChange w:id="115" w:author="Beata Basiura" w:date="2023-04-25T21:18:00Z">
+          <w:rPrChange w:id="109" w:author="Beata Basiura" w:date="2023-04-25T21:18:00Z">
             <w:rPr/>
           </w:rPrChange>
         </w:rPr>
@@ -12548,7 +12174,7 @@
       <w:r>
         <w:rPr>
           <w:lang w:val="en-US"/>
-          <w:rPrChange w:id="116" w:author="Beata Basiura" w:date="2023-04-25T21:18:00Z">
+          <w:rPrChange w:id="110" w:author="Beata Basiura" w:date="2023-04-25T21:18:00Z">
             <w:rPr/>
           </w:rPrChange>
         </w:rPr>
@@ -12612,21 +12238,7 @@
         <w:rPr>
           <w:lang w:val="en-US"/>
         </w:rPr>
-        <w:t xml:space="preserve">A </w:t>
-      </w:r>
-      <w:proofErr w:type="spellStart"/>
-      <w:r>
-        <w:rPr>
-          <w:lang w:val="en-US"/>
-        </w:rPr>
-        <w:t>Lekhtman</w:t>
-      </w:r>
-      <w:proofErr w:type="spellEnd"/>
-      <w:r>
-        <w:rPr>
-          <w:lang w:val="en-US"/>
-        </w:rPr>
-        <w:t xml:space="preserve">, 2019, </w:t>
+        <w:t xml:space="preserve">A Lekhtman, 2019, </w:t>
       </w:r>
       <w:r>
         <w:rPr>
@@ -12656,7 +12268,7 @@
       <w:r>
         <w:rPr>
           <w:lang w:val="en-US"/>
-          <w:rPrChange w:id="117" w:author="Beata Basiura" w:date="2023-04-25T21:18:00Z">
+          <w:rPrChange w:id="111" w:author="Beata Basiura" w:date="2023-04-25T21:18:00Z">
             <w:rPr/>
           </w:rPrChange>
         </w:rPr>
@@ -12689,7 +12301,6 @@
     <w:p>
       <w:pPr>
         <w:rPr>
-          <w:sz w:val="48"/>
           <w:lang w:val="en-US"/>
         </w:rPr>
       </w:pPr>
@@ -12703,21 +12314,7 @@
         <w:rPr>
           <w:lang w:val="en-US"/>
         </w:rPr>
-        <w:t xml:space="preserve">S. </w:t>
-      </w:r>
-      <w:proofErr w:type="spellStart"/>
-      <w:r>
-        <w:rPr>
-          <w:lang w:val="en-US"/>
-        </w:rPr>
-        <w:t>Ghoneim</w:t>
-      </w:r>
-      <w:proofErr w:type="spellEnd"/>
-      <w:r>
-        <w:rPr>
-          <w:lang w:val="en-US"/>
-        </w:rPr>
-        <w:t xml:space="preserve">, </w:t>
+        <w:t xml:space="preserve">S. Ghoneim, </w:t>
       </w:r>
       <w:r>
         <w:rPr>
@@ -12753,7 +12350,7 @@
       <w:r>
         <w:rPr>
           <w:lang w:val="en-US"/>
-          <w:rPrChange w:id="118" w:author="Beata Basiura" w:date="2023-04-25T21:18:00Z">
+          <w:rPrChange w:id="112" w:author="Beata Basiura" w:date="2023-04-25T21:18:00Z">
             <w:rPr/>
           </w:rPrChange>
         </w:rPr>
@@ -12784,15 +12381,26 @@
       </w:r>
     </w:p>
     <w:p>
-      <w:pPr>
-        <w:rPr>
-          <w:lang w:val="en-US"/>
-        </w:rPr>
-      </w:pPr>
-      <w:r>
-        <w:rPr>
-          <w:lang w:val="en-US"/>
-        </w:rPr>
+      <w:r>
+        <w:t xml:space="preserve">[16] </w:t>
+      </w:r>
+      <w:r>
+        <w:t xml:space="preserve">url: </w:t>
+      </w:r>
+      <w:hyperlink r:id="rId27" w:history="1">
+        <w:r>
+          <w:rPr>
+            <w:rStyle w:val="Hipercze"/>
+          </w:rPr>
+          <w:t>https://en.wikipedia.org/wiki/Contrast_(vision)</w:t>
+        </w:r>
+      </w:hyperlink>
+      <w:r>
+        <w:t>, dostęp: 5.05.2023</w:t>
+      </w:r>
+    </w:p>
+    <w:p>
+      <w:r>
         <w:br w:type="page"/>
       </w:r>
     </w:p>
@@ -12800,12 +12408,12 @@
       <w:pPr>
         <w:pStyle w:val="Nagwek1"/>
       </w:pPr>
-      <w:bookmarkStart w:id="119" w:name="_Toc134193524"/>
+      <w:bookmarkStart w:id="113" w:name="_Toc134193524"/>
       <w:r>
         <w:lastRenderedPageBreak/>
         <w:t>Aneks (kod, tabelka z danymi, treść ankiety)</w:t>
       </w:r>
-      <w:bookmarkEnd w:id="119"/>
+      <w:bookmarkEnd w:id="113"/>
     </w:p>
     <w:p>
       <w:pPr>
@@ -12815,6 +12423,75 @@
           <w:szCs w:val="18"/>
         </w:rPr>
       </w:pPr>
+    </w:p>
+    <w:p>
+      <w:pPr>
+        <w:spacing w:before="100" w:beforeAutospacing="1" w:after="100" w:afterAutospacing="1" w:line="240" w:lineRule="auto"/>
+        <w:jc w:val="left"/>
+        <w:rPr>
+          <w:rFonts w:eastAsia="Times New Roman" w:cs="Times New Roman"/>
+          <w:szCs w:val="24"/>
+          <w:lang w:val="en-US" w:eastAsia="pl-PL"/>
+        </w:rPr>
+      </w:pPr>
+      <w:r>
+        <w:rPr>
+          <w:rFonts w:eastAsia="Times New Roman" w:cs="Times New Roman"/>
+          <w:szCs w:val="24"/>
+          <w:lang w:val="en-US" w:eastAsia="pl-PL"/>
+        </w:rPr>
+        <w:t>The original images from MNIST were size-normalized to fit a 20×20 pixel box, while the aspect ratio was preserved. As a result, the images contain grey levels (i.e., pixels don’t simply have a value of black and white, but a level of greyness from 0 to 255) due to the anti-aliasing technique used by the normalization algorithm.</w:t>
+      </w:r>
+    </w:p>
+    <w:p>
+      <w:pPr>
+        <w:spacing w:before="100" w:beforeAutospacing="1" w:after="100" w:afterAutospacing="1" w:line="240" w:lineRule="auto"/>
+        <w:jc w:val="left"/>
+        <w:rPr>
+          <w:rFonts w:eastAsia="Times New Roman" w:cs="Times New Roman"/>
+          <w:szCs w:val="24"/>
+          <w:lang w:val="en-US" w:eastAsia="pl-PL"/>
+        </w:rPr>
+      </w:pPr>
+      <w:r>
+        <w:rPr>
+          <w:rFonts w:eastAsia="Times New Roman" w:cs="Times New Roman"/>
+          <w:szCs w:val="24"/>
+          <w:lang w:val="en-US" w:eastAsia="pl-PL"/>
+        </w:rPr>
+        <w:t>Next, the images were centered in a 28×28 pixel image by computing the center of mass of the pixels and translating the image to position this point at the center of the 28×28 field.</w:t>
+      </w:r>
+    </w:p>
+    <w:p>
+      <w:pPr>
+        <w:rPr>
+          <w:rFonts w:ascii="Segoe UI" w:hAnsi="Segoe UI" w:cs="Segoe UI"/>
+          <w:sz w:val="18"/>
+          <w:szCs w:val="18"/>
+          <w:lang w:val="en-US"/>
+        </w:rPr>
+      </w:pPr>
+      <w:hyperlink r:id="rId28" w:history="1">
+        <w:r>
+          <w:rPr>
+            <w:rStyle w:val="Hipercze"/>
+            <w:rFonts w:ascii="Segoe UI" w:hAnsi="Segoe UI" w:cs="Segoe UI"/>
+            <w:sz w:val="18"/>
+            <w:szCs w:val="18"/>
+            <w:lang w:val="en-US"/>
+          </w:rPr>
+          <w:t>https://datasets.activeloop.ai/docs/ml/datasets/mnist/</w:t>
+        </w:r>
+      </w:hyperlink>
+      <w:r>
+        <w:rPr>
+          <w:rFonts w:ascii="Segoe UI" w:hAnsi="Segoe UI" w:cs="Segoe UI"/>
+          <w:sz w:val="18"/>
+          <w:szCs w:val="18"/>
+          <w:lang w:val="en-US"/>
+        </w:rPr>
+        <w:t xml:space="preserve"> </w:t>
+      </w:r>
     </w:p>
     <w:sectPr>
       <w:pgSz w:w="11906" w:h="16838"/>
@@ -12913,7 +12590,7 @@
       </w:r>
     </w:p>
   </w:comment>
-  <w:comment w:id="81" w:author="Monika Etrych" w:date="2023-04-23T10:52:00Z" w:initials="ME">
+  <w:comment w:id="79" w:author="Monika Etrych" w:date="2023-04-23T10:52:00Z" w:initials="ME">
     <w:p>
       <w:pPr>
         <w:pStyle w:val="Tekstkomentarza"/>
@@ -12930,7 +12607,7 @@
       </w:r>
     </w:p>
   </w:comment>
-  <w:comment w:id="86" w:author="Monika Etrych" w:date="2023-04-26T11:35:00Z" w:initials="ME">
+  <w:comment w:id="84" w:author="Monika Etrych" w:date="2023-04-26T11:35:00Z" w:initials="ME">
     <w:p>
       <w:pPr>
         <w:pStyle w:val="Tekstkomentarza"/>
@@ -12947,7 +12624,7 @@
       </w:r>
     </w:p>
   </w:comment>
-  <w:comment w:id="89" w:author="Monika Etrych" w:date="2023-04-23T14:43:00Z" w:initials="ME">
+  <w:comment w:id="87" w:author="Monika Etrych" w:date="2023-04-23T14:43:00Z" w:initials="ME">
     <w:p>
       <w:pPr>
         <w:pStyle w:val="Tekstkomentarza"/>
@@ -12964,7 +12641,7 @@
       </w:r>
     </w:p>
   </w:comment>
-  <w:comment w:id="90" w:author="Monika Etrych" w:date="2023-04-23T14:45:00Z" w:initials="ME">
+  <w:comment w:id="88" w:author="Monika Etrych" w:date="2023-04-23T14:45:00Z" w:initials="ME">
     <w:p>
       <w:pPr>
         <w:pStyle w:val="Tekstkomentarza"/>

</xml_diff>

<commit_message>
w - sorted source indexes
</commit_message>
<xml_diff>
--- a/LICENCJAT/Etrych(1).docx
+++ b/LICENCJAT/Etrych(1).docx
@@ -5045,14 +5045,14 @@
           <w:rFonts w:cs="Times New Roman"/>
           <w:szCs w:val="24"/>
         </w:rPr>
-        <w:t>[1]</w:t>
+        <w:t>[1].</w:t>
       </w:r>
       <w:r>
         <w:rPr>
           <w:rFonts w:cs="Times New Roman"/>
           <w:szCs w:val="24"/>
         </w:rPr>
-        <w:t>.</w:t>
+        <w:t xml:space="preserve"> </w:t>
       </w:r>
       <w:r>
         <w:rPr>
@@ -5437,7 +5437,7 @@
         <w:t>[</w:t>
       </w:r>
       <w:r>
-        <w:t>16</w:t>
+        <w:t>2</w:t>
       </w:r>
       <w:r>
         <w:t>].</w:t>
@@ -5624,7 +5624,13 @@
         <w:t xml:space="preserve"> niektórych informacji</w:t>
       </w:r>
       <w:r>
-        <w:t xml:space="preserve"> [17].</w:t>
+        <w:t xml:space="preserve"> [</w:t>
+      </w:r>
+      <w:r>
+        <w:t>3</w:t>
+      </w:r>
+      <w:r>
+        <w:t>].</w:t>
       </w:r>
     </w:p>
     <w:p>
@@ -5704,7 +5710,21 @@
           <w:rStyle w:val="jsx-3852835299"/>
           <w:szCs w:val="24"/>
         </w:rPr>
-        <w:t>Funkcje aktywacji pozwalają na nieliniowe modelowanie złożonych zależności, co z kolei wpływa na lepszą predykcję. Jedną z najczęściej stosowanych funkcji w warstwie ukrytej jest ReLU, a w warstwie wyjściowej Softmax. ReLU zamienia wartości ujemne na zero, a dodatnie pozostawia bez zmian. Dzięki temu nieistotne cechy nie są przekazywane dalej. Natomiast Softmax zwraca wektor prawdopodobieństwa przynależności do danej klasy [6].</w:t>
+        <w:t>Funkcje aktywacji pozwalają na nieliniowe modelowanie złożonych zależności, co z kolei wpływa na lepszą predykcję. Jedną z najczęściej stosowanych funkcji w warstwie ukrytej jest ReLU, a w warstwie wyjściowej Softmax. ReLU zamienia wartości ujemne na zero, a dodatnie pozostawia bez zmian. Dzięki temu nieistotne cechy nie są przekazywane dalej. Natomiast Softmax zwraca wektor prawdopodobieństwa przynależności do danej klasy [</w:t>
+      </w:r>
+      <w:r>
+        <w:rPr>
+          <w:rStyle w:val="jsx-3852835299"/>
+          <w:szCs w:val="24"/>
+        </w:rPr>
+        <w:t>4</w:t>
+      </w:r>
+      <w:r>
+        <w:rPr>
+          <w:rStyle w:val="jsx-3852835299"/>
+          <w:szCs w:val="24"/>
+        </w:rPr>
+        <w:t>].</w:t>
       </w:r>
       <w:r>
         <w:t xml:space="preserve"> </w:t>
@@ -5895,7 +5915,7 @@
           <w:szCs w:val="24"/>
           <w:lang w:eastAsia="pl-PL"/>
         </w:rPr>
-        <w:t>2</w:t>
+        <w:t>5</w:t>
       </w:r>
       <w:r>
         <w:rPr>
@@ -5953,7 +5973,7 @@
           <w:szCs w:val="24"/>
           <w:lang w:eastAsia="pl-PL"/>
         </w:rPr>
-        <w:t>3</w:t>
+        <w:t>6</w:t>
       </w:r>
       <w:r>
         <w:rPr>
@@ -6089,7 +6109,7 @@
           <w:szCs w:val="24"/>
           <w:lang w:eastAsia="pl-PL"/>
         </w:rPr>
-        <w:t>3</w:t>
+        <w:t>6</w:t>
       </w:r>
       <w:r>
         <w:rPr>
@@ -6103,711 +6123,711 @@
           <w:szCs w:val="24"/>
           <w:lang w:eastAsia="pl-PL"/>
         </w:rPr>
+        <w:t>7</w:t>
+      </w:r>
+      <w:r>
+        <w:rPr>
+          <w:szCs w:val="24"/>
+          <w:lang w:eastAsia="pl-PL"/>
+        </w:rPr>
+        <w:t>].</w:t>
+      </w:r>
+    </w:p>
+    <w:p>
+      <w:pPr>
+        <w:ind w:firstLine="709"/>
+        <w:rPr>
+          <w:szCs w:val="24"/>
+          <w:lang w:eastAsia="pl-PL"/>
+        </w:rPr>
+      </w:pPr>
+      <w:r>
+        <w:rPr>
+          <w:szCs w:val="24"/>
+          <w:lang w:eastAsia="pl-PL"/>
+        </w:rPr>
+        <w:t>Algorytm</w:t>
+      </w:r>
+      <w:r>
+        <w:rPr>
+          <w:szCs w:val="24"/>
+          <w:lang w:eastAsia="pl-PL"/>
+        </w:rPr>
+        <w:t xml:space="preserve"> </w:t>
+      </w:r>
+      <w:r>
+        <w:rPr>
+          <w:szCs w:val="24"/>
+          <w:lang w:eastAsia="pl-PL"/>
+        </w:rPr>
+        <w:t>wektorów nośnych polega na maksymalizacji odległości pomiędzy hiperpłaszczyzn</w:t>
+      </w:r>
+      <w:r>
+        <w:rPr>
+          <w:szCs w:val="24"/>
+          <w:lang w:eastAsia="pl-PL"/>
+        </w:rPr>
+        <w:t>ą</w:t>
+      </w:r>
+      <w:r>
+        <w:rPr>
+          <w:szCs w:val="24"/>
+          <w:lang w:eastAsia="pl-PL"/>
+        </w:rPr>
+        <w:t>, a</w:t>
+      </w:r>
+      <w:r>
+        <w:rPr>
+          <w:szCs w:val="24"/>
+          <w:lang w:eastAsia="pl-PL"/>
+        </w:rPr>
+        <w:t xml:space="preserve"> marginesem</w:t>
+      </w:r>
+      <w:r>
+        <w:rPr>
+          <w:szCs w:val="24"/>
+          <w:lang w:eastAsia="pl-PL"/>
+        </w:rPr>
+        <w:t xml:space="preserve"> przynależnośc</w:t>
+      </w:r>
+      <w:r>
+        <w:rPr>
+          <w:szCs w:val="24"/>
+          <w:lang w:eastAsia="pl-PL"/>
+        </w:rPr>
+        <w:t xml:space="preserve">i </w:t>
+      </w:r>
+      <w:r>
+        <w:rPr>
+          <w:szCs w:val="24"/>
+          <w:lang w:eastAsia="pl-PL"/>
+        </w:rPr>
+        <w:t xml:space="preserve">do </w:t>
+      </w:r>
+      <w:r>
+        <w:rPr>
+          <w:szCs w:val="24"/>
+          <w:lang w:eastAsia="pl-PL"/>
+        </w:rPr>
+        <w:t xml:space="preserve">poszczególnych </w:t>
+      </w:r>
+      <w:r>
+        <w:rPr>
+          <w:szCs w:val="24"/>
+          <w:lang w:eastAsia="pl-PL"/>
+        </w:rPr>
+        <w:t>klas</w:t>
+      </w:r>
+      <w:r>
+        <w:rPr>
+          <w:szCs w:val="24"/>
+          <w:lang w:eastAsia="pl-PL"/>
+        </w:rPr>
+        <w:t xml:space="preserve">, poprzez zmianę położenia hiperpłaszczyzny. </w:t>
+      </w:r>
+      <w:r>
+        <w:rPr>
+          <w:szCs w:val="24"/>
+          <w:lang w:eastAsia="pl-PL"/>
+        </w:rPr>
+        <w:t xml:space="preserve">Istnieje wiele możliwych hiperpłaszczyzn, a jej kształt zależy od złożoności problemu - liczby klas do zaklasyfikowania. Kiedy </w:t>
+      </w:r>
+      <w:r>
+        <w:rPr>
+          <w:szCs w:val="24"/>
+          <w:lang w:eastAsia="pl-PL"/>
+        </w:rPr>
+        <w:t>istnieją dwie klasy</w:t>
+      </w:r>
+      <w:r>
+        <w:rPr>
+          <w:szCs w:val="24"/>
+          <w:lang w:eastAsia="pl-PL"/>
+        </w:rPr>
+        <w:t xml:space="preserve">, to hiperpłaszczyzna </w:t>
+      </w:r>
+      <w:r>
+        <w:rPr>
+          <w:szCs w:val="24"/>
+          <w:lang w:eastAsia="pl-PL"/>
+        </w:rPr>
+        <w:t>może być</w:t>
+      </w:r>
+      <w:r>
+        <w:rPr>
+          <w:szCs w:val="24"/>
+          <w:lang w:eastAsia="pl-PL"/>
+        </w:rPr>
+        <w:t xml:space="preserve"> prostą, dla </w:t>
+      </w:r>
+      <w:r>
+        <w:rPr>
+          <w:szCs w:val="24"/>
+          <w:lang w:eastAsia="pl-PL"/>
+        </w:rPr>
+        <w:t>trzech</w:t>
+      </w:r>
+      <w:r>
+        <w:rPr>
+          <w:szCs w:val="24"/>
+          <w:lang w:eastAsia="pl-PL"/>
+        </w:rPr>
+        <w:t xml:space="preserve"> danych </w:t>
+      </w:r>
+      <w:r>
+        <w:rPr>
+          <w:szCs w:val="24"/>
+          <w:lang w:eastAsia="pl-PL"/>
+        </w:rPr>
+        <w:t xml:space="preserve">klas </w:t>
+      </w:r>
+      <w:r>
+        <w:rPr>
+          <w:szCs w:val="24"/>
+          <w:lang w:eastAsia="pl-PL"/>
+        </w:rPr>
+        <w:t>wejściowych</w:t>
+      </w:r>
+      <w:r>
+        <w:rPr>
+          <w:szCs w:val="24"/>
+          <w:lang w:eastAsia="pl-PL"/>
+        </w:rPr>
+        <w:t xml:space="preserve"> </w:t>
+      </w:r>
+      <w:r>
+        <w:rPr>
+          <w:szCs w:val="24"/>
+          <w:lang w:eastAsia="pl-PL"/>
+        </w:rPr>
+        <w:t xml:space="preserve">jest </w:t>
+      </w:r>
+      <w:r>
+        <w:rPr>
+          <w:szCs w:val="24"/>
+          <w:lang w:eastAsia="pl-PL"/>
+        </w:rPr>
+        <w:t xml:space="preserve">płaszczyzną 2D </w:t>
+      </w:r>
+      <w:r>
+        <w:rPr>
+          <w:szCs w:val="24"/>
+          <w:lang w:eastAsia="pl-PL"/>
+        </w:rPr>
+        <w:t>itd.</w:t>
+      </w:r>
+      <w:r>
+        <w:rPr>
+          <w:szCs w:val="24"/>
+          <w:lang w:eastAsia="pl-PL"/>
+        </w:rPr>
+        <w:t xml:space="preserve"> [</w:t>
+      </w:r>
+      <w:r>
+        <w:rPr>
+          <w:szCs w:val="24"/>
+          <w:lang w:eastAsia="pl-PL"/>
+        </w:rPr>
+        <w:t>8</w:t>
+      </w:r>
+      <w:r>
+        <w:rPr>
+          <w:szCs w:val="24"/>
+          <w:lang w:eastAsia="pl-PL"/>
+        </w:rPr>
+        <w:t>]</w:t>
+      </w:r>
+      <w:r>
+        <w:rPr>
+          <w:szCs w:val="24"/>
+          <w:lang w:eastAsia="pl-PL"/>
+        </w:rPr>
+        <w:t>.</w:t>
+      </w:r>
+    </w:p>
+    <w:p>
+      <w:pPr>
+        <w:ind w:firstLine="709"/>
+        <w:rPr>
+          <w:rFonts w:cs="Times New Roman"/>
+          <w:szCs w:val="24"/>
+        </w:rPr>
+      </w:pPr>
+      <w:r>
+        <w:rPr>
+          <w:szCs w:val="24"/>
+          <w:lang w:eastAsia="pl-PL"/>
+        </w:rPr>
+        <w:t>W k</w:t>
+      </w:r>
+      <w:r>
+        <w:rPr>
+          <w:szCs w:val="24"/>
+          <w:lang w:eastAsia="pl-PL"/>
+        </w:rPr>
+        <w:t>onwolucyjn</w:t>
+      </w:r>
+      <w:r>
+        <w:rPr>
+          <w:szCs w:val="24"/>
+          <w:lang w:eastAsia="pl-PL"/>
+        </w:rPr>
+        <w:t>ych</w:t>
+      </w:r>
+      <w:r>
+        <w:rPr>
+          <w:szCs w:val="24"/>
+          <w:lang w:eastAsia="pl-PL"/>
+        </w:rPr>
+        <w:t xml:space="preserve"> sieci</w:t>
+      </w:r>
+      <w:r>
+        <w:rPr>
+          <w:szCs w:val="24"/>
+          <w:lang w:eastAsia="pl-PL"/>
+        </w:rPr>
+        <w:t>ach</w:t>
+      </w:r>
+      <w:r>
+        <w:rPr>
+          <w:szCs w:val="24"/>
+          <w:lang w:eastAsia="pl-PL"/>
+        </w:rPr>
+        <w:t xml:space="preserve"> neuronow</w:t>
+      </w:r>
+      <w:r>
+        <w:rPr>
+          <w:szCs w:val="24"/>
+          <w:lang w:eastAsia="pl-PL"/>
+        </w:rPr>
+        <w:t xml:space="preserve">ych można wyróżnić </w:t>
+      </w:r>
+      <w:r>
+        <w:rPr>
+          <w:szCs w:val="24"/>
+          <w:lang w:eastAsia="pl-PL"/>
+        </w:rPr>
+        <w:t>sześć</w:t>
+      </w:r>
+      <w:r>
+        <w:rPr>
+          <w:szCs w:val="24"/>
+          <w:lang w:eastAsia="pl-PL"/>
+        </w:rPr>
+        <w:t xml:space="preserve"> warstw: </w:t>
+      </w:r>
+      <w:r>
+        <w:rPr>
+          <w:szCs w:val="24"/>
+        </w:rPr>
+        <w:t>wejściową, konwolucyjną, aktywacji, łączenia,</w:t>
+      </w:r>
+      <w:r>
+        <w:rPr>
+          <w:szCs w:val="24"/>
+        </w:rPr>
+        <w:t xml:space="preserve"> </w:t>
+      </w:r>
+      <w:r>
+        <w:rPr>
+          <w:szCs w:val="24"/>
+        </w:rPr>
+        <w:t>w pełni połączoną oraz wyjściową.</w:t>
+      </w:r>
+      <w:r>
+        <w:rPr>
+          <w:szCs w:val="24"/>
+          <w:lang w:eastAsia="pl-PL"/>
+        </w:rPr>
+        <w:t xml:space="preserve"> </w:t>
+      </w:r>
+      <w:r>
+        <w:rPr>
+          <w:szCs w:val="24"/>
+          <w:lang w:eastAsia="pl-PL"/>
+        </w:rPr>
+        <w:t xml:space="preserve">Warstwa konwolucyjna </w:t>
+      </w:r>
+      <w:r>
+        <w:rPr>
+          <w:szCs w:val="24"/>
+          <w:lang w:eastAsia="pl-PL"/>
+        </w:rPr>
+        <w:t>składa się z filtrów</w:t>
+      </w:r>
+      <w:r>
+        <w:rPr>
+          <w:szCs w:val="24"/>
+          <w:lang w:eastAsia="pl-PL"/>
+        </w:rPr>
+        <w:t xml:space="preserve"> i </w:t>
+      </w:r>
+      <w:r>
+        <w:rPr>
+          <w:szCs w:val="24"/>
+          <w:lang w:eastAsia="pl-PL"/>
+        </w:rPr>
+        <w:t>map cech</w:t>
+      </w:r>
+      <w:r>
+        <w:rPr>
+          <w:szCs w:val="24"/>
+          <w:lang w:eastAsia="pl-PL"/>
+        </w:rPr>
+        <w:t xml:space="preserve">. Filtry są </w:t>
+      </w:r>
+      <w:r>
+        <w:rPr>
+          <w:szCs w:val="24"/>
+          <w:lang w:eastAsia="pl-PL"/>
+        </w:rPr>
+        <w:t xml:space="preserve">to </w:t>
+      </w:r>
+      <w:r>
+        <w:rPr>
+          <w:szCs w:val="24"/>
+          <w:lang w:eastAsia="pl-PL"/>
+        </w:rPr>
+        <w:t>kwadrat</w:t>
+      </w:r>
+      <w:r>
+        <w:rPr>
+          <w:szCs w:val="24"/>
+          <w:lang w:eastAsia="pl-PL"/>
+        </w:rPr>
+        <w:t>owe</w:t>
+      </w:r>
+      <w:r>
+        <w:rPr>
+          <w:szCs w:val="24"/>
+          <w:lang w:eastAsia="pl-PL"/>
+        </w:rPr>
+        <w:t xml:space="preserve"> wycin</w:t>
+      </w:r>
+      <w:r>
+        <w:rPr>
+          <w:szCs w:val="24"/>
+          <w:lang w:eastAsia="pl-PL"/>
+        </w:rPr>
+        <w:t xml:space="preserve">ki </w:t>
+      </w:r>
+      <w:r>
+        <w:rPr>
+          <w:szCs w:val="24"/>
+          <w:lang w:eastAsia="pl-PL"/>
+        </w:rPr>
+        <w:t>obrazu,</w:t>
+      </w:r>
+      <w:r>
+        <w:rPr>
+          <w:szCs w:val="24"/>
+          <w:lang w:eastAsia="pl-PL"/>
+        </w:rPr>
+        <w:t xml:space="preserve"> </w:t>
+      </w:r>
+      <w:r>
+        <w:rPr>
+          <w:szCs w:val="24"/>
+        </w:rPr>
+        <w:t>które wyodrębniają cechy charakterystycz</w:t>
+      </w:r>
+      <w:r>
+        <w:rPr>
+          <w:szCs w:val="24"/>
+        </w:rPr>
+        <w:t>ne</w:t>
+      </w:r>
+      <w:r>
+        <w:rPr>
+          <w:szCs w:val="24"/>
+        </w:rPr>
+        <w:t xml:space="preserve"> dla różnych obrazów. Mapa cech </w:t>
+      </w:r>
+      <w:r>
+        <w:rPr>
+          <w:szCs w:val="24"/>
+        </w:rPr>
+        <w:t>jest zbiorem</w:t>
+      </w:r>
+      <w:r>
+        <w:rPr>
+          <w:szCs w:val="24"/>
+        </w:rPr>
+        <w:t xml:space="preserve"> wyodrębnionych cech.</w:t>
+      </w:r>
+      <w:r>
+        <w:rPr>
+          <w:szCs w:val="24"/>
+        </w:rPr>
+        <w:t xml:space="preserve"> Warstwa aktywacji </w:t>
+      </w:r>
+      <w:r>
+        <w:rPr>
+          <w:szCs w:val="24"/>
+        </w:rPr>
+        <w:t>przekształca dane z mapy cech</w:t>
+      </w:r>
+      <w:r>
+        <w:rPr>
+          <w:szCs w:val="24"/>
+        </w:rPr>
+        <w:t xml:space="preserve"> tak aby dodać nieliniowość</w:t>
+      </w:r>
+      <w:r>
+        <w:rPr>
+          <w:szCs w:val="24"/>
+        </w:rPr>
+        <w:t>.</w:t>
+      </w:r>
+      <w:r>
+        <w:rPr>
+          <w:szCs w:val="24"/>
+        </w:rPr>
+        <w:t xml:space="preserve"> </w:t>
+      </w:r>
+      <w:r>
+        <w:rPr>
+          <w:szCs w:val="24"/>
+        </w:rPr>
+        <w:t xml:space="preserve">Zwykle </w:t>
+      </w:r>
+      <w:r>
+        <w:rPr>
+          <w:szCs w:val="24"/>
+        </w:rPr>
+        <w:t>u</w:t>
+      </w:r>
+      <w:r>
+        <w:rPr>
+          <w:szCs w:val="24"/>
+        </w:rPr>
+        <w:t>żywa wybranej funkcji np. ReLU</w:t>
+      </w:r>
+      <w:r>
+        <w:rPr>
+          <w:rFonts w:cs="Times New Roman"/>
+          <w:szCs w:val="24"/>
+        </w:rPr>
+        <w:t>. Warstwa łączenia</w:t>
+      </w:r>
+      <w:r>
+        <w:rPr>
+          <w:rFonts w:cs="Times New Roman"/>
+          <w:szCs w:val="24"/>
+        </w:rPr>
+        <w:t xml:space="preserve"> </w:t>
+      </w:r>
+      <w:r>
+        <w:rPr>
+          <w:rFonts w:cs="Times New Roman"/>
+          <w:szCs w:val="24"/>
+        </w:rPr>
+        <w:t>generalizuje cechy</w:t>
+      </w:r>
+      <w:r>
+        <w:rPr>
+          <w:rFonts w:cs="Times New Roman"/>
+          <w:szCs w:val="24"/>
+        </w:rPr>
+        <w:t>,</w:t>
+      </w:r>
+      <w:r>
+        <w:rPr>
+          <w:rFonts w:cs="Times New Roman"/>
+          <w:szCs w:val="24"/>
+        </w:rPr>
+        <w:t xml:space="preserve"> aby zapobiec przeuczeniu. Warstwa w pełni połączona </w:t>
+      </w:r>
+      <w:r>
+        <w:rPr>
+          <w:rFonts w:cs="Times New Roman"/>
+          <w:szCs w:val="24"/>
+        </w:rPr>
+        <w:t>jest używana do stworzenia końcowej nieliniowej kombinacji cech oraz dokonywania przewidywań przez sieć</w:t>
+      </w:r>
+      <w:r>
+        <w:rPr>
+          <w:rFonts w:cs="Times New Roman"/>
+          <w:szCs w:val="24"/>
+        </w:rPr>
+        <w:t xml:space="preserve">. </w:t>
+      </w:r>
+    </w:p>
+    <w:p>
+      <w:pPr>
+        <w:ind w:firstLine="709"/>
+        <w:rPr>
+          <w:rFonts w:cs="Times New Roman"/>
+          <w:szCs w:val="24"/>
+          <w:lang w:eastAsia="pl-PL"/>
+        </w:rPr>
+      </w:pPr>
+      <w:r>
+        <w:rPr>
+          <w:rFonts w:cs="Times New Roman"/>
+          <w:szCs w:val="24"/>
+        </w:rPr>
+        <w:t>W</w:t>
+      </w:r>
+      <w:r>
+        <w:rPr>
+          <w:rFonts w:cs="Times New Roman"/>
+          <w:szCs w:val="24"/>
+        </w:rPr>
+        <w:t xml:space="preserve"> </w:t>
+      </w:r>
+      <w:r>
+        <w:rPr>
+          <w:rFonts w:cs="Times New Roman"/>
+          <w:szCs w:val="24"/>
+        </w:rPr>
+        <w:t xml:space="preserve">ostatniej </w:t>
+      </w:r>
+      <w:r>
+        <w:rPr>
+          <w:rFonts w:cs="Times New Roman"/>
+          <w:szCs w:val="24"/>
+        </w:rPr>
+        <w:t xml:space="preserve">warstwie wykorzystuje się optymalizator np. Adam, który </w:t>
+      </w:r>
+      <w:r>
+        <w:rPr>
+          <w:rFonts w:cs="Times New Roman"/>
+          <w:szCs w:val="24"/>
+        </w:rPr>
+        <w:t xml:space="preserve">jest odpowiedzialny za </w:t>
+      </w:r>
+      <w:r>
+        <w:rPr>
+          <w:rFonts w:cs="Times New Roman"/>
+          <w:szCs w:val="24"/>
+        </w:rPr>
+        <w:t>mini</w:t>
+      </w:r>
+      <w:r>
+        <w:rPr>
+          <w:rFonts w:cs="Times New Roman"/>
+          <w:szCs w:val="24"/>
+        </w:rPr>
+        <w:t>maliz</w:t>
+      </w:r>
+      <w:r>
+        <w:rPr>
+          <w:rFonts w:cs="Times New Roman"/>
+          <w:szCs w:val="24"/>
+        </w:rPr>
+        <w:t>ację</w:t>
+      </w:r>
+      <w:r>
+        <w:rPr>
+          <w:rFonts w:cs="Times New Roman"/>
+          <w:szCs w:val="24"/>
+        </w:rPr>
+        <w:t xml:space="preserve"> </w:t>
+      </w:r>
+      <w:r>
+        <w:rPr>
+          <w:rFonts w:cs="Times New Roman"/>
+          <w:szCs w:val="24"/>
+        </w:rPr>
+        <w:t>funkcj</w:t>
+      </w:r>
+      <w:r>
+        <w:rPr>
+          <w:rFonts w:cs="Times New Roman"/>
+          <w:szCs w:val="24"/>
+        </w:rPr>
+        <w:t>i</w:t>
+      </w:r>
+      <w:r>
+        <w:rPr>
+          <w:rFonts w:cs="Times New Roman"/>
+          <w:szCs w:val="24"/>
+        </w:rPr>
+        <w:t xml:space="preserve"> kosztu.</w:t>
+      </w:r>
+      <w:r>
+        <w:rPr>
+          <w:rFonts w:cs="Times New Roman"/>
+          <w:szCs w:val="24"/>
+        </w:rPr>
+        <w:t xml:space="preserve"> </w:t>
+      </w:r>
+      <w:r>
+        <w:rPr>
+          <w:rFonts w:cs="Times New Roman"/>
+          <w:szCs w:val="24"/>
+        </w:rPr>
+        <w:t>Jest on adaptacyjny</w:t>
+      </w:r>
+      <w:r>
+        <w:rPr>
+          <w:rFonts w:cs="Times New Roman"/>
+          <w:szCs w:val="24"/>
+        </w:rPr>
+        <w:t xml:space="preserve">, to znaczy dopasowuje wagi </w:t>
+      </w:r>
+      <w:r>
+        <w:rPr>
+          <w:rFonts w:cs="Times New Roman"/>
+          <w:szCs w:val="24"/>
+        </w:rPr>
+        <w:t>podczas uczenia maszynowego</w:t>
+      </w:r>
+      <w:r>
+        <w:rPr>
+          <w:rFonts w:cs="Times New Roman"/>
+          <w:szCs w:val="24"/>
+        </w:rPr>
+        <w:t xml:space="preserve"> </w:t>
+      </w:r>
+      <w:r>
+        <w:rPr>
+          <w:rFonts w:cs="Times New Roman"/>
+          <w:szCs w:val="24"/>
+          <w:lang w:eastAsia="pl-PL"/>
+        </w:rPr>
+        <w:t>[</w:t>
+      </w:r>
+      <w:r>
+        <w:rPr>
+          <w:rFonts w:cs="Times New Roman"/>
+          <w:szCs w:val="24"/>
+          <w:lang w:eastAsia="pl-PL"/>
+        </w:rPr>
+        <w:t>6</w:t>
+      </w:r>
+      <w:r>
+        <w:rPr>
+          <w:rFonts w:cs="Times New Roman"/>
+          <w:szCs w:val="24"/>
+          <w:lang w:eastAsia="pl-PL"/>
+        </w:rPr>
+        <w:t xml:space="preserve">, </w:t>
+      </w:r>
+      <w:r>
+        <w:rPr>
+          <w:rFonts w:cs="Times New Roman"/>
+          <w:szCs w:val="24"/>
+          <w:lang w:eastAsia="pl-PL"/>
+        </w:rPr>
         <w:t>4</w:t>
       </w:r>
       <w:r>
         <w:rPr>
+          <w:rFonts w:cs="Times New Roman"/>
           <w:szCs w:val="24"/>
           <w:lang w:eastAsia="pl-PL"/>
         </w:rPr>
-        <w:t>].</w:t>
-      </w:r>
-    </w:p>
-    <w:p>
-      <w:pPr>
-        <w:ind w:firstLine="709"/>
-        <w:rPr>
+        <w:t xml:space="preserve">, </w:t>
+      </w:r>
+      <w:r>
+        <w:rPr>
+          <w:rFonts w:cs="Times New Roman"/>
           <w:szCs w:val="24"/>
           <w:lang w:eastAsia="pl-PL"/>
         </w:rPr>
-      </w:pPr>
-      <w:r>
-        <w:rPr>
-          <w:szCs w:val="24"/>
-          <w:lang w:eastAsia="pl-PL"/>
-        </w:rPr>
-        <w:t>Algorytm</w:t>
-      </w:r>
-      <w:r>
-        <w:rPr>
-          <w:szCs w:val="24"/>
-          <w:lang w:eastAsia="pl-PL"/>
-        </w:rPr>
-        <w:t xml:space="preserve"> </w:t>
-      </w:r>
-      <w:r>
-        <w:rPr>
-          <w:szCs w:val="24"/>
-          <w:lang w:eastAsia="pl-PL"/>
-        </w:rPr>
-        <w:t>wektorów nośnych polega na maksymalizacji odległości pomiędzy hiperpłaszczyzn</w:t>
-      </w:r>
-      <w:r>
-        <w:rPr>
-          <w:szCs w:val="24"/>
-          <w:lang w:eastAsia="pl-PL"/>
-        </w:rPr>
-        <w:t>ą</w:t>
-      </w:r>
-      <w:r>
-        <w:rPr>
-          <w:szCs w:val="24"/>
-          <w:lang w:eastAsia="pl-PL"/>
-        </w:rPr>
-        <w:t>, a</w:t>
-      </w:r>
-      <w:r>
-        <w:rPr>
-          <w:szCs w:val="24"/>
-          <w:lang w:eastAsia="pl-PL"/>
-        </w:rPr>
-        <w:t xml:space="preserve"> marginesem</w:t>
-      </w:r>
-      <w:r>
-        <w:rPr>
-          <w:szCs w:val="24"/>
-          <w:lang w:eastAsia="pl-PL"/>
-        </w:rPr>
-        <w:t xml:space="preserve"> przynależnośc</w:t>
-      </w:r>
-      <w:r>
-        <w:rPr>
-          <w:szCs w:val="24"/>
-          <w:lang w:eastAsia="pl-PL"/>
-        </w:rPr>
-        <w:t xml:space="preserve">i </w:t>
-      </w:r>
-      <w:r>
-        <w:rPr>
-          <w:szCs w:val="24"/>
-          <w:lang w:eastAsia="pl-PL"/>
-        </w:rPr>
-        <w:t xml:space="preserve">do </w:t>
-      </w:r>
-      <w:r>
-        <w:rPr>
-          <w:szCs w:val="24"/>
-          <w:lang w:eastAsia="pl-PL"/>
-        </w:rPr>
-        <w:t xml:space="preserve">poszczególnych </w:t>
-      </w:r>
-      <w:r>
-        <w:rPr>
-          <w:szCs w:val="24"/>
-          <w:lang w:eastAsia="pl-PL"/>
-        </w:rPr>
-        <w:t>klas</w:t>
-      </w:r>
-      <w:r>
-        <w:rPr>
-          <w:szCs w:val="24"/>
-          <w:lang w:eastAsia="pl-PL"/>
-        </w:rPr>
-        <w:t xml:space="preserve">, poprzez zmianę położenia hiperpłaszczyzny. </w:t>
-      </w:r>
-      <w:r>
-        <w:rPr>
-          <w:szCs w:val="24"/>
-          <w:lang w:eastAsia="pl-PL"/>
-        </w:rPr>
-        <w:t xml:space="preserve">Istnieje wiele możliwych hiperpłaszczyzn, a jej kształt zależy od złożoności problemu - liczby klas do zaklasyfikowania. Kiedy </w:t>
-      </w:r>
-      <w:r>
-        <w:rPr>
-          <w:szCs w:val="24"/>
-          <w:lang w:eastAsia="pl-PL"/>
-        </w:rPr>
-        <w:t>istnieją dwie klasy</w:t>
-      </w:r>
-      <w:r>
-        <w:rPr>
-          <w:szCs w:val="24"/>
-          <w:lang w:eastAsia="pl-PL"/>
-        </w:rPr>
-        <w:t xml:space="preserve">, to hiperpłaszczyzna </w:t>
-      </w:r>
-      <w:r>
-        <w:rPr>
-          <w:szCs w:val="24"/>
-          <w:lang w:eastAsia="pl-PL"/>
-        </w:rPr>
-        <w:t>może być</w:t>
-      </w:r>
-      <w:r>
-        <w:rPr>
-          <w:szCs w:val="24"/>
-          <w:lang w:eastAsia="pl-PL"/>
-        </w:rPr>
-        <w:t xml:space="preserve"> prostą, dla </w:t>
-      </w:r>
-      <w:r>
-        <w:rPr>
-          <w:szCs w:val="24"/>
-          <w:lang w:eastAsia="pl-PL"/>
-        </w:rPr>
-        <w:t>trzech</w:t>
-      </w:r>
-      <w:r>
-        <w:rPr>
-          <w:szCs w:val="24"/>
-          <w:lang w:eastAsia="pl-PL"/>
-        </w:rPr>
-        <w:t xml:space="preserve"> danych </w:t>
-      </w:r>
-      <w:r>
-        <w:rPr>
-          <w:szCs w:val="24"/>
-          <w:lang w:eastAsia="pl-PL"/>
-        </w:rPr>
-        <w:t xml:space="preserve">klas </w:t>
-      </w:r>
-      <w:r>
-        <w:rPr>
-          <w:szCs w:val="24"/>
-          <w:lang w:eastAsia="pl-PL"/>
-        </w:rPr>
-        <w:t>wejściowych</w:t>
-      </w:r>
-      <w:r>
-        <w:rPr>
-          <w:szCs w:val="24"/>
-          <w:lang w:eastAsia="pl-PL"/>
-        </w:rPr>
-        <w:t xml:space="preserve"> </w:t>
-      </w:r>
-      <w:r>
-        <w:rPr>
-          <w:szCs w:val="24"/>
-          <w:lang w:eastAsia="pl-PL"/>
-        </w:rPr>
-        <w:t xml:space="preserve">jest </w:t>
-      </w:r>
-      <w:r>
-        <w:rPr>
-          <w:szCs w:val="24"/>
-          <w:lang w:eastAsia="pl-PL"/>
-        </w:rPr>
-        <w:t xml:space="preserve">płaszczyzną 2D </w:t>
-      </w:r>
-      <w:r>
-        <w:rPr>
-          <w:szCs w:val="24"/>
-          <w:lang w:eastAsia="pl-PL"/>
-        </w:rPr>
-        <w:t>itd.</w:t>
-      </w:r>
-      <w:r>
-        <w:rPr>
-          <w:szCs w:val="24"/>
-          <w:lang w:eastAsia="pl-PL"/>
-        </w:rPr>
-        <w:t xml:space="preserve"> [</w:t>
-      </w:r>
-      <w:r>
-        <w:rPr>
-          <w:szCs w:val="24"/>
-          <w:lang w:eastAsia="pl-PL"/>
-        </w:rPr>
-        <w:t>5</w:t>
-      </w:r>
-      <w:r>
-        <w:rPr>
-          <w:szCs w:val="24"/>
-          <w:lang w:eastAsia="pl-PL"/>
-        </w:rPr>
-        <w:t>]</w:t>
-      </w:r>
-      <w:r>
-        <w:rPr>
-          <w:szCs w:val="24"/>
-          <w:lang w:eastAsia="pl-PL"/>
-        </w:rPr>
-        <w:t>.</w:t>
-      </w:r>
-    </w:p>
-    <w:p>
-      <w:pPr>
-        <w:ind w:firstLine="709"/>
-        <w:rPr>
-          <w:rFonts w:cs="Times New Roman"/>
-          <w:szCs w:val="24"/>
-        </w:rPr>
-      </w:pPr>
-      <w:r>
-        <w:rPr>
-          <w:szCs w:val="24"/>
-          <w:lang w:eastAsia="pl-PL"/>
-        </w:rPr>
-        <w:t>W k</w:t>
-      </w:r>
-      <w:r>
-        <w:rPr>
-          <w:szCs w:val="24"/>
-          <w:lang w:eastAsia="pl-PL"/>
-        </w:rPr>
-        <w:t>onwolucyjn</w:t>
-      </w:r>
-      <w:r>
-        <w:rPr>
-          <w:szCs w:val="24"/>
-          <w:lang w:eastAsia="pl-PL"/>
-        </w:rPr>
-        <w:t>ych</w:t>
-      </w:r>
-      <w:r>
-        <w:rPr>
-          <w:szCs w:val="24"/>
-          <w:lang w:eastAsia="pl-PL"/>
-        </w:rPr>
-        <w:t xml:space="preserve"> sieci</w:t>
-      </w:r>
-      <w:r>
-        <w:rPr>
-          <w:szCs w:val="24"/>
-          <w:lang w:eastAsia="pl-PL"/>
-        </w:rPr>
-        <w:t>ach</w:t>
-      </w:r>
-      <w:r>
-        <w:rPr>
-          <w:szCs w:val="24"/>
-          <w:lang w:eastAsia="pl-PL"/>
-        </w:rPr>
-        <w:t xml:space="preserve"> neuronow</w:t>
-      </w:r>
-      <w:r>
-        <w:rPr>
-          <w:szCs w:val="24"/>
-          <w:lang w:eastAsia="pl-PL"/>
-        </w:rPr>
-        <w:t xml:space="preserve">ych można wyróżnić </w:t>
-      </w:r>
-      <w:r>
-        <w:rPr>
-          <w:szCs w:val="24"/>
-          <w:lang w:eastAsia="pl-PL"/>
-        </w:rPr>
-        <w:t>sześć</w:t>
-      </w:r>
-      <w:r>
-        <w:rPr>
-          <w:szCs w:val="24"/>
-          <w:lang w:eastAsia="pl-PL"/>
-        </w:rPr>
-        <w:t xml:space="preserve"> warstw: </w:t>
-      </w:r>
-      <w:r>
-        <w:rPr>
-          <w:szCs w:val="24"/>
-        </w:rPr>
-        <w:t>wejściową, konwolucyjną, aktywacji, łączenia,</w:t>
-      </w:r>
-      <w:r>
-        <w:rPr>
-          <w:szCs w:val="24"/>
-        </w:rPr>
-        <w:t xml:space="preserve"> </w:t>
-      </w:r>
-      <w:r>
-        <w:rPr>
-          <w:szCs w:val="24"/>
-        </w:rPr>
-        <w:t>w pełni połączoną oraz wyjściową.</w:t>
-      </w:r>
-      <w:r>
-        <w:rPr>
-          <w:szCs w:val="24"/>
-          <w:lang w:eastAsia="pl-PL"/>
-        </w:rPr>
-        <w:t xml:space="preserve"> </w:t>
-      </w:r>
-      <w:r>
-        <w:rPr>
-          <w:szCs w:val="24"/>
-          <w:lang w:eastAsia="pl-PL"/>
-        </w:rPr>
-        <w:t xml:space="preserve">Warstwa konwolucyjna </w:t>
-      </w:r>
-      <w:r>
-        <w:rPr>
-          <w:szCs w:val="24"/>
-          <w:lang w:eastAsia="pl-PL"/>
-        </w:rPr>
-        <w:t>składa się z filtrów</w:t>
-      </w:r>
-      <w:r>
-        <w:rPr>
-          <w:szCs w:val="24"/>
-          <w:lang w:eastAsia="pl-PL"/>
-        </w:rPr>
-        <w:t xml:space="preserve"> i </w:t>
-      </w:r>
-      <w:r>
-        <w:rPr>
-          <w:szCs w:val="24"/>
-          <w:lang w:eastAsia="pl-PL"/>
-        </w:rPr>
-        <w:t>map cech</w:t>
-      </w:r>
-      <w:r>
-        <w:rPr>
-          <w:szCs w:val="24"/>
-          <w:lang w:eastAsia="pl-PL"/>
-        </w:rPr>
-        <w:t xml:space="preserve">. Filtry są </w:t>
-      </w:r>
-      <w:r>
-        <w:rPr>
-          <w:szCs w:val="24"/>
-          <w:lang w:eastAsia="pl-PL"/>
-        </w:rPr>
-        <w:t xml:space="preserve">to </w:t>
-      </w:r>
-      <w:r>
-        <w:rPr>
-          <w:szCs w:val="24"/>
-          <w:lang w:eastAsia="pl-PL"/>
-        </w:rPr>
-        <w:t>kwadrat</w:t>
-      </w:r>
-      <w:r>
-        <w:rPr>
-          <w:szCs w:val="24"/>
-          <w:lang w:eastAsia="pl-PL"/>
-        </w:rPr>
-        <w:t>owe</w:t>
-      </w:r>
-      <w:r>
-        <w:rPr>
-          <w:szCs w:val="24"/>
-          <w:lang w:eastAsia="pl-PL"/>
-        </w:rPr>
-        <w:t xml:space="preserve"> wycin</w:t>
-      </w:r>
-      <w:r>
-        <w:rPr>
-          <w:szCs w:val="24"/>
-          <w:lang w:eastAsia="pl-PL"/>
-        </w:rPr>
-        <w:t xml:space="preserve">ki </w:t>
-      </w:r>
-      <w:r>
-        <w:rPr>
-          <w:szCs w:val="24"/>
-          <w:lang w:eastAsia="pl-PL"/>
-        </w:rPr>
-        <w:t>obrazu,</w:t>
-      </w:r>
-      <w:r>
-        <w:rPr>
-          <w:szCs w:val="24"/>
-          <w:lang w:eastAsia="pl-PL"/>
-        </w:rPr>
-        <w:t xml:space="preserve"> </w:t>
-      </w:r>
-      <w:r>
-        <w:rPr>
-          <w:szCs w:val="24"/>
-        </w:rPr>
-        <w:t>które wyodrębniają cechy charakterystycz</w:t>
-      </w:r>
-      <w:r>
-        <w:rPr>
-          <w:szCs w:val="24"/>
-        </w:rPr>
-        <w:t>ne</w:t>
-      </w:r>
-      <w:r>
-        <w:rPr>
-          <w:szCs w:val="24"/>
-        </w:rPr>
-        <w:t xml:space="preserve"> dla różnych obrazów. Mapa cech </w:t>
-      </w:r>
-      <w:r>
-        <w:rPr>
-          <w:szCs w:val="24"/>
-        </w:rPr>
-        <w:t>jest zbiorem</w:t>
-      </w:r>
-      <w:r>
-        <w:rPr>
-          <w:szCs w:val="24"/>
-        </w:rPr>
-        <w:t xml:space="preserve"> wyodrębnionych cech.</w:t>
-      </w:r>
-      <w:r>
-        <w:rPr>
-          <w:szCs w:val="24"/>
-        </w:rPr>
-        <w:t xml:space="preserve"> Warstwa aktywacji </w:t>
-      </w:r>
-      <w:r>
-        <w:rPr>
-          <w:szCs w:val="24"/>
-        </w:rPr>
-        <w:t>przekształca dane z mapy cech</w:t>
-      </w:r>
-      <w:r>
-        <w:rPr>
-          <w:szCs w:val="24"/>
-        </w:rPr>
-        <w:t xml:space="preserve"> tak aby dodać nieliniowość</w:t>
-      </w:r>
-      <w:r>
-        <w:rPr>
-          <w:szCs w:val="24"/>
-        </w:rPr>
-        <w:t>.</w:t>
-      </w:r>
-      <w:r>
-        <w:rPr>
-          <w:szCs w:val="24"/>
-        </w:rPr>
-        <w:t xml:space="preserve"> </w:t>
-      </w:r>
-      <w:r>
-        <w:rPr>
-          <w:szCs w:val="24"/>
-        </w:rPr>
-        <w:t xml:space="preserve">Zwykle </w:t>
-      </w:r>
-      <w:r>
-        <w:rPr>
-          <w:szCs w:val="24"/>
-        </w:rPr>
-        <w:t>u</w:t>
-      </w:r>
-      <w:r>
-        <w:rPr>
-          <w:szCs w:val="24"/>
-        </w:rPr>
-        <w:t>żywa wybranej funkcji np. ReLU</w:t>
-      </w:r>
-      <w:r>
-        <w:rPr>
-          <w:rFonts w:cs="Times New Roman"/>
-          <w:szCs w:val="24"/>
-        </w:rPr>
-        <w:t>. Warstwa łączenia</w:t>
-      </w:r>
-      <w:r>
-        <w:rPr>
-          <w:rFonts w:cs="Times New Roman"/>
-          <w:szCs w:val="24"/>
-        </w:rPr>
-        <w:t xml:space="preserve"> </w:t>
-      </w:r>
-      <w:r>
-        <w:rPr>
-          <w:rFonts w:cs="Times New Roman"/>
-          <w:szCs w:val="24"/>
-        </w:rPr>
-        <w:t>generalizuje cechy</w:t>
-      </w:r>
-      <w:r>
-        <w:rPr>
-          <w:rFonts w:cs="Times New Roman"/>
-          <w:szCs w:val="24"/>
-        </w:rPr>
-        <w:t>,</w:t>
-      </w:r>
-      <w:r>
-        <w:rPr>
-          <w:rFonts w:cs="Times New Roman"/>
-          <w:szCs w:val="24"/>
-        </w:rPr>
-        <w:t xml:space="preserve"> aby zapobiec przeuczeniu. Warstwa w pełni połączona </w:t>
-      </w:r>
-      <w:r>
-        <w:rPr>
-          <w:rFonts w:cs="Times New Roman"/>
-          <w:szCs w:val="24"/>
-        </w:rPr>
-        <w:t>jest używana do stworzenia końcowej nieliniowej kombinacji cech oraz dokonywania przewidywań przez sieć</w:t>
-      </w:r>
-      <w:r>
-        <w:rPr>
-          <w:rFonts w:cs="Times New Roman"/>
-          <w:szCs w:val="24"/>
-        </w:rPr>
-        <w:t xml:space="preserve">. </w:t>
-      </w:r>
-    </w:p>
-    <w:p>
-      <w:pPr>
-        <w:ind w:firstLine="709"/>
-        <w:rPr>
-          <w:rFonts w:cs="Times New Roman"/>
-          <w:szCs w:val="24"/>
-          <w:lang w:eastAsia="pl-PL"/>
-        </w:rPr>
-      </w:pPr>
-      <w:r>
-        <w:rPr>
-          <w:rFonts w:cs="Times New Roman"/>
-          <w:szCs w:val="24"/>
-        </w:rPr>
-        <w:t>W</w:t>
-      </w:r>
-      <w:r>
-        <w:rPr>
-          <w:rFonts w:cs="Times New Roman"/>
-          <w:szCs w:val="24"/>
-        </w:rPr>
-        <w:t xml:space="preserve"> </w:t>
-      </w:r>
-      <w:r>
-        <w:rPr>
-          <w:rFonts w:cs="Times New Roman"/>
-          <w:szCs w:val="24"/>
-        </w:rPr>
-        <w:t xml:space="preserve">ostatniej </w:t>
-      </w:r>
-      <w:r>
-        <w:rPr>
-          <w:rFonts w:cs="Times New Roman"/>
-          <w:szCs w:val="24"/>
-        </w:rPr>
-        <w:t xml:space="preserve">warstwie wykorzystuje się optymalizator np. Adam, który </w:t>
-      </w:r>
-      <w:r>
-        <w:rPr>
-          <w:rFonts w:cs="Times New Roman"/>
-          <w:szCs w:val="24"/>
-        </w:rPr>
-        <w:t xml:space="preserve">jest odpowiedzialny za </w:t>
-      </w:r>
-      <w:r>
-        <w:rPr>
-          <w:rFonts w:cs="Times New Roman"/>
-          <w:szCs w:val="24"/>
-        </w:rPr>
-        <w:t>mini</w:t>
-      </w:r>
-      <w:r>
-        <w:rPr>
-          <w:rFonts w:cs="Times New Roman"/>
-          <w:szCs w:val="24"/>
-        </w:rPr>
-        <w:t>maliz</w:t>
-      </w:r>
-      <w:r>
-        <w:rPr>
-          <w:rFonts w:cs="Times New Roman"/>
-          <w:szCs w:val="24"/>
-        </w:rPr>
-        <w:t>ację</w:t>
-      </w:r>
-      <w:r>
-        <w:rPr>
-          <w:rFonts w:cs="Times New Roman"/>
-          <w:szCs w:val="24"/>
-        </w:rPr>
-        <w:t xml:space="preserve"> </w:t>
-      </w:r>
-      <w:r>
-        <w:rPr>
-          <w:rFonts w:cs="Times New Roman"/>
-          <w:szCs w:val="24"/>
-        </w:rPr>
-        <w:t>funkcj</w:t>
-      </w:r>
-      <w:r>
-        <w:rPr>
-          <w:rFonts w:cs="Times New Roman"/>
-          <w:szCs w:val="24"/>
-        </w:rPr>
-        <w:t>i</w:t>
-      </w:r>
-      <w:r>
-        <w:rPr>
-          <w:rFonts w:cs="Times New Roman"/>
-          <w:szCs w:val="24"/>
-        </w:rPr>
-        <w:t xml:space="preserve"> kosztu.</w:t>
-      </w:r>
-      <w:r>
-        <w:rPr>
-          <w:rFonts w:cs="Times New Roman"/>
-          <w:szCs w:val="24"/>
-        </w:rPr>
-        <w:t xml:space="preserve"> </w:t>
-      </w:r>
-      <w:r>
-        <w:rPr>
-          <w:rFonts w:cs="Times New Roman"/>
-          <w:szCs w:val="24"/>
-        </w:rPr>
-        <w:t>Jest on adaptacyjny</w:t>
-      </w:r>
-      <w:r>
-        <w:rPr>
-          <w:rFonts w:cs="Times New Roman"/>
-          <w:szCs w:val="24"/>
-        </w:rPr>
-        <w:t xml:space="preserve">, to znaczy dopasowuje wagi </w:t>
-      </w:r>
-      <w:r>
-        <w:rPr>
-          <w:rFonts w:cs="Times New Roman"/>
-          <w:szCs w:val="24"/>
-        </w:rPr>
-        <w:t>podczas uczenia maszynowego</w:t>
-      </w:r>
-      <w:r>
-        <w:rPr>
-          <w:rFonts w:cs="Times New Roman"/>
-          <w:szCs w:val="24"/>
-        </w:rPr>
-        <w:t xml:space="preserve"> </w:t>
-      </w:r>
-      <w:r>
-        <w:rPr>
-          <w:rFonts w:cs="Times New Roman"/>
-          <w:szCs w:val="24"/>
-          <w:lang w:eastAsia="pl-PL"/>
-        </w:rPr>
-        <w:t>[</w:t>
-      </w:r>
-      <w:r>
-        <w:rPr>
-          <w:rFonts w:cs="Times New Roman"/>
-          <w:szCs w:val="24"/>
-          <w:lang w:eastAsia="pl-PL"/>
-        </w:rPr>
-        <w:t>3</w:t>
-      </w:r>
-      <w:r>
-        <w:rPr>
-          <w:rFonts w:cs="Times New Roman"/>
-          <w:szCs w:val="24"/>
-          <w:lang w:eastAsia="pl-PL"/>
-        </w:rPr>
-        <w:t xml:space="preserve">, </w:t>
-      </w:r>
-      <w:r>
-        <w:rPr>
-          <w:rFonts w:cs="Times New Roman"/>
-          <w:szCs w:val="24"/>
-          <w:lang w:eastAsia="pl-PL"/>
-        </w:rPr>
-        <w:t>6</w:t>
-      </w:r>
-      <w:r>
-        <w:rPr>
-          <w:rFonts w:cs="Times New Roman"/>
-          <w:szCs w:val="24"/>
-          <w:lang w:eastAsia="pl-PL"/>
-        </w:rPr>
-        <w:t xml:space="preserve">, </w:t>
-      </w:r>
-      <w:r>
-        <w:rPr>
-          <w:rFonts w:cs="Times New Roman"/>
-          <w:szCs w:val="24"/>
-          <w:lang w:eastAsia="pl-PL"/>
-        </w:rPr>
-        <w:t>7</w:t>
+        <w:t>9</w:t>
       </w:r>
       <w:r>
         <w:rPr>
@@ -7034,7 +7054,7 @@
         <w:rPr>
           <w:lang w:eastAsia="pl-PL"/>
         </w:rPr>
-        <w:t>3</w:t>
+        <w:t>6</w:t>
       </w:r>
       <w:r>
         <w:rPr>
@@ -7207,7 +7227,7 @@
         <w:rPr>
           <w:szCs w:val="24"/>
         </w:rPr>
-        <w:t>8</w:t>
+        <w:t>10</w:t>
       </w:r>
       <w:r>
         <w:rPr>
@@ -7394,7 +7414,7 @@
         <w:t>[</w:t>
       </w:r>
       <w:r>
-        <w:t>9</w:t>
+        <w:t>11</w:t>
       </w:r>
       <w:r>
         <w:t>].</w:t>
@@ -7873,7 +7893,19 @@
         <w:rPr>
           <w:szCs w:val="24"/>
         </w:rPr>
-        <w:t>[10].</w:t>
+        <w:t>[</w:t>
+      </w:r>
+      <w:r>
+        <w:rPr>
+          <w:szCs w:val="24"/>
+        </w:rPr>
+        <w:t>12</w:t>
+      </w:r>
+      <w:r>
+        <w:rPr>
+          <w:szCs w:val="24"/>
+        </w:rPr>
+        <w:t>].</w:t>
       </w:r>
     </w:p>
     <w:p>
@@ -8507,7 +8539,7 @@
         <w:rPr>
           <w:szCs w:val="24"/>
         </w:rPr>
-        <w:t>10</w:t>
+        <w:t>12</w:t>
       </w:r>
       <w:r>
         <w:rPr>
@@ -8557,10 +8589,10 @@
         <w:t xml:space="preserve">tylko, gdy zbiór danych jest zbilansowany, </w:t>
       </w:r>
       <w:r>
-        <w:t>czyli zawiera równą liczbę próbek dla każdej klasy [1</w:t>
-      </w:r>
-      <w:r>
-        <w:t>1</w:t>
+        <w:t>czyli zawiera równą liczbę próbek dla każdej klasy [</w:t>
+      </w:r>
+      <w:r>
+        <w:t>13</w:t>
       </w:r>
       <w:r>
         <w:t>].</w:t>
@@ -8729,7 +8761,19 @@
         <w:rPr>
           <w:szCs w:val="24"/>
         </w:rPr>
-        <w:t xml:space="preserve"> [12]</w:t>
+        <w:t xml:space="preserve"> [</w:t>
+      </w:r>
+      <w:r>
+        <w:rPr>
+          <w:szCs w:val="24"/>
+        </w:rPr>
+        <w:t>14</w:t>
+      </w:r>
+      <w:r>
+        <w:rPr>
+          <w:szCs w:val="24"/>
+        </w:rPr>
+        <w:t>]</w:t>
       </w:r>
       <w:r>
         <w:rPr>
@@ -9020,13 +9064,7 @@
         <w:rPr>
           <w:szCs w:val="24"/>
         </w:rPr>
-        <w:t>1</w:t>
-      </w:r>
-      <w:r>
-        <w:rPr>
-          <w:szCs w:val="24"/>
-        </w:rPr>
-        <w:t>3</w:t>
+        <w:t>15</w:t>
       </w:r>
       <w:r>
         <w:rPr>
@@ -9356,7 +9394,13 @@
         <w:t xml:space="preserve"> (TP)</w:t>
       </w:r>
       <w:r>
-        <w:t xml:space="preserve"> [18]</w:t>
+        <w:t xml:space="preserve"> [1</w:t>
+      </w:r>
+      <w:r>
+        <w:t>6</w:t>
+      </w:r>
+      <w:r>
+        <w:t>]</w:t>
       </w:r>
       <w:r>
         <w:t>.</w:t>
@@ -9876,7 +9920,19 @@
         <w:t xml:space="preserve"> </w:t>
       </w:r>
       <w:r>
-        <w:t>[14, 15].</w:t>
+        <w:t>[1</w:t>
+      </w:r>
+      <w:r>
+        <w:t>7</w:t>
+      </w:r>
+      <w:r>
+        <w:t>, 1</w:t>
+      </w:r>
+      <w:r>
+        <w:t>8</w:t>
+      </w:r>
+      <w:r>
+        <w:t>].</w:t>
       </w:r>
     </w:p>
     <w:p>
@@ -11973,7 +12029,10 @@
         <w:t>[</w:t>
       </w:r>
       <w:r>
-        <w:t>23</w:t>
+        <w:t>2</w:t>
+      </w:r>
+      <w:r>
+        <w:t>2</w:t>
       </w:r>
       <w:r>
         <w:t>]</w:t>
@@ -12154,10 +12213,25 @@
         <w:t xml:space="preserve"> </w:t>
       </w:r>
       <w:r>
-        <w:t>(amerykańska agencja zajmująca się spisami ludności). Zestaw składa się z 60’000 danych uczących oraz 10’000 danych testowych [16].</w:t>
-      </w:r>
-      <w:r>
-        <w:t xml:space="preserve"> Przykładowe dane z zestawu MNIST (rys. 2.</w:t>
+        <w:t>(amerykańska agencja zajmująca się spisami ludności). Zestaw składa się z 60’000 danych uczących oraz 10’000 danych testowych [</w:t>
+      </w:r>
+      <w:r>
+        <w:t>23</w:t>
+      </w:r>
+      <w:r>
+        <w:t>].</w:t>
+      </w:r>
+      <w:r>
+        <w:t xml:space="preserve"> Przykładowe dane z zestawu MNIST </w:t>
+      </w:r>
+      <w:r>
+        <w:t>przedstawiono</w:t>
+      </w:r>
+      <w:r>
+        <w:t xml:space="preserve"> na </w:t>
+      </w:r>
+      <w:r>
+        <w:t>(rys. 2.</w:t>
       </w:r>
       <w:r>
         <w:t>7</w:t>
@@ -12796,7 +12870,21 @@
           <w:sz w:val="22"/>
           <w:szCs w:val="20"/>
         </w:rPr>
-        <w:t xml:space="preserve"> [22]</w:t>
+        <w:t xml:space="preserve"> [2</w:t>
+      </w:r>
+      <w:r>
+        <w:rPr>
+          <w:sz w:val="22"/>
+          <w:szCs w:val="20"/>
+        </w:rPr>
+        <w:t>3</w:t>
+      </w:r>
+      <w:r>
+        <w:rPr>
+          <w:sz w:val="22"/>
+          <w:szCs w:val="20"/>
+        </w:rPr>
+        <w:t>]</w:t>
       </w:r>
       <w:r>
         <w:rPr>
@@ -14730,11 +14818,14 @@
         <w:t>są powtarzalne</w:t>
       </w:r>
       <w:r>
-        <w:t xml:space="preserve"> [</w:t>
+        <w:t xml:space="preserve"> </w:t>
       </w:r>
       <w:commentRangeStart w:id="57"/>
       <w:r>
-        <w:t>13</w:t>
+        <w:t>[</w:t>
+      </w:r>
+      <w:r>
+        <w:t>15</w:t>
       </w:r>
       <w:commentRangeEnd w:id="57"/>
       <w:r>
@@ -14752,13 +14843,6 @@
       <w:r>
         <w:t xml:space="preserve"> </w:t>
       </w:r>
-    </w:p>
-    <w:p>
-      <w:pPr>
-        <w:rPr>
-          <w:rFonts w:cs="Times New Roman"/>
-        </w:rPr>
-      </w:pPr>
     </w:p>
     <w:p>
       <w:pPr>
@@ -17806,6 +17890,7 @@
         </w:rPr>
       </w:pPr>
       <w:bookmarkStart w:id="66" w:name="_Toc134544191"/>
+      <w:bookmarkStart w:id="67" w:name="_Hlk135822755"/>
       <w:r>
         <w:rPr>
           <w:lang w:val="en-US"/>
@@ -17846,80 +17931,6 @@
           <w:lang w:val="en-US"/>
         </w:rPr>
         <w:t xml:space="preserve">M. </w:t>
-      </w:r>
-      <w:r>
-        <w:rPr>
-          <w:sz w:val="20"/>
-          <w:szCs w:val="18"/>
-        </w:rPr>
-        <w:fldChar w:fldCharType="begin"/>
-      </w:r>
-      <w:r>
-        <w:rPr>
-          <w:sz w:val="20"/>
-          <w:szCs w:val="18"/>
-          <w:lang w:val="en-US"/>
-          <w:rPrChange w:id="67" w:author="Beata Basiura" w:date="2023-04-25T21:18:00Z">
-            <w:rPr/>
-          </w:rPrChange>
-        </w:rPr>
-        <w:instrText>HYPERLINK "https://www.linkedin.com/in/max-candocia-a270b574/" \t "_blank"</w:instrText>
-      </w:r>
-      <w:r>
-        <w:rPr>
-          <w:sz w:val="20"/>
-          <w:szCs w:val="18"/>
-        </w:rPr>
-      </w:r>
-      <w:r>
-        <w:rPr>
-          <w:sz w:val="20"/>
-          <w:szCs w:val="18"/>
-        </w:rPr>
-        <w:fldChar w:fldCharType="separate"/>
-      </w:r>
-      <w:r>
-        <w:rPr>
-          <w:sz w:val="20"/>
-          <w:szCs w:val="18"/>
-          <w:lang w:val="en-US"/>
-        </w:rPr>
-        <w:t>Candocia</w:t>
-      </w:r>
-      <w:r>
-        <w:rPr>
-          <w:sz w:val="20"/>
-          <w:szCs w:val="18"/>
-        </w:rPr>
-        <w:fldChar w:fldCharType="end"/>
-      </w:r>
-      <w:r>
-        <w:rPr>
-          <w:i/>
-          <w:iCs/>
-          <w:sz w:val="20"/>
-          <w:szCs w:val="18"/>
-          <w:lang w:val="en-US"/>
-        </w:rPr>
-        <w:t>,</w:t>
-      </w:r>
-      <w:r>
-        <w:rPr>
-          <w:i/>
-          <w:iCs/>
-          <w:sz w:val="20"/>
-          <w:szCs w:val="18"/>
-          <w:lang w:val="en-US"/>
-        </w:rPr>
-        <w:t xml:space="preserve"> A Simple Explanation of how Computers Recognize Images,</w:t>
-      </w:r>
-      <w:r>
-        <w:rPr>
-          <w:sz w:val="20"/>
-          <w:szCs w:val="18"/>
-          <w:lang w:val="en-US"/>
-        </w:rPr>
-        <w:t xml:space="preserve"> </w:t>
       </w:r>
       <w:r>
         <w:rPr>
@@ -17937,7 +17948,7 @@
             <w:rPr/>
           </w:rPrChange>
         </w:rPr>
-        <w:instrText>HYPERLINK "https://maxcandocia.com/"</w:instrText>
+        <w:instrText>HYPERLINK "https://www.linkedin.com/in/max-candocia-a270b574/" \t "_blank"</w:instrText>
       </w:r>
       <w:r>
         <w:rPr>
@@ -17958,10 +17969,19 @@
           <w:szCs w:val="18"/>
           <w:lang w:val="en-US"/>
         </w:rPr>
-        <w:t>Analysis for Many Audiences</w:t>
-      </w:r>
-      <w:r>
-        <w:rPr>
+        <w:t>Candocia</w:t>
+      </w:r>
+      <w:r>
+        <w:rPr>
+          <w:sz w:val="20"/>
+          <w:szCs w:val="18"/>
+        </w:rPr>
+        <w:fldChar w:fldCharType="end"/>
+      </w:r>
+      <w:r>
+        <w:rPr>
+          <w:i/>
+          <w:iCs/>
           <w:sz w:val="20"/>
           <w:szCs w:val="18"/>
           <w:lang w:val="en-US"/>
@@ -17970,18 +17990,13 @@
       </w:r>
       <w:r>
         <w:rPr>
+          <w:i/>
+          <w:iCs/>
           <w:sz w:val="20"/>
           <w:szCs w:val="18"/>
           <w:lang w:val="en-US"/>
         </w:rPr>
-        <w:t xml:space="preserve"> </w:t>
-      </w:r>
-      <w:r>
-        <w:rPr>
-          <w:sz w:val="20"/>
-          <w:szCs w:val="18"/>
-        </w:rPr>
-        <w:fldChar w:fldCharType="end"/>
+        <w:t xml:space="preserve"> A Simple Explanation of how Computers Recognize Images,</w:t>
       </w:r>
       <w:r>
         <w:rPr>
@@ -17995,35 +18010,7 @@
         <w:rPr>
           <w:sz w:val="20"/>
           <w:szCs w:val="18"/>
-          <w:lang w:val="en-US"/>
-        </w:rPr>
-        <w:t>2016</w:t>
-      </w:r>
-      <w:r>
-        <w:rPr>
-          <w:sz w:val="20"/>
-          <w:szCs w:val="18"/>
-          <w:lang w:val="en-US"/>
-        </w:rPr>
-        <w:t>,</w:t>
-      </w:r>
-      <w:r>
-        <w:rPr>
-          <w:sz w:val="20"/>
-          <w:szCs w:val="18"/>
-          <w:lang w:val="en-US"/>
-        </w:rPr>
-        <w:t xml:space="preserve"> </w:t>
-      </w:r>
-      <w:r>
-        <w:rPr>
-          <w:sz w:val="20"/>
-          <w:szCs w:val="18"/>
-          <w:lang w:val="en-US"/>
-        </w:rPr>
-        <w:t xml:space="preserve">url: </w:t>
-      </w:r>
-      <w:r>
+        </w:rPr>
         <w:fldChar w:fldCharType="begin"/>
       </w:r>
       <w:r>
@@ -18035,6 +18022,104 @@
             <w:rPr/>
           </w:rPrChange>
         </w:rPr>
+        <w:instrText>HYPERLINK "https://maxcandocia.com/"</w:instrText>
+      </w:r>
+      <w:r>
+        <w:rPr>
+          <w:sz w:val="20"/>
+          <w:szCs w:val="18"/>
+        </w:rPr>
+      </w:r>
+      <w:r>
+        <w:rPr>
+          <w:sz w:val="20"/>
+          <w:szCs w:val="18"/>
+        </w:rPr>
+        <w:fldChar w:fldCharType="separate"/>
+      </w:r>
+      <w:r>
+        <w:rPr>
+          <w:sz w:val="20"/>
+          <w:szCs w:val="18"/>
+          <w:lang w:val="en-US"/>
+        </w:rPr>
+        <w:t>Analysis for Many Audiences</w:t>
+      </w:r>
+      <w:r>
+        <w:rPr>
+          <w:sz w:val="20"/>
+          <w:szCs w:val="18"/>
+          <w:lang w:val="en-US"/>
+        </w:rPr>
+        <w:t>,</w:t>
+      </w:r>
+      <w:r>
+        <w:rPr>
+          <w:sz w:val="20"/>
+          <w:szCs w:val="18"/>
+          <w:lang w:val="en-US"/>
+        </w:rPr>
+        <w:t xml:space="preserve"> </w:t>
+      </w:r>
+      <w:r>
+        <w:rPr>
+          <w:sz w:val="20"/>
+          <w:szCs w:val="18"/>
+        </w:rPr>
+        <w:fldChar w:fldCharType="end"/>
+      </w:r>
+      <w:r>
+        <w:rPr>
+          <w:sz w:val="20"/>
+          <w:szCs w:val="18"/>
+          <w:lang w:val="en-US"/>
+        </w:rPr>
+        <w:t xml:space="preserve"> </w:t>
+      </w:r>
+      <w:r>
+        <w:rPr>
+          <w:sz w:val="20"/>
+          <w:szCs w:val="18"/>
+          <w:lang w:val="en-US"/>
+        </w:rPr>
+        <w:t>2016</w:t>
+      </w:r>
+      <w:r>
+        <w:rPr>
+          <w:sz w:val="20"/>
+          <w:szCs w:val="18"/>
+          <w:lang w:val="en-US"/>
+        </w:rPr>
+        <w:t>,</w:t>
+      </w:r>
+      <w:r>
+        <w:rPr>
+          <w:sz w:val="20"/>
+          <w:szCs w:val="18"/>
+          <w:lang w:val="en-US"/>
+        </w:rPr>
+        <w:t xml:space="preserve"> </w:t>
+      </w:r>
+      <w:r>
+        <w:rPr>
+          <w:sz w:val="20"/>
+          <w:szCs w:val="18"/>
+          <w:lang w:val="en-US"/>
+        </w:rPr>
+        <w:t xml:space="preserve">url: </w:t>
+      </w:r>
+      <w:r>
+        <w:fldChar w:fldCharType="begin"/>
+      </w:r>
+      <w:r>
+        <w:rPr>
+          <w:sz w:val="20"/>
+          <w:szCs w:val="18"/>
+          <w:lang w:val="en-US"/>
+          <w:rPrChange w:id="70" w:author="Beata Basiura" w:date="2023-04-25T21:18:00Z">
+            <w:rPr/>
+          </w:rPrChange>
+        </w:rPr>
         <w:instrText>HYPERLINK "https://maxcandocia.com/article/2016/Apr/06/how-computers-recognize-images/"</w:instrText>
       </w:r>
       <w:r>
@@ -18077,6 +18162,191 @@
     <w:p>
       <w:pPr>
         <w:rPr>
+          <w:sz w:val="20"/>
+          <w:szCs w:val="18"/>
+        </w:rPr>
+      </w:pPr>
+      <w:r>
+        <w:rPr>
+          <w:sz w:val="20"/>
+          <w:szCs w:val="18"/>
+        </w:rPr>
+        <w:t>[</w:t>
+      </w:r>
+      <w:r>
+        <w:rPr>
+          <w:sz w:val="20"/>
+          <w:szCs w:val="18"/>
+        </w:rPr>
+        <w:t>2</w:t>
+      </w:r>
+      <w:r>
+        <w:rPr>
+          <w:sz w:val="20"/>
+          <w:szCs w:val="18"/>
+        </w:rPr>
+        <w:t xml:space="preserve">] url: </w:t>
+      </w:r>
+      <w:hyperlink r:id="rId40" w:history="1">
+        <w:r>
+          <w:rPr>
+            <w:rStyle w:val="Hipercze"/>
+            <w:sz w:val="20"/>
+            <w:szCs w:val="18"/>
+          </w:rPr>
+          <w:t>https://en.wikipedia.org/wiki/Contrast_(vision)</w:t>
+        </w:r>
+      </w:hyperlink>
+      <w:r>
+        <w:rPr>
+          <w:sz w:val="20"/>
+          <w:szCs w:val="18"/>
+        </w:rPr>
+        <w:t>, dostęp: 5.05.2023</w:t>
+      </w:r>
+    </w:p>
+    <w:p>
+      <w:pPr>
+        <w:rPr>
+          <w:sz w:val="20"/>
+          <w:szCs w:val="18"/>
+        </w:rPr>
+      </w:pPr>
+      <w:r>
+        <w:rPr>
+          <w:sz w:val="20"/>
+          <w:szCs w:val="18"/>
+        </w:rPr>
+        <w:t>[</w:t>
+      </w:r>
+      <w:r>
+        <w:rPr>
+          <w:sz w:val="20"/>
+          <w:szCs w:val="18"/>
+        </w:rPr>
+        <w:t>3</w:t>
+      </w:r>
+      <w:r>
+        <w:rPr>
+          <w:sz w:val="20"/>
+          <w:szCs w:val="18"/>
+        </w:rPr>
+        <w:t xml:space="preserve">] T. Kowal, 2014, </w:t>
+      </w:r>
+      <w:r>
+        <w:rPr>
+          <w:i/>
+          <w:iCs/>
+          <w:sz w:val="20"/>
+          <w:szCs w:val="18"/>
+        </w:rPr>
+        <w:t xml:space="preserve">Ach te piksele! Teoria obrazu, </w:t>
+      </w:r>
+      <w:r>
+        <w:rPr>
+          <w:sz w:val="20"/>
+          <w:szCs w:val="18"/>
+        </w:rPr>
+        <w:t xml:space="preserve">url: </w:t>
+      </w:r>
+      <w:hyperlink r:id="rId41" w:history="1">
+        <w:r>
+          <w:rPr>
+            <w:rStyle w:val="Hipercze"/>
+            <w:sz w:val="20"/>
+            <w:szCs w:val="18"/>
+          </w:rPr>
+          <w:t>https://www.tomaszkowal.pl/index.php?option=com_content&amp;view=article&amp;id=204:ach-te-piksele-czyli-o-rozdzielczosciach-ekranach-i-cyfrowych-obrazach&amp;catid=11&amp;Itemid=57&amp;lang=pl</w:t>
+        </w:r>
+      </w:hyperlink>
+      <w:r>
+        <w:rPr>
+          <w:sz w:val="20"/>
+          <w:szCs w:val="18"/>
+        </w:rPr>
+        <w:t>, dostęp: 6.05.2023</w:t>
+      </w:r>
+    </w:p>
+    <w:p>
+      <w:pPr>
+        <w:rPr>
+          <w:sz w:val="20"/>
+          <w:szCs w:val="18"/>
+          <w:lang w:val="en-US"/>
+        </w:rPr>
+      </w:pPr>
+      <w:r>
+        <w:rPr>
+          <w:sz w:val="20"/>
+          <w:szCs w:val="18"/>
+          <w:lang w:val="en-US" w:eastAsia="pl-PL"/>
+        </w:rPr>
+        <w:t>[</w:t>
+      </w:r>
+      <w:r>
+        <w:rPr>
+          <w:sz w:val="20"/>
+          <w:szCs w:val="18"/>
+          <w:lang w:val="en-US" w:eastAsia="pl-PL"/>
+        </w:rPr>
+        <w:t>4</w:t>
+      </w:r>
+      <w:r>
+        <w:rPr>
+          <w:sz w:val="20"/>
+          <w:szCs w:val="18"/>
+          <w:lang w:val="en-US" w:eastAsia="pl-PL"/>
+        </w:rPr>
+        <w:t>]</w:t>
+      </w:r>
+      <w:r>
+        <w:rPr>
+          <w:sz w:val="20"/>
+          <w:szCs w:val="18"/>
+          <w:lang w:val="en-US"/>
+        </w:rPr>
+        <w:t xml:space="preserve"> J. Brownlee, </w:t>
+      </w:r>
+      <w:r>
+        <w:rPr>
+          <w:i/>
+          <w:iCs/>
+          <w:sz w:val="20"/>
+          <w:szCs w:val="18"/>
+          <w:lang w:val="en-US"/>
+        </w:rPr>
+        <w:t xml:space="preserve">Develop Deep Learning Models on Theano and TensorFlow Using Keras, </w:t>
+      </w:r>
+      <w:r>
+        <w:rPr>
+          <w:sz w:val="20"/>
+          <w:szCs w:val="18"/>
+          <w:lang w:val="en-US"/>
+        </w:rPr>
+        <w:t>2016, str: 37-42</w:t>
+      </w:r>
+      <w:r>
+        <w:rPr>
+          <w:i/>
+          <w:iCs/>
+          <w:sz w:val="20"/>
+          <w:szCs w:val="18"/>
+          <w:lang w:val="en-US"/>
+        </w:rPr>
+        <w:t xml:space="preserve">, </w:t>
+      </w:r>
+      <w:r>
+        <w:rPr>
+          <w:sz w:val="20"/>
+          <w:szCs w:val="18"/>
+          <w:lang w:val="en-US"/>
+        </w:rPr>
+        <w:t>116 – 134</w:t>
+      </w:r>
+    </w:p>
+    <w:p>
+      <w:pPr>
+        <w:rPr>
           <w:rFonts w:cs="Times New Roman"/>
           <w:sz w:val="20"/>
           <w:szCs w:val="18"/>
@@ -18090,7 +18360,25 @@
           <w:szCs w:val="18"/>
           <w:lang w:val="en-US"/>
         </w:rPr>
-        <w:t xml:space="preserve">[2] S. M. Shamim, M. B. A. Miah, A. Sarker, M. Rana, A. A. Jobair, 2018, </w:t>
+        <w:t>[</w:t>
+      </w:r>
+      <w:r>
+        <w:rPr>
+          <w:rFonts w:cs="Times New Roman"/>
+          <w:sz w:val="20"/>
+          <w:szCs w:val="18"/>
+          <w:lang w:val="en-US"/>
+        </w:rPr>
+        <w:t>5</w:t>
+      </w:r>
+      <w:r>
+        <w:rPr>
+          <w:rFonts w:cs="Times New Roman"/>
+          <w:sz w:val="20"/>
+          <w:szCs w:val="18"/>
+          <w:lang w:val="en-US"/>
+        </w:rPr>
+        <w:t xml:space="preserve">] S. M. Shamim, M. B. A. Miah, A. Sarker, M. Rana, A. A. Jobair, 2018, </w:t>
       </w:r>
       <w:r>
         <w:rPr>
@@ -18129,7 +18417,25 @@
           <w:szCs w:val="18"/>
           <w:lang w:val="en-US"/>
         </w:rPr>
-        <w:t xml:space="preserve">[3] R. Dixit, R. Kushwah, S. Pashine, </w:t>
+        <w:t>[</w:t>
+      </w:r>
+      <w:r>
+        <w:rPr>
+          <w:rFonts w:cs="Times New Roman"/>
+          <w:sz w:val="20"/>
+          <w:szCs w:val="18"/>
+          <w:lang w:val="en-US"/>
+        </w:rPr>
+        <w:t>6</w:t>
+      </w:r>
+      <w:r>
+        <w:rPr>
+          <w:rFonts w:cs="Times New Roman"/>
+          <w:sz w:val="20"/>
+          <w:szCs w:val="18"/>
+          <w:lang w:val="en-US"/>
+        </w:rPr>
+        <w:t xml:space="preserve">] R. Dixit, R. Kushwah, S. Pashine, </w:t>
       </w:r>
       <w:r>
         <w:rPr>
@@ -18171,7 +18477,7 @@
           <w:sz w:val="20"/>
           <w:szCs w:val="18"/>
           <w:lang w:val="en-US"/>
-          <w:rPrChange w:id="70" w:author="Beata Basiura" w:date="2023-04-25T21:18:00Z">
+          <w:rPrChange w:id="71" w:author="Beata Basiura" w:date="2023-04-25T21:18:00Z">
             <w:rPr/>
           </w:rPrChange>
         </w:rPr>
@@ -18223,7 +18529,7 @@
           <w:szCs w:val="18"/>
           <w:lang w:val="en-US"/>
         </w:rPr>
-        <w:t xml:space="preserve">[4] </w:t>
+        <w:t>[</w:t>
       </w:r>
       <w:r>
         <w:rPr>
@@ -18231,7 +18537,7 @@
           <w:szCs w:val="18"/>
           <w:lang w:val="en-US"/>
         </w:rPr>
-        <w:t xml:space="preserve">M. </w:t>
+        <w:t>7</w:t>
       </w:r>
       <w:r>
         <w:rPr>
@@ -18239,7 +18545,7 @@
           <w:szCs w:val="18"/>
           <w:lang w:val="en-US"/>
         </w:rPr>
-        <w:t xml:space="preserve">Javed, The Best Machine Learning Algorithm for Handwritten Digits Recognition, 2020, </w:t>
+        <w:t xml:space="preserve">] M. Javed, The Best Machine Learning Algorithm for Handwritten Digits Recognition, 2020, </w:t>
       </w:r>
       <w:r>
         <w:rPr>
@@ -18251,49 +18557,23 @@
       </w:r>
       <w:r>
         <w:rPr>
-          <w:szCs w:val="18"/>
-        </w:rPr>
-        <w:fldChar w:fldCharType="begin"/>
-      </w:r>
-      <w:r>
-        <w:rPr>
-          <w:sz w:val="20"/>
-          <w:szCs w:val="18"/>
-          <w:lang w:val="en-US"/>
-          <w:rPrChange w:id="71" w:author="Beata Basiura" w:date="2023-04-25T21:18:00Z">
-            <w:rPr/>
-          </w:rPrChange>
-        </w:rPr>
-        <w:instrText>HYPERLINK "https://towardsdatascience.com/the-best-machine-learning-algorithm-for-handwritten-digits-recognition-2c6089ad8f09"</w:instrText>
-      </w:r>
-      <w:r>
-        <w:rPr>
-          <w:szCs w:val="18"/>
-        </w:rPr>
-      </w:r>
-      <w:r>
-        <w:rPr>
-          <w:szCs w:val="18"/>
-        </w:rPr>
-        <w:fldChar w:fldCharType="separate"/>
-      </w:r>
-      <w:r>
-        <w:rPr>
-          <w:rStyle w:val="Hipercze"/>
           <w:sz w:val="20"/>
           <w:szCs w:val="20"/>
           <w:lang w:val="en-US"/>
         </w:rPr>
-        <w:t>https://towardsdatascience.com/the-best-machine-learning-algorithm-for-handwritten-digits-recognition-2c6089ad8f09</w:t>
-      </w:r>
-      <w:r>
-        <w:rPr>
-          <w:rStyle w:val="Hipercze"/>
-          <w:sz w:val="20"/>
-          <w:szCs w:val="20"/>
-        </w:rPr>
-        <w:fldChar w:fldCharType="end"/>
-      </w:r>
+        <w:t xml:space="preserve"> </w:t>
+      </w:r>
+      <w:hyperlink r:id="rId42" w:history="1">
+        <w:r>
+          <w:rPr>
+            <w:rStyle w:val="Hipercze"/>
+            <w:sz w:val="20"/>
+            <w:szCs w:val="20"/>
+            <w:lang w:val="en-US"/>
+          </w:rPr>
+          <w:t>https://towardsdatascience.com/the-best-machine-learning-algorithm-for-handwritten-digits-recognition-2c6089ad8f09</w:t>
+        </w:r>
+      </w:hyperlink>
       <w:r>
         <w:rPr>
           <w:sz w:val="20"/>
@@ -18317,7 +18597,23 @@
           <w:szCs w:val="18"/>
           <w:lang w:val="en-US" w:eastAsia="pl-PL"/>
         </w:rPr>
-        <w:t>[5] R. Gandhi,</w:t>
+        <w:t>[</w:t>
+      </w:r>
+      <w:r>
+        <w:rPr>
+          <w:sz w:val="20"/>
+          <w:szCs w:val="18"/>
+          <w:lang w:val="en-US" w:eastAsia="pl-PL"/>
+        </w:rPr>
+        <w:t>8</w:t>
+      </w:r>
+      <w:r>
+        <w:rPr>
+          <w:sz w:val="20"/>
+          <w:szCs w:val="18"/>
+          <w:lang w:val="en-US" w:eastAsia="pl-PL"/>
+        </w:rPr>
+        <w:t>] R. Gandhi,</w:t>
       </w:r>
       <w:r>
         <w:rPr>
@@ -18402,24 +18698,26 @@
         <w:rPr>
           <w:sz w:val="20"/>
           <w:szCs w:val="18"/>
-          <w:lang w:val="en-US"/>
-        </w:rPr>
-      </w:pPr>
+        </w:rPr>
+      </w:pPr>
+      <w:r>
+        <w:t>[</w:t>
+      </w:r>
       <w:r>
         <w:rPr>
           <w:sz w:val="20"/>
           <w:szCs w:val="18"/>
-          <w:lang w:val="en-US" w:eastAsia="pl-PL"/>
-        </w:rPr>
-        <w:t>[6]</w:t>
+          <w:lang w:eastAsia="pl-PL"/>
+        </w:rPr>
+        <w:t>9</w:t>
       </w:r>
       <w:r>
         <w:rPr>
           <w:sz w:val="20"/>
           <w:szCs w:val="18"/>
-          <w:lang w:val="en-US"/>
-        </w:rPr>
-        <w:t xml:space="preserve"> J. Brownlee, </w:t>
+          <w:lang w:eastAsia="pl-PL"/>
+        </w:rPr>
+        <w:t xml:space="preserve">] M. Mamczur, </w:t>
       </w:r>
       <w:r>
         <w:rPr>
@@ -18427,17 +18725,8 @@
           <w:iCs/>
           <w:sz w:val="20"/>
           <w:szCs w:val="18"/>
-          <w:lang w:val="en-US"/>
-        </w:rPr>
-        <w:t xml:space="preserve">Develop Deep Learning Models on Theano and TensorFlow Using Keras, </w:t>
-      </w:r>
-      <w:r>
-        <w:rPr>
-          <w:sz w:val="20"/>
-          <w:szCs w:val="18"/>
-          <w:lang w:val="en-US"/>
-        </w:rPr>
-        <w:t>2016, str: 37-42</w:t>
+        </w:rPr>
+        <w:t>Jak działają konwolucyjne sieci neuronowe (CNN</w:t>
       </w:r>
       <w:r>
         <w:rPr>
@@ -18445,33 +18734,8 @@
           <w:iCs/>
           <w:sz w:val="20"/>
           <w:szCs w:val="18"/>
-          <w:lang w:val="en-US"/>
-        </w:rPr>
-        <w:t xml:space="preserve">, </w:t>
-      </w:r>
-      <w:r>
-        <w:rPr>
-          <w:sz w:val="20"/>
-          <w:szCs w:val="18"/>
-          <w:lang w:val="en-US"/>
-        </w:rPr>
-        <w:t>116 – 134</w:t>
-      </w:r>
-    </w:p>
-    <w:p>
-      <w:pPr>
-        <w:rPr>
-          <w:sz w:val="20"/>
-          <w:szCs w:val="18"/>
-        </w:rPr>
-      </w:pPr>
-      <w:r>
-        <w:rPr>
-          <w:sz w:val="20"/>
-          <w:szCs w:val="18"/>
-          <w:lang w:eastAsia="pl-PL"/>
-        </w:rPr>
-        <w:t xml:space="preserve">[7] M. Mamczur, </w:t>
+        </w:rPr>
+        <w:t>)</w:t>
       </w:r>
       <w:r>
         <w:rPr>
@@ -18480,7 +18744,7 @@
           <w:sz w:val="20"/>
           <w:szCs w:val="18"/>
         </w:rPr>
-        <w:t>Jak działają konwolucyjne sieci neuronowe (CNN</w:t>
+        <w:t>?</w:t>
       </w:r>
       <w:r>
         <w:rPr>
@@ -18489,7 +18753,7 @@
           <w:sz w:val="20"/>
           <w:szCs w:val="18"/>
         </w:rPr>
-        <w:t>)</w:t>
+        <w:t xml:space="preserve"> </w:t>
       </w:r>
       <w:r>
         <w:rPr>
@@ -18498,43 +18762,16 @@
           <w:sz w:val="20"/>
           <w:szCs w:val="18"/>
         </w:rPr>
-        <w:t>?</w:t>
-      </w:r>
-      <w:r>
-        <w:rPr>
-          <w:i/>
-          <w:iCs/>
+        <w:t xml:space="preserve">, </w:t>
+      </w:r>
+      <w:r>
+        <w:rPr>
           <w:sz w:val="20"/>
           <w:szCs w:val="18"/>
         </w:rPr>
-        <w:t xml:space="preserve"> </w:t>
-      </w:r>
-      <w:r>
-        <w:rPr>
-          <w:i/>
-          <w:iCs/>
-          <w:sz w:val="20"/>
-          <w:szCs w:val="18"/>
-        </w:rPr>
-        <w:t>,</w:t>
-      </w:r>
-      <w:r>
-        <w:rPr>
-          <w:i/>
-          <w:iCs/>
-          <w:sz w:val="20"/>
-          <w:szCs w:val="18"/>
-        </w:rPr>
-        <w:t xml:space="preserve"> </w:t>
-      </w:r>
-      <w:r>
-        <w:rPr>
-          <w:sz w:val="20"/>
-          <w:szCs w:val="18"/>
-        </w:rPr>
         <w:t xml:space="preserve">2021, url: </w:t>
       </w:r>
-      <w:hyperlink r:id="rId40" w:history="1">
+      <w:hyperlink r:id="rId43" w:history="1">
         <w:r>
           <w:rPr>
             <w:rStyle w:val="Hipercze"/>
@@ -18566,7 +18803,7 @@
           <w:szCs w:val="18"/>
           <w:lang w:val="en-US"/>
         </w:rPr>
-        <w:t xml:space="preserve">[8] D.C. </w:t>
+        <w:t>[</w:t>
       </w:r>
       <w:r>
         <w:rPr>
@@ -18574,7 +18811,7 @@
           <w:szCs w:val="18"/>
           <w:lang w:val="en-US"/>
         </w:rPr>
-        <w:t>Ciresana</w:t>
+        <w:t>10</w:t>
       </w:r>
       <w:r>
         <w:rPr>
@@ -18582,7 +18819,7 @@
           <w:szCs w:val="18"/>
           <w:lang w:val="en-US"/>
         </w:rPr>
-        <w:t>, U. Meier</w:t>
+        <w:t>] D.C. Ciresana, U. Meier</w:t>
       </w:r>
       <w:r>
         <w:rPr>
@@ -18654,7 +18891,23 @@
           <w:szCs w:val="18"/>
           <w:lang w:val="en-US"/>
         </w:rPr>
-        <w:t>[9] S. Ahlawat, A. Choudhary, A. Nayyar, S. Singh, B. Yoon, 2020,</w:t>
+        <w:t>[</w:t>
+      </w:r>
+      <w:r>
+        <w:rPr>
+          <w:sz w:val="20"/>
+          <w:szCs w:val="18"/>
+          <w:lang w:val="en-US"/>
+        </w:rPr>
+        <w:t>11</w:t>
+      </w:r>
+      <w:r>
+        <w:rPr>
+          <w:sz w:val="20"/>
+          <w:szCs w:val="18"/>
+          <w:lang w:val="en-US"/>
+        </w:rPr>
+        <w:t>] S. Ahlawat, A. Choudhary, A. Nayyar, S. Singh, B. Yoon, 2020,</w:t>
       </w:r>
       <w:r>
         <w:rPr>
@@ -18681,7 +18934,23 @@
           <w:szCs w:val="18"/>
           <w:lang w:val="en-US"/>
         </w:rPr>
-        <w:t>[10] J. Nelson</w:t>
+        <w:t>[1</w:t>
+      </w:r>
+      <w:r>
+        <w:rPr>
+          <w:sz w:val="20"/>
+          <w:szCs w:val="18"/>
+          <w:lang w:val="en-US"/>
+        </w:rPr>
+        <w:t>2</w:t>
+      </w:r>
+      <w:r>
+        <w:rPr>
+          <w:sz w:val="20"/>
+          <w:szCs w:val="18"/>
+          <w:lang w:val="en-US"/>
+        </w:rPr>
+        <w:t>] J. Nelson</w:t>
       </w:r>
       <w:r>
         <w:rPr>
@@ -18758,7 +19027,23 @@
           <w:szCs w:val="18"/>
           <w:lang w:val="en-US"/>
         </w:rPr>
-        <w:t xml:space="preserve">[11] N. Bressler, </w:t>
+        <w:t>[1</w:t>
+      </w:r>
+      <w:r>
+        <w:rPr>
+          <w:sz w:val="20"/>
+          <w:szCs w:val="18"/>
+          <w:lang w:val="en-US"/>
+        </w:rPr>
+        <w:t>3</w:t>
+      </w:r>
+      <w:r>
+        <w:rPr>
+          <w:sz w:val="20"/>
+          <w:szCs w:val="18"/>
+          <w:lang w:val="en-US"/>
+        </w:rPr>
+        <w:t xml:space="preserve">] N. Bressler, </w:t>
       </w:r>
       <w:r>
         <w:rPr>
@@ -18837,7 +19122,23 @@
           <w:szCs w:val="18"/>
           <w:lang w:val="en-US" w:eastAsia="pl-PL"/>
         </w:rPr>
-        <w:t xml:space="preserve">[12] D. Nikolaiev </w:t>
+        <w:t>[1</w:t>
+      </w:r>
+      <w:r>
+        <w:rPr>
+          <w:sz w:val="20"/>
+          <w:szCs w:val="18"/>
+          <w:lang w:val="en-US" w:eastAsia="pl-PL"/>
+        </w:rPr>
+        <w:t>4</w:t>
+      </w:r>
+      <w:r>
+        <w:rPr>
+          <w:sz w:val="20"/>
+          <w:szCs w:val="18"/>
+          <w:lang w:val="en-US" w:eastAsia="pl-PL"/>
+        </w:rPr>
+        <w:t xml:space="preserve">] D. Nikolaiev </w:t>
       </w:r>
       <w:r>
         <w:rPr>
@@ -18956,7 +19257,8 @@
           <w:szCs w:val="18"/>
           <w:lang w:val="en-US" w:eastAsia="pl-PL"/>
         </w:rPr>
-        <w:t>[1</w:t>
+        <w:lastRenderedPageBreak/>
+        <w:t>[</w:t>
       </w:r>
       <w:r>
         <w:rPr>
@@ -18964,7 +19266,7 @@
           <w:szCs w:val="18"/>
           <w:lang w:val="en-US" w:eastAsia="pl-PL"/>
         </w:rPr>
-        <w:t>3</w:t>
+        <w:t>15</w:t>
       </w:r>
       <w:r>
         <w:rPr>
@@ -19038,20 +19340,26 @@
     </w:p>
     <w:p>
       <w:pPr>
+        <w:spacing w:line="240" w:lineRule="auto"/>
+        <w:rPr>
+          <w:lang w:val="en-US"/>
+        </w:rPr>
+      </w:pPr>
+      <w:r>
         <w:rPr>
           <w:sz w:val="20"/>
           <w:szCs w:val="18"/>
           <w:lang w:val="en-US"/>
         </w:rPr>
-      </w:pPr>
+        <w:t>[1</w:t>
+      </w:r>
       <w:r>
         <w:rPr>
           <w:sz w:val="20"/>
           <w:szCs w:val="18"/>
           <w:lang w:val="en-US"/>
         </w:rPr>
-        <w:lastRenderedPageBreak/>
-        <w:t>[14]</w:t>
+        <w:t>6</w:t>
       </w:r>
       <w:r>
         <w:rPr>
@@ -19059,31 +19367,7 @@
           <w:szCs w:val="18"/>
           <w:lang w:val="en-US"/>
         </w:rPr>
-        <w:t xml:space="preserve"> </w:t>
-      </w:r>
-      <w:r>
-        <w:rPr>
-          <w:sz w:val="20"/>
-          <w:szCs w:val="18"/>
-          <w:lang w:val="en-US"/>
-        </w:rPr>
-        <w:t>A</w:t>
-      </w:r>
-      <w:r>
-        <w:rPr>
-          <w:sz w:val="20"/>
-          <w:szCs w:val="18"/>
-          <w:lang w:val="en-US"/>
-        </w:rPr>
-        <w:t>.</w:t>
-      </w:r>
-      <w:r>
-        <w:rPr>
-          <w:sz w:val="20"/>
-          <w:szCs w:val="18"/>
-          <w:lang w:val="en-US"/>
-        </w:rPr>
-        <w:t xml:space="preserve"> Lekhtman, 2019, </w:t>
+        <w:t xml:space="preserve">] I. Chelliah, 2022, </w:t>
       </w:r>
       <w:r>
         <w:rPr>
@@ -19093,345 +19377,17 @@
           <w:szCs w:val="18"/>
           <w:lang w:val="en-US"/>
         </w:rPr>
-        <w:t>Data Science in Medicine — Precision &amp; Recall or Specificity &amp; Sensitivity?</w:t>
-      </w:r>
-      <w:r>
-        <w:rPr>
-          <w:i/>
-          <w:iCs/>
+        <w:t xml:space="preserve">Confusion Matrix for Multiclass Classification, </w:t>
+      </w:r>
+      <w:r>
+        <w:rPr>
           <w:sz w:val="20"/>
           <w:szCs w:val="18"/>
           <w:lang w:val="en-US"/>
         </w:rPr>
-        <w:t xml:space="preserve">, </w:t>
-      </w:r>
-      <w:r>
-        <w:rPr>
-          <w:sz w:val="20"/>
-          <w:szCs w:val="18"/>
-          <w:lang w:val="en-US"/>
-        </w:rPr>
         <w:t xml:space="preserve">url: </w:t>
       </w:r>
-      <w:r>
-        <w:fldChar w:fldCharType="begin"/>
-      </w:r>
-      <w:r>
-        <w:rPr>
-          <w:sz w:val="20"/>
-          <w:szCs w:val="18"/>
-          <w:lang w:val="en-US"/>
-          <w:rPrChange w:id="77" w:author="Beata Basiura" w:date="2023-04-25T21:18:00Z">
-            <w:rPr/>
-          </w:rPrChange>
-        </w:rPr>
-        <w:instrText>HYPERLINK "https://towardsdatascience.com/should-i-look-at-precision-recall-or-specificity-sensitivity-3946158aace1"</w:instrText>
-      </w:r>
-      <w:r>
-        <w:fldChar w:fldCharType="separate"/>
-      </w:r>
-      <w:r>
-        <w:rPr>
-          <w:rStyle w:val="Hipercze"/>
-          <w:sz w:val="20"/>
-          <w:szCs w:val="18"/>
-          <w:lang w:val="en-US"/>
-        </w:rPr>
-        <w:t>https://towardsdatascience.com/should-i-look-at-precision-recall-or-specificity-sensitivity-3946158aace1</w:t>
-      </w:r>
-      <w:r>
-        <w:rPr>
-          <w:rStyle w:val="Hipercze"/>
-          <w:sz w:val="20"/>
-          <w:szCs w:val="18"/>
-        </w:rPr>
-        <w:fldChar w:fldCharType="end"/>
-      </w:r>
-      <w:r>
-        <w:rPr>
-          <w:sz w:val="20"/>
-          <w:szCs w:val="18"/>
-          <w:lang w:val="en-US"/>
-        </w:rPr>
-        <w:t>, dostęp: 29.03.2023</w:t>
-      </w:r>
-    </w:p>
-    <w:p>
-      <w:pPr>
-        <w:rPr>
-          <w:sz w:val="20"/>
-          <w:szCs w:val="18"/>
-          <w:lang w:val="en-US"/>
-        </w:rPr>
-      </w:pPr>
-      <w:r>
-        <w:rPr>
-          <w:sz w:val="20"/>
-          <w:szCs w:val="18"/>
-          <w:lang w:val="en-US"/>
-        </w:rPr>
-        <w:t xml:space="preserve">[15] </w:t>
-      </w:r>
-      <w:r>
-        <w:rPr>
-          <w:sz w:val="20"/>
-          <w:szCs w:val="18"/>
-          <w:lang w:val="en-US"/>
-        </w:rPr>
-        <w:t xml:space="preserve">S. Ghoneim, </w:t>
-      </w:r>
-      <w:r>
-        <w:rPr>
-          <w:sz w:val="20"/>
-          <w:szCs w:val="18"/>
-          <w:lang w:val="en-US"/>
-        </w:rPr>
-        <w:t xml:space="preserve">2019, </w:t>
-      </w:r>
-      <w:r>
-        <w:rPr>
-          <w:i/>
-          <w:iCs/>
-          <w:sz w:val="20"/>
-          <w:szCs w:val="18"/>
-          <w:lang w:val="en-US"/>
-        </w:rPr>
-        <w:t>Accuracy, Recall, Precision, F-Score &amp; Specificity, which to optimize on?</w:t>
-      </w:r>
-      <w:r>
-        <w:rPr>
-          <w:i/>
-          <w:iCs/>
-          <w:sz w:val="20"/>
-          <w:szCs w:val="18"/>
-          <w:lang w:val="en-US"/>
-        </w:rPr>
-        <w:t xml:space="preserve">, </w:t>
-      </w:r>
-      <w:r>
-        <w:rPr>
-          <w:sz w:val="20"/>
-          <w:szCs w:val="18"/>
-          <w:lang w:val="en-US"/>
-        </w:rPr>
-        <w:t xml:space="preserve">url: </w:t>
-      </w:r>
-      <w:r>
-        <w:fldChar w:fldCharType="begin"/>
-      </w:r>
-      <w:r>
-        <w:rPr>
-          <w:sz w:val="20"/>
-          <w:szCs w:val="18"/>
-          <w:lang w:val="en-US"/>
-          <w:rPrChange w:id="78" w:author="Beata Basiura" w:date="2023-04-25T21:18:00Z">
-            <w:rPr/>
-          </w:rPrChange>
-        </w:rPr>
-        <w:instrText>HYPERLINK "https://towardsdatascience.com/accuracy-recall-precision-f-score-specificity-which-to-optimize-on-867d3f11124"</w:instrText>
-      </w:r>
-      <w:r>
-        <w:fldChar w:fldCharType="separate"/>
-      </w:r>
-      <w:r>
-        <w:rPr>
-          <w:rStyle w:val="Hipercze"/>
-          <w:sz w:val="20"/>
-          <w:szCs w:val="18"/>
-          <w:lang w:val="en-US"/>
-        </w:rPr>
-        <w:t>https://towardsdatascience.com/accuracy-recall-precision-f-score-specificity-which-to-optimize-on-867d3f11124</w:t>
-      </w:r>
-      <w:r>
-        <w:rPr>
-          <w:rStyle w:val="Hipercze"/>
-          <w:sz w:val="20"/>
-          <w:szCs w:val="18"/>
-        </w:rPr>
-        <w:fldChar w:fldCharType="end"/>
-      </w:r>
-      <w:r>
-        <w:rPr>
-          <w:sz w:val="20"/>
-          <w:szCs w:val="18"/>
-          <w:lang w:val="en-US"/>
-        </w:rPr>
-        <w:t>, dostęp: 29.03.2023</w:t>
-      </w:r>
-    </w:p>
-    <w:p>
-      <w:pPr>
-        <w:rPr>
-          <w:sz w:val="20"/>
-          <w:szCs w:val="18"/>
-        </w:rPr>
-      </w:pPr>
-      <w:r>
-        <w:rPr>
-          <w:sz w:val="20"/>
-          <w:szCs w:val="18"/>
-        </w:rPr>
-        <w:t xml:space="preserve">[16] </w:t>
-      </w:r>
-      <w:r>
-        <w:rPr>
-          <w:sz w:val="20"/>
-          <w:szCs w:val="18"/>
-        </w:rPr>
-        <w:t xml:space="preserve">url: </w:t>
-      </w:r>
-      <w:hyperlink r:id="rId41" w:history="1">
-        <w:r>
-          <w:rPr>
-            <w:rStyle w:val="Hipercze"/>
-            <w:sz w:val="20"/>
-            <w:szCs w:val="18"/>
-          </w:rPr>
-          <w:t>https://en.wikipedia.org/wiki/Contrast_(vision)</w:t>
-        </w:r>
-      </w:hyperlink>
-      <w:r>
-        <w:rPr>
-          <w:sz w:val="20"/>
-          <w:szCs w:val="18"/>
-        </w:rPr>
-        <w:t>, dostęp: 5.05.2023</w:t>
-      </w:r>
-    </w:p>
-    <w:p>
-      <w:pPr>
-        <w:rPr>
-          <w:sz w:val="20"/>
-          <w:szCs w:val="18"/>
-        </w:rPr>
-      </w:pPr>
-      <w:r>
-        <w:rPr>
-          <w:sz w:val="20"/>
-          <w:szCs w:val="18"/>
-        </w:rPr>
-        <w:t>[17]</w:t>
-      </w:r>
-      <w:r>
-        <w:rPr>
-          <w:sz w:val="20"/>
-          <w:szCs w:val="18"/>
-        </w:rPr>
-        <w:t xml:space="preserve"> </w:t>
-      </w:r>
-      <w:r>
-        <w:rPr>
-          <w:sz w:val="20"/>
-          <w:szCs w:val="18"/>
-        </w:rPr>
-        <w:t>T.</w:t>
-      </w:r>
-      <w:r>
-        <w:rPr>
-          <w:sz w:val="20"/>
-          <w:szCs w:val="18"/>
-        </w:rPr>
-        <w:t xml:space="preserve"> Kowal, 2014, </w:t>
-      </w:r>
-      <w:r>
-        <w:rPr>
-          <w:i/>
-          <w:iCs/>
-          <w:sz w:val="20"/>
-          <w:szCs w:val="18"/>
-        </w:rPr>
-        <w:t>Ach te piksele! Teoria obrazu</w:t>
-      </w:r>
-      <w:r>
-        <w:rPr>
-          <w:i/>
-          <w:iCs/>
-          <w:sz w:val="20"/>
-          <w:szCs w:val="18"/>
-        </w:rPr>
-        <w:t xml:space="preserve">, </w:t>
-      </w:r>
-      <w:r>
-        <w:rPr>
-          <w:sz w:val="20"/>
-          <w:szCs w:val="18"/>
-        </w:rPr>
-        <w:t>url</w:t>
-      </w:r>
-      <w:r>
-        <w:rPr>
-          <w:sz w:val="20"/>
-          <w:szCs w:val="18"/>
-        </w:rPr>
-        <w:t xml:space="preserve">: </w:t>
-      </w:r>
-      <w:hyperlink r:id="rId42" w:history="1">
-        <w:r>
-          <w:rPr>
-            <w:rStyle w:val="Hipercze"/>
-            <w:sz w:val="20"/>
-            <w:szCs w:val="18"/>
-          </w:rPr>
-          <w:t>https://www.tomaszkowal.pl/index.php?option=com_content&amp;view=article&amp;id=204:ach-te-piksele-czyli-o-rozdzielczosciach-ekranach-i-cyfrowych-obrazach&amp;catid=11&amp;Itemid=57&amp;lang=pl</w:t>
-        </w:r>
-      </w:hyperlink>
-      <w:r>
-        <w:rPr>
-          <w:sz w:val="20"/>
-          <w:szCs w:val="18"/>
-        </w:rPr>
-        <w:t xml:space="preserve">, dostęp: </w:t>
-      </w:r>
-      <w:r>
-        <w:rPr>
-          <w:sz w:val="20"/>
-          <w:szCs w:val="18"/>
-        </w:rPr>
-        <w:t>6.05.2023</w:t>
-      </w:r>
-    </w:p>
-    <w:p>
-      <w:pPr>
-        <w:spacing w:line="240" w:lineRule="auto"/>
-        <w:rPr>
-          <w:lang w:val="en-US"/>
-        </w:rPr>
-      </w:pPr>
-      <w:r>
-        <w:rPr>
-          <w:sz w:val="20"/>
-          <w:szCs w:val="18"/>
-          <w:lang w:val="en-US"/>
-        </w:rPr>
-        <w:t xml:space="preserve">[18] </w:t>
-      </w:r>
-      <w:r>
-        <w:rPr>
-          <w:sz w:val="20"/>
-          <w:szCs w:val="18"/>
-          <w:lang w:val="en-US"/>
-        </w:rPr>
-        <w:t xml:space="preserve">I. Chelliah, 2022, </w:t>
-      </w:r>
-      <w:r>
-        <w:rPr>
-          <w:i/>
-          <w:iCs/>
-          <w:sz w:val="20"/>
-          <w:szCs w:val="18"/>
-          <w:lang w:val="en-US"/>
-        </w:rPr>
-        <w:t xml:space="preserve">Confusion Matrix for Multiclass Classification, </w:t>
-      </w:r>
-      <w:r>
-        <w:rPr>
-          <w:sz w:val="20"/>
-          <w:szCs w:val="18"/>
-          <w:lang w:val="en-US"/>
-        </w:rPr>
-        <w:t xml:space="preserve">url: </w:t>
-      </w:r>
-      <w:hyperlink r:id="rId43" w:history="1">
+      <w:hyperlink r:id="rId44" w:history="1">
         <w:r>
           <w:rPr>
             <w:rStyle w:val="Hipercze"/>
@@ -19448,23 +19404,24 @@
           <w:szCs w:val="18"/>
           <w:lang w:val="en-US"/>
         </w:rPr>
-        <w:t xml:space="preserve">, </w:t>
-      </w:r>
-      <w:r>
+        <w:t>, dostęp: 6.05.2023</w:t>
+      </w:r>
+    </w:p>
+    <w:p>
+      <w:pPr>
         <w:rPr>
           <w:sz w:val="20"/>
           <w:szCs w:val="18"/>
           <w:lang w:val="en-US"/>
         </w:rPr>
-        <w:t>dostęp:</w:t>
-      </w:r>
+      </w:pPr>
       <w:r>
         <w:rPr>
           <w:sz w:val="20"/>
           <w:szCs w:val="18"/>
           <w:lang w:val="en-US"/>
         </w:rPr>
-        <w:t xml:space="preserve"> 6.05.202</w:t>
+        <w:t>[1</w:t>
       </w:r>
       <w:r>
         <w:rPr>
@@ -19472,7 +19429,236 @@
           <w:szCs w:val="18"/>
           <w:lang w:val="en-US"/>
         </w:rPr>
-        <w:t>3</w:t>
+        <w:t>7</w:t>
+      </w:r>
+      <w:r>
+        <w:rPr>
+          <w:sz w:val="20"/>
+          <w:szCs w:val="18"/>
+          <w:lang w:val="en-US"/>
+        </w:rPr>
+        <w:t>]</w:t>
+      </w:r>
+      <w:r>
+        <w:rPr>
+          <w:sz w:val="20"/>
+          <w:szCs w:val="18"/>
+          <w:lang w:val="en-US"/>
+        </w:rPr>
+        <w:t xml:space="preserve"> </w:t>
+      </w:r>
+      <w:r>
+        <w:rPr>
+          <w:sz w:val="20"/>
+          <w:szCs w:val="18"/>
+          <w:lang w:val="en-US"/>
+        </w:rPr>
+        <w:t>A</w:t>
+      </w:r>
+      <w:r>
+        <w:rPr>
+          <w:sz w:val="20"/>
+          <w:szCs w:val="18"/>
+          <w:lang w:val="en-US"/>
+        </w:rPr>
+        <w:t>.</w:t>
+      </w:r>
+      <w:r>
+        <w:rPr>
+          <w:sz w:val="20"/>
+          <w:szCs w:val="18"/>
+          <w:lang w:val="en-US"/>
+        </w:rPr>
+        <w:t xml:space="preserve"> Lekhtman, 2019, </w:t>
+      </w:r>
+      <w:r>
+        <w:rPr>
+          <w:i/>
+          <w:iCs/>
+          <w:sz w:val="20"/>
+          <w:szCs w:val="18"/>
+          <w:lang w:val="en-US"/>
+        </w:rPr>
+        <w:t>Data Science in Medicine — Precision &amp; Recall or Specificity &amp; Sensitivity?</w:t>
+      </w:r>
+      <w:r>
+        <w:rPr>
+          <w:i/>
+          <w:iCs/>
+          <w:sz w:val="20"/>
+          <w:szCs w:val="18"/>
+          <w:lang w:val="en-US"/>
+        </w:rPr>
+        <w:t xml:space="preserve">, </w:t>
+      </w:r>
+      <w:r>
+        <w:rPr>
+          <w:sz w:val="20"/>
+          <w:szCs w:val="18"/>
+          <w:lang w:val="en-US"/>
+        </w:rPr>
+        <w:t xml:space="preserve">url: </w:t>
+      </w:r>
+      <w:r>
+        <w:fldChar w:fldCharType="begin"/>
+      </w:r>
+      <w:r>
+        <w:rPr>
+          <w:sz w:val="20"/>
+          <w:szCs w:val="18"/>
+          <w:lang w:val="en-US"/>
+          <w:rPrChange w:id="77" w:author="Beata Basiura" w:date="2023-04-25T21:18:00Z">
+            <w:rPr/>
+          </w:rPrChange>
+        </w:rPr>
+        <w:instrText>HYPERLINK "https://towardsdatascience.com/should-i-look-at-precision-recall-or-specificity-sensitivity-3946158aace1"</w:instrText>
+      </w:r>
+      <w:r>
+        <w:fldChar w:fldCharType="separate"/>
+      </w:r>
+      <w:r>
+        <w:rPr>
+          <w:rStyle w:val="Hipercze"/>
+          <w:sz w:val="20"/>
+          <w:szCs w:val="18"/>
+          <w:lang w:val="en-US"/>
+        </w:rPr>
+        <w:t>https://towardsdatascience.com/should-i-look-at-precision-recall-or-specificity-sensitivity-3946158aace1</w:t>
+      </w:r>
+      <w:r>
+        <w:rPr>
+          <w:rStyle w:val="Hipercze"/>
+          <w:sz w:val="20"/>
+          <w:szCs w:val="18"/>
+        </w:rPr>
+        <w:fldChar w:fldCharType="end"/>
+      </w:r>
+      <w:r>
+        <w:rPr>
+          <w:sz w:val="20"/>
+          <w:szCs w:val="18"/>
+          <w:lang w:val="en-US"/>
+        </w:rPr>
+        <w:t>, dostęp: 29.03.2023</w:t>
+      </w:r>
+    </w:p>
+    <w:p>
+      <w:pPr>
+        <w:rPr>
+          <w:sz w:val="20"/>
+          <w:szCs w:val="18"/>
+          <w:lang w:val="en-US"/>
+        </w:rPr>
+      </w:pPr>
+      <w:r>
+        <w:rPr>
+          <w:sz w:val="20"/>
+          <w:szCs w:val="18"/>
+          <w:lang w:val="en-US"/>
+        </w:rPr>
+        <w:t>[1</w:t>
+      </w:r>
+      <w:r>
+        <w:rPr>
+          <w:sz w:val="20"/>
+          <w:szCs w:val="18"/>
+          <w:lang w:val="en-US"/>
+        </w:rPr>
+        <w:t>8</w:t>
+      </w:r>
+      <w:r>
+        <w:rPr>
+          <w:sz w:val="20"/>
+          <w:szCs w:val="18"/>
+          <w:lang w:val="en-US"/>
+        </w:rPr>
+        <w:t xml:space="preserve">] </w:t>
+      </w:r>
+      <w:r>
+        <w:rPr>
+          <w:sz w:val="20"/>
+          <w:szCs w:val="18"/>
+          <w:lang w:val="en-US"/>
+        </w:rPr>
+        <w:t xml:space="preserve">S. Ghoneim, </w:t>
+      </w:r>
+      <w:r>
+        <w:rPr>
+          <w:sz w:val="20"/>
+          <w:szCs w:val="18"/>
+          <w:lang w:val="en-US"/>
+        </w:rPr>
+        <w:t xml:space="preserve">2019, </w:t>
+      </w:r>
+      <w:r>
+        <w:rPr>
+          <w:i/>
+          <w:iCs/>
+          <w:sz w:val="20"/>
+          <w:szCs w:val="18"/>
+          <w:lang w:val="en-US"/>
+        </w:rPr>
+        <w:t>Accuracy, Recall, Precision, F-Score &amp; Specificity, which to optimize on?</w:t>
+      </w:r>
+      <w:r>
+        <w:rPr>
+          <w:i/>
+          <w:iCs/>
+          <w:sz w:val="20"/>
+          <w:szCs w:val="18"/>
+          <w:lang w:val="en-US"/>
+        </w:rPr>
+        <w:t xml:space="preserve">, </w:t>
+      </w:r>
+      <w:r>
+        <w:rPr>
+          <w:sz w:val="20"/>
+          <w:szCs w:val="18"/>
+          <w:lang w:val="en-US"/>
+        </w:rPr>
+        <w:t xml:space="preserve">url: </w:t>
+      </w:r>
+      <w:r>
+        <w:fldChar w:fldCharType="begin"/>
+      </w:r>
+      <w:r>
+        <w:rPr>
+          <w:sz w:val="20"/>
+          <w:szCs w:val="18"/>
+          <w:lang w:val="en-US"/>
+          <w:rPrChange w:id="78" w:author="Beata Basiura" w:date="2023-04-25T21:18:00Z">
+            <w:rPr/>
+          </w:rPrChange>
+        </w:rPr>
+        <w:instrText>HYPERLINK "https://towardsdatascience.com/accuracy-recall-precision-f-score-specificity-which-to-optimize-on-867d3f11124"</w:instrText>
+      </w:r>
+      <w:r>
+        <w:fldChar w:fldCharType="separate"/>
+      </w:r>
+      <w:r>
+        <w:rPr>
+          <w:rStyle w:val="Hipercze"/>
+          <w:sz w:val="20"/>
+          <w:szCs w:val="18"/>
+          <w:lang w:val="en-US"/>
+        </w:rPr>
+        <w:t>https://towardsdatascience.com/accuracy-recall-precision-f-score-specificity-which-to-optimize-on-867d3f11124</w:t>
+      </w:r>
+      <w:r>
+        <w:rPr>
+          <w:rStyle w:val="Hipercze"/>
+          <w:sz w:val="20"/>
+          <w:szCs w:val="18"/>
+        </w:rPr>
+        <w:fldChar w:fldCharType="end"/>
+      </w:r>
+      <w:r>
+        <w:rPr>
+          <w:sz w:val="20"/>
+          <w:szCs w:val="18"/>
+          <w:lang w:val="en-US"/>
+        </w:rPr>
+        <w:t>, dostęp: 29.03.2023</w:t>
       </w:r>
     </w:p>
     <w:p>
@@ -19571,7 +19757,7 @@
         </w:rPr>
         <w:t xml:space="preserve"> </w:t>
       </w:r>
-      <w:hyperlink r:id="rId44" w:history="1">
+      <w:hyperlink r:id="rId45" w:history="1">
         <w:r>
           <w:rPr>
             <w:rStyle w:val="Hipercze"/>
@@ -19657,7 +19843,7 @@
         </w:rPr>
         <w:t xml:space="preserve">url: </w:t>
       </w:r>
-      <w:hyperlink r:id="rId45" w:history="1">
+      <w:hyperlink r:id="rId46" w:history="1">
         <w:r>
           <w:rPr>
             <w:rStyle w:val="Hipercze"/>
@@ -19688,7 +19874,8 @@
     <w:p>
       <w:pPr>
         <w:rPr>
-          <w:sz w:val="48"/>
+          <w:sz w:val="20"/>
+          <w:szCs w:val="18"/>
           <w:lang w:val="en-US"/>
         </w:rPr>
       </w:pPr>
@@ -19760,7 +19947,7 @@
         </w:rPr>
         <w:t xml:space="preserve">url: </w:t>
       </w:r>
-      <w:hyperlink r:id="rId46" w:history="1">
+      <w:hyperlink r:id="rId47" w:history="1">
         <w:r>
           <w:rPr>
             <w:rStyle w:val="Hipercze"/>
@@ -19783,116 +19970,6 @@
     <w:p>
       <w:pPr>
         <w:rPr>
-          <w:rFonts w:cs="Times New Roman"/>
-          <w:sz w:val="20"/>
-          <w:szCs w:val="20"/>
-        </w:rPr>
-      </w:pPr>
-      <w:r>
-        <w:rPr>
-          <w:rFonts w:cs="Times New Roman"/>
-          <w:sz w:val="20"/>
-          <w:szCs w:val="20"/>
-        </w:rPr>
-        <w:t xml:space="preserve">[22] </w:t>
-      </w:r>
-      <w:r>
-        <w:rPr>
-          <w:rFonts w:cs="Times New Roman"/>
-          <w:sz w:val="20"/>
-          <w:szCs w:val="20"/>
-        </w:rPr>
-        <w:t>D</w:t>
-      </w:r>
-      <w:r>
-        <w:rPr>
-          <w:rFonts w:cs="Times New Roman"/>
-          <w:sz w:val="20"/>
-          <w:szCs w:val="20"/>
-        </w:rPr>
-        <w:t>eep</w:t>
-      </w:r>
-      <w:r>
-        <w:rPr>
-          <w:rFonts w:cs="Times New Roman"/>
-          <w:sz w:val="20"/>
-          <w:szCs w:val="20"/>
-        </w:rPr>
-        <w:t>l</w:t>
-      </w:r>
-      <w:r>
-        <w:rPr>
-          <w:rFonts w:cs="Times New Roman"/>
-          <w:sz w:val="20"/>
-          <w:szCs w:val="20"/>
-        </w:rPr>
-        <w:t>ake,</w:t>
-      </w:r>
-      <w:r>
-        <w:rPr>
-          <w:rFonts w:cs="Times New Roman"/>
-          <w:sz w:val="20"/>
-          <w:szCs w:val="20"/>
-        </w:rPr>
-        <w:t xml:space="preserve"> </w:t>
-      </w:r>
-      <w:r>
-        <w:rPr>
-          <w:rFonts w:cs="Times New Roman"/>
-          <w:i/>
-          <w:iCs/>
-          <w:sz w:val="20"/>
-          <w:szCs w:val="20"/>
-        </w:rPr>
-        <w:t>MNIST</w:t>
-      </w:r>
-      <w:r>
-        <w:rPr>
-          <w:rFonts w:cs="Times New Roman"/>
-          <w:sz w:val="20"/>
-          <w:szCs w:val="20"/>
-        </w:rPr>
-        <w:t>,</w:t>
-      </w:r>
-      <w:r>
-        <w:rPr>
-          <w:rFonts w:cs="Times New Roman"/>
-          <w:sz w:val="20"/>
-          <w:szCs w:val="20"/>
-        </w:rPr>
-        <w:t xml:space="preserve"> </w:t>
-      </w:r>
-      <w:r>
-        <w:rPr>
-          <w:rFonts w:cs="Times New Roman"/>
-          <w:sz w:val="20"/>
-          <w:szCs w:val="20"/>
-        </w:rPr>
-        <w:t xml:space="preserve">url: </w:t>
-      </w:r>
-      <w:hyperlink r:id="rId47" w:history="1">
-        <w:r>
-          <w:rPr>
-            <w:rStyle w:val="Hipercze"/>
-            <w:rFonts w:cs="Times New Roman"/>
-            <w:sz w:val="20"/>
-            <w:szCs w:val="20"/>
-          </w:rPr>
-          <w:t>https://datasets.activeloop.ai/docs/ml/datasets/mnist/</w:t>
-        </w:r>
-      </w:hyperlink>
-      <w:r>
-        <w:rPr>
-          <w:rFonts w:cs="Times New Roman"/>
-          <w:sz w:val="20"/>
-          <w:szCs w:val="20"/>
-        </w:rPr>
-        <w:t>, dostęp: 18.05.2023</w:t>
-      </w:r>
-    </w:p>
-    <w:p>
-      <w:pPr>
-        <w:rPr>
           <w:i/>
           <w:iCs/>
           <w:sz w:val="48"/>
@@ -19906,7 +19983,7 @@
           <w:szCs w:val="20"/>
           <w:lang w:val="en-US"/>
         </w:rPr>
-        <w:t>[23] G. Girecko</w:t>
+        <w:t>[2</w:t>
       </w:r>
       <w:r>
         <w:rPr>
@@ -19915,7 +19992,7 @@
           <w:szCs w:val="20"/>
           <w:lang w:val="en-US"/>
         </w:rPr>
-        <w:t>,</w:t>
+        <w:t>2</w:t>
       </w:r>
       <w:r>
         <w:rPr>
@@ -19924,16 +20001,7 @@
           <w:szCs w:val="20"/>
           <w:lang w:val="en-US"/>
         </w:rPr>
-        <w:t xml:space="preserve"> </w:t>
-      </w:r>
-      <w:r>
-        <w:rPr>
-          <w:rFonts w:cs="Times New Roman"/>
-          <w:sz w:val="20"/>
-          <w:szCs w:val="20"/>
-          <w:lang w:val="en-US"/>
-        </w:rPr>
-        <w:t xml:space="preserve"> </w:t>
+        <w:t xml:space="preserve">] G. Girecko,  </w:t>
       </w:r>
       <w:r>
         <w:rPr>
@@ -19943,17 +20011,7 @@
           <w:szCs w:val="20"/>
           <w:lang w:val="en-US"/>
         </w:rPr>
-        <w:t>Kotlin vs. Java: All-purpose Uses and Android Apps</w:t>
-      </w:r>
-      <w:r>
-        <w:rPr>
-          <w:i/>
-          <w:iCs/>
-          <w:sz w:val="20"/>
-          <w:szCs w:val="20"/>
-          <w:lang w:val="en-US"/>
-        </w:rPr>
-        <w:t>,</w:t>
+        <w:t>Kotlin vs. Java: All-purpose Uses and Android Apps,</w:t>
       </w:r>
       <w:r>
         <w:rPr>
@@ -19972,16 +20030,7 @@
           <w:szCs w:val="20"/>
           <w:lang w:val="en-US"/>
         </w:rPr>
-        <w:t>url:</w:t>
-      </w:r>
-      <w:r>
-        <w:rPr>
-          <w:rFonts w:cs="Times New Roman"/>
-          <w:sz w:val="20"/>
-          <w:szCs w:val="20"/>
-          <w:lang w:val="en-US"/>
-        </w:rPr>
-        <w:t xml:space="preserve"> </w:t>
+        <w:t xml:space="preserve">url: </w:t>
       </w:r>
       <w:hyperlink r:id="rId48" w:history="1">
         <w:r>
@@ -20009,24 +20058,147 @@
       <w:pPr>
         <w:rPr>
           <w:rFonts w:cs="Times New Roman"/>
-          <w:sz w:val="18"/>
-          <w:szCs w:val="18"/>
-          <w:lang w:val="en-US"/>
-        </w:rPr>
-      </w:pPr>
-    </w:p>
-    <w:p>
-      <w:pPr>
-        <w:spacing w:line="259" w:lineRule="auto"/>
-        <w:jc w:val="left"/>
-        <w:rPr>
-          <w:lang w:val="en-US"/>
-        </w:rPr>
-      </w:pPr>
-      <w:r>
-        <w:rPr>
-          <w:lang w:val="en-US"/>
-        </w:rPr>
+          <w:sz w:val="20"/>
+          <w:szCs w:val="20"/>
+        </w:rPr>
+      </w:pPr>
+      <w:r>
+        <w:rPr>
+          <w:rFonts w:cs="Times New Roman"/>
+          <w:sz w:val="20"/>
+          <w:szCs w:val="20"/>
+        </w:rPr>
+        <w:t>[2</w:t>
+      </w:r>
+      <w:r>
+        <w:rPr>
+          <w:rFonts w:cs="Times New Roman"/>
+          <w:sz w:val="20"/>
+          <w:szCs w:val="20"/>
+        </w:rPr>
+        <w:t>3</w:t>
+      </w:r>
+      <w:r>
+        <w:rPr>
+          <w:rFonts w:cs="Times New Roman"/>
+          <w:sz w:val="20"/>
+          <w:szCs w:val="20"/>
+        </w:rPr>
+        <w:t xml:space="preserve">] </w:t>
+      </w:r>
+      <w:r>
+        <w:rPr>
+          <w:rFonts w:cs="Times New Roman"/>
+          <w:sz w:val="20"/>
+          <w:szCs w:val="20"/>
+        </w:rPr>
+        <w:t>D</w:t>
+      </w:r>
+      <w:r>
+        <w:rPr>
+          <w:rFonts w:cs="Times New Roman"/>
+          <w:sz w:val="20"/>
+          <w:szCs w:val="20"/>
+        </w:rPr>
+        <w:t>eep</w:t>
+      </w:r>
+      <w:r>
+        <w:rPr>
+          <w:rFonts w:cs="Times New Roman"/>
+          <w:sz w:val="20"/>
+          <w:szCs w:val="20"/>
+        </w:rPr>
+        <w:t>l</w:t>
+      </w:r>
+      <w:r>
+        <w:rPr>
+          <w:rFonts w:cs="Times New Roman"/>
+          <w:sz w:val="20"/>
+          <w:szCs w:val="20"/>
+        </w:rPr>
+        <w:t>ake,</w:t>
+      </w:r>
+      <w:r>
+        <w:rPr>
+          <w:rFonts w:cs="Times New Roman"/>
+          <w:sz w:val="20"/>
+          <w:szCs w:val="20"/>
+        </w:rPr>
+        <w:t xml:space="preserve"> </w:t>
+      </w:r>
+      <w:r>
+        <w:rPr>
+          <w:rFonts w:cs="Times New Roman"/>
+          <w:i/>
+          <w:iCs/>
+          <w:sz w:val="20"/>
+          <w:szCs w:val="20"/>
+        </w:rPr>
+        <w:t>MNIST</w:t>
+      </w:r>
+      <w:r>
+        <w:rPr>
+          <w:rFonts w:cs="Times New Roman"/>
+          <w:sz w:val="20"/>
+          <w:szCs w:val="20"/>
+        </w:rPr>
+        <w:t>,</w:t>
+      </w:r>
+      <w:r>
+        <w:rPr>
+          <w:rFonts w:cs="Times New Roman"/>
+          <w:sz w:val="20"/>
+          <w:szCs w:val="20"/>
+        </w:rPr>
+        <w:t xml:space="preserve"> </w:t>
+      </w:r>
+      <w:r>
+        <w:rPr>
+          <w:rFonts w:cs="Times New Roman"/>
+          <w:sz w:val="20"/>
+          <w:szCs w:val="20"/>
+        </w:rPr>
+        <w:t xml:space="preserve">url: </w:t>
+      </w:r>
+      <w:hyperlink r:id="rId49" w:history="1">
+        <w:r>
+          <w:rPr>
+            <w:rStyle w:val="Hipercze"/>
+            <w:rFonts w:cs="Times New Roman"/>
+            <w:sz w:val="20"/>
+            <w:szCs w:val="20"/>
+          </w:rPr>
+          <w:t>https://da</w:t>
+        </w:r>
+        <w:r>
+          <w:rPr>
+            <w:rStyle w:val="Hipercze"/>
+            <w:rFonts w:cs="Times New Roman"/>
+            <w:sz w:val="20"/>
+            <w:szCs w:val="20"/>
+          </w:rPr>
+          <w:t>t</w:t>
+        </w:r>
+        <w:r>
+          <w:rPr>
+            <w:rStyle w:val="Hipercze"/>
+            <w:rFonts w:cs="Times New Roman"/>
+            <w:sz w:val="20"/>
+            <w:szCs w:val="20"/>
+          </w:rPr>
+          <w:t>asets.activeloop.ai/docs/ml/datasets/mnist/</w:t>
+        </w:r>
+      </w:hyperlink>
+      <w:r>
+        <w:rPr>
+          <w:rFonts w:cs="Times New Roman"/>
+          <w:sz w:val="20"/>
+          <w:szCs w:val="20"/>
+        </w:rPr>
+        <w:t>, dostęp: 18.05.2023</w:t>
+      </w:r>
+      <w:bookmarkEnd w:id="67"/>
+      <w:r>
         <w:br w:type="page"/>
       </w:r>
     </w:p>
@@ -20139,7 +20311,7 @@
       </w:r>
     </w:p>
   </w:comment>
-  <w:comment w:id="57" w:author="Monika Etrych" w:date="2023-05-19T12:13:00Z" w:initials="ME">
+  <w:comment w:id="57" w:author="Monika Etrych" w:date="2023-05-24T12:56:00Z" w:initials="ME">
     <w:p>
       <w:pPr>
         <w:pStyle w:val="Tekstkomentarza"/>
@@ -20166,7 +20338,7 @@
   <w15:commentEx w15:paraId="178372E1" w15:done="1"/>
   <w15:commentEx w15:paraId="5C84F1E4" w15:done="0"/>
   <w15:commentEx w15:paraId="3D7932C9" w15:done="0"/>
-  <w15:commentEx w15:paraId="744E4ACC" w15:done="0"/>
+  <w15:commentEx w15:paraId="15280D86" w15:done="0"/>
 </w15:commentsEx>
 </file>
 
@@ -20177,7 +20349,7 @@
   <w16cex:commentExtensible w16cex:durableId="27F2CB3C" w16cex:dateUtc="2023-04-25T19:57:00Z"/>
   <w16cex:commentExtensible w16cex:durableId="27F38B01" w16cex:dateUtc="2023-04-26T09:35:00Z"/>
   <w16cex:commentExtensible w16cex:durableId="2811E690" w16cex:dateUtc="2023-05-19T10:14:00Z"/>
-  <w16cex:commentExtensible w16cex:durableId="2811E672" w16cex:dateUtc="2023-05-19T10:13:00Z"/>
+  <w16cex:commentExtensible w16cex:durableId="2818881B" w16cex:dateUtc="2023-05-24T10:56:00Z"/>
 </w16cex:commentsExtensible>
 </file>
 
@@ -20188,7 +20360,7 @@
   <w16cid:commentId w16cid:paraId="178372E1" w16cid:durableId="27F2CB3C"/>
   <w16cid:commentId w16cid:paraId="5C84F1E4" w16cid:durableId="27F38B01"/>
   <w16cid:commentId w16cid:paraId="3D7932C9" w16cid:durableId="2811E690"/>
-  <w16cid:commentId w16cid:paraId="744E4ACC" w16cid:durableId="2811E672"/>
+  <w16cid:commentId w16cid:paraId="15280D86" w16cid:durableId="2818881B"/>
 </w16cid:commentsIds>
 </file>
 
@@ -25495,33 +25667,49 @@
 <file path=customXml/item1.xml><?xml version="1.0" encoding="utf-8"?>
 <b:Sources xmlns:b="http://schemas.openxmlformats.org/officeDocument/2006/bibliography" xmlns="http://schemas.openxmlformats.org/officeDocument/2006/bibliography" SelectedStyle="\IEEE2006OfficeOnline.xsl" StyleName="IEEE" Version="2006">
   <b:Source>
-    <b:Tag>Ryb00</b:Tag>
-    <b:SourceType>InternetSite</b:SourceType>
-    <b:Guid>{EE2FD501-305F-4345-91E2-38E78E597609}</b:Guid>
+    <b:Tag>MCa</b:Tag>
+    <b:SourceType>DocumentFromInternetSite</b:SourceType>
+    <b:Guid>{34B18375-7209-453A-9A11-B91E5E3014B7}</b:Guid>
     <b:Author>
       <b:Author>
         <b:NameList>
           <b:Person>
-            <b:Last>Rybka</b:Last>
+            <b:Last>Candocia</b:Last>
+            <b:First>M.</b:First>
           </b:Person>
         </b:NameList>
       </b:Author>
     </b:Author>
-    <b:Title>tytul</b:Title>
-    <b:Year>2000</b:Year>
-    <b:City>warszawa</b:City>
-    <b:Publisher>press</b:Publisher>
-    <b:InternetSiteTitle>wikipedia</b:InternetSiteTitle>
-    <b:Month>2</b:Month>
-    <b:Day>1</b:Day>
-    <b:URL>dupa.pl</b:URL>
     <b:RefOrder>1</b:RefOrder>
+  </b:Source>
+  <b:Source>
+    <b:Tag>wik</b:Tag>
+    <b:SourceType>InternetSite</b:SourceType>
+    <b:Guid>{A4D67FE1-5EF5-4017-BEF4-4C65876D663F}</b:Guid>
+    <b:Title>wikipedia</b:Title>
+    <b:RefOrder>2</b:RefOrder>
+  </b:Source>
+  <b:Source>
+    <b:Tag>TKo</b:Tag>
+    <b:SourceType>InternetSite</b:SourceType>
+    <b:Guid>{4FB696C0-1282-4741-AB12-66DCFF669FCC}</b:Guid>
+    <b:Author>
+      <b:Author>
+        <b:NameList>
+          <b:Person>
+            <b:Last>Kowal</b:Last>
+            <b:First>T.</b:First>
+          </b:Person>
+        </b:NameList>
+      </b:Author>
+    </b:Author>
+    <b:RefOrder>3</b:RefOrder>
   </b:Source>
 </b:Sources>
 </file>
 
 <file path=customXml/itemProps1.xml><?xml version="1.0" encoding="utf-8"?>
-<ds:datastoreItem xmlns:ds="http://schemas.openxmlformats.org/officeDocument/2006/customXml" ds:itemID="{A888E92A-A362-4DE8-9F28-596F82B9C149}">
+<ds:datastoreItem xmlns:ds="http://schemas.openxmlformats.org/officeDocument/2006/customXml" ds:itemID="{F0D50DE3-C5B8-4962-95AA-E110CE8605C6}">
   <ds:schemaRefs>
     <ds:schemaRef ds:uri="http://schemas.openxmlformats.org/officeDocument/2006/bibliography"/>
   </ds:schemaRefs>

</xml_diff>